<commit_message>
vault backup: 2022-11-22 20:20:22
</commit_message>
<xml_diff>
--- a/Electrical Engineering Lab/學號_姓名_Lab07_結報.docx
+++ b/Electrical Engineering Lab/學號_姓名_Lab07_結報.docx
@@ -48,7 +48,7 @@
       <w:sdt>
         <w:sdtPr>
           <w:tag w:val="goog_rdk_0"/>
-          <w:id w:val="-316570181"/>
+          <w:id w:val="-534111545"/>
         </w:sdtPr>
         <w:sdtContent>
           <w:r>
@@ -122,7 +122,7 @@
       <w:sdt>
         <w:sdtPr>
           <w:tag w:val="goog_rdk_1"/>
-          <w:id w:val="-1465036038"/>
+          <w:id w:val="-2006279401"/>
         </w:sdtPr>
         <w:sdtContent>
           <w:r>
@@ -176,7 +176,7 @@
       <w:sdt>
         <w:sdtPr>
           <w:tag w:val="goog_rdk_2"/>
-          <w:id w:val="-1474757435"/>
+          <w:id w:val="459773080"/>
         </w:sdtPr>
         <w:sdtContent>
           <w:r>
@@ -224,7 +224,7 @@
                 <w:noProof/>
               </w:rPr>
               <w:drawing>
-                <wp:inline distT="0" distB="0" distL="0" distR="0" wp14:anchorId="062B5CB4" wp14:editId="48901665">
+                <wp:inline distT="0" distB="0" distL="0" distR="0" wp14:anchorId="4B1BF339" wp14:editId="0A4EAA33">
                   <wp:extent cx="3262657" cy="2880000"/>
                   <wp:effectExtent l="0" t="0" r="0" b="0"/>
                   <wp:docPr id="1033" name="image1.png"/>
@@ -237,7 +237,7 @@
                           <pic:cNvPicPr preferRelativeResize="0"/>
                         </pic:nvPicPr>
                         <pic:blipFill>
-                          <a:blip r:embed="rId7"/>
+                          <a:blip r:embed="rId8"/>
                           <a:srcRect l="16127" r="17009"/>
                           <a:stretch>
                             <a:fillRect/>
@@ -275,7 +275,7 @@
                 <w:noProof/>
               </w:rPr>
               <w:drawing>
-                <wp:inline distT="0" distB="0" distL="0" distR="0" wp14:anchorId="15696F28" wp14:editId="08DA18B8">
+                <wp:inline distT="0" distB="0" distL="0" distR="0" wp14:anchorId="6AD2EBAD" wp14:editId="38A84DD9">
                   <wp:extent cx="2655907" cy="2365807"/>
                   <wp:effectExtent l="0" t="0" r="0" b="0"/>
                   <wp:docPr id="1035" name="image2.png"/>
@@ -288,7 +288,7 @@
                           <pic:cNvPicPr preferRelativeResize="0"/>
                         </pic:nvPicPr>
                         <pic:blipFill>
-                          <a:blip r:embed="rId8"/>
+                          <a:blip r:embed="rId9"/>
                           <a:srcRect/>
                           <a:stretch>
                             <a:fillRect/>
@@ -1018,7 +1018,7 @@
       <w:sdt>
         <w:sdtPr>
           <w:tag w:val="goog_rdk_3"/>
-          <w:id w:val="1967769940"/>
+          <w:id w:val="-296228948"/>
         </w:sdtPr>
         <w:sdtContent>
           <w:r>
@@ -1071,10 +1071,10 @@
         </w:rPr>
         <w:lastRenderedPageBreak/>
         <w:drawing>
-          <wp:inline distT="0" distB="0" distL="0" distR="0" wp14:anchorId="48A45EE3" wp14:editId="59205CD0">
+          <wp:inline distT="0" distB="0" distL="0" distR="0" wp14:anchorId="23527FE8" wp14:editId="555FC06D">
             <wp:extent cx="6645910" cy="3987800"/>
             <wp:effectExtent l="0" t="0" r="2540" b="0"/>
-            <wp:docPr id="3" name="圖片 3"/>
+            <wp:docPr id="4" name="圖片 4"/>
             <wp:cNvGraphicFramePr>
               <a:graphicFrameLocks xmlns:a="http://schemas.openxmlformats.org/drawingml/2006/main" noChangeAspect="1"/>
             </wp:cNvGraphicFramePr>
@@ -1082,13 +1082,13 @@
               <a:graphicData uri="http://schemas.openxmlformats.org/drawingml/2006/picture">
                 <pic:pic xmlns:pic="http://schemas.openxmlformats.org/drawingml/2006/picture">
                   <pic:nvPicPr>
-                    <pic:cNvPr id="0" name="Picture 5"/>
+                    <pic:cNvPr id="0" name="Picture 1"/>
                     <pic:cNvPicPr>
                       <a:picLocks noChangeAspect="1" noChangeArrowheads="1"/>
                     </pic:cNvPicPr>
                   </pic:nvPicPr>
                   <pic:blipFill>
-                    <a:blip r:embed="rId9">
+                    <a:blip r:embed="rId10">
                       <a:extLst>
                         <a:ext uri="{28A0092B-C50C-407E-A947-70E740481C1C}">
                           <a14:useLocalDpi xmlns:a14="http://schemas.microsoft.com/office/drawing/2010/main" val="0"/>
@@ -1159,7 +1159,7 @@
       <w:sdt>
         <w:sdtPr>
           <w:tag w:val="goog_rdk_4"/>
-          <w:id w:val="210622507"/>
+          <w:id w:val="479652701"/>
         </w:sdtPr>
         <w:sdtContent>
           <w:r>
@@ -1278,32 +1278,23 @@
               <w:jc w:val="center"/>
             </w:pPr>
             <w:r>
+              <w:t>v1,pp (V)</w:t>
+            </w:r>
+          </w:p>
+        </w:tc>
+        <w:tc>
+          <w:tcPr>
+            <w:tcW w:w="2112" w:type="dxa"/>
+            <w:vAlign w:val="center"/>
+          </w:tcPr>
+          <w:p>
+            <w:pPr>
+              <w:jc w:val="center"/>
+            </w:pPr>
+            <w:proofErr w:type="spellStart"/>
+            <w:r>
               <w:t>v</w:t>
             </w:r>
-            <w:proofErr w:type="gramStart"/>
-            <w:r>
-              <w:t>1,pp</w:t>
-            </w:r>
-            <w:proofErr w:type="gramEnd"/>
-            <w:r>
-              <w:t xml:space="preserve"> (V)</w:t>
-            </w:r>
-          </w:p>
-        </w:tc>
-        <w:tc>
-          <w:tcPr>
-            <w:tcW w:w="2112" w:type="dxa"/>
-            <w:vAlign w:val="center"/>
-          </w:tcPr>
-          <w:p>
-            <w:pPr>
-              <w:jc w:val="center"/>
-            </w:pPr>
-            <w:proofErr w:type="spellStart"/>
-            <w:proofErr w:type="gramStart"/>
-            <w:r>
-              <w:t>v</w:t>
-            </w:r>
             <w:r>
               <w:rPr>
                 <w:vertAlign w:val="subscript"/>
@@ -1314,7 +1305,6 @@
               <w:t>,pp</w:t>
             </w:r>
             <w:proofErr w:type="spellEnd"/>
-            <w:proofErr w:type="gramEnd"/>
             <w:r>
               <w:t xml:space="preserve"> (V)</w:t>
             </w:r>
@@ -1692,7 +1682,7 @@
       <w:sdt>
         <w:sdtPr>
           <w:tag w:val="goog_rdk_5"/>
-          <w:id w:val="1643393066"/>
+          <w:id w:val="-1256359785"/>
         </w:sdtPr>
         <w:sdtContent>
           <w:r>
@@ -1744,10 +1734,10 @@
           <w:noProof/>
         </w:rPr>
         <w:drawing>
-          <wp:inline distT="0" distB="0" distL="0" distR="0" wp14:anchorId="0EC21C55" wp14:editId="7DC78D24">
+          <wp:inline distT="0" distB="0" distL="0" distR="0" wp14:anchorId="23EBAD44" wp14:editId="73C3B408">
             <wp:extent cx="6645910" cy="3987800"/>
             <wp:effectExtent l="0" t="0" r="2540" b="0"/>
-            <wp:docPr id="2" name="圖片 2"/>
+            <wp:docPr id="5" name="圖片 5"/>
             <wp:cNvGraphicFramePr>
               <a:graphicFrameLocks xmlns:a="http://schemas.openxmlformats.org/drawingml/2006/main" noChangeAspect="1"/>
             </wp:cNvGraphicFramePr>
@@ -1761,7 +1751,7 @@
                     </pic:cNvPicPr>
                   </pic:nvPicPr>
                   <pic:blipFill>
-                    <a:blip r:embed="rId10">
+                    <a:blip r:embed="rId11">
                       <a:extLst>
                         <a:ext uri="{28A0092B-C50C-407E-A947-70E740481C1C}">
                           <a14:useLocalDpi xmlns:a14="http://schemas.microsoft.com/office/drawing/2010/main" val="0"/>
@@ -1826,7 +1816,7 @@
       <w:sdt>
         <w:sdtPr>
           <w:tag w:val="goog_rdk_6"/>
-          <w:id w:val="221955259"/>
+          <w:id w:val="-2114116430"/>
         </w:sdtPr>
         <w:sdtContent>
           <w:r>
@@ -2294,7 +2284,7 @@
       <w:sdt>
         <w:sdtPr>
           <w:tag w:val="goog_rdk_7"/>
-          <w:id w:val="560062072"/>
+          <w:id w:val="-275250751"/>
         </w:sdtPr>
         <w:sdtContent>
           <w:r>
@@ -2348,7 +2338,7 @@
       <w:sdt>
         <w:sdtPr>
           <w:tag w:val="goog_rdk_8"/>
-          <w:id w:val="-64412931"/>
+          <w:id w:val="-1915459623"/>
         </w:sdtPr>
         <w:sdtContent>
           <w:r>
@@ -2370,7 +2360,7 @@
           <w:noProof/>
         </w:rPr>
         <w:drawing>
-          <wp:inline distT="0" distB="0" distL="0" distR="0" wp14:anchorId="31F2ED63" wp14:editId="4F89BEB0">
+          <wp:inline distT="0" distB="0" distL="0" distR="0" wp14:anchorId="2BBF5D5E" wp14:editId="676DA953">
             <wp:extent cx="5219416" cy="3870960"/>
             <wp:effectExtent l="0" t="0" r="0" b="0"/>
             <wp:docPr id="1034" name="image3.png"/>
@@ -2383,7 +2373,7 @@
                     <pic:cNvPicPr preferRelativeResize="0"/>
                   </pic:nvPicPr>
                   <pic:blipFill>
-                    <a:blip r:embed="rId11"/>
+                    <a:blip r:embed="rId12"/>
                     <a:srcRect/>
                     <a:stretch>
                       <a:fillRect/>
@@ -2404,357 +2394,6 @@
             </a:graphic>
           </wp:inline>
         </w:drawing>
-      </w:r>
-      <w:r>
-        <w:rPr>
-          <w:noProof/>
-        </w:rPr>
-        <mc:AlternateContent>
-          <mc:Choice Requires="wps">
-            <w:drawing>
-              <wp:anchor distT="0" distB="0" distL="114300" distR="114300" simplePos="0" relativeHeight="251661312" behindDoc="0" locked="0" layoutInCell="1" hidden="0" allowOverlap="1" wp14:anchorId="726549F7" wp14:editId="32D37561">
-                <wp:simplePos x="0" y="0"/>
-                <wp:positionH relativeFrom="column">
-                  <wp:posOffset>63501</wp:posOffset>
-                </wp:positionH>
-                <wp:positionV relativeFrom="paragraph">
-                  <wp:posOffset>838200</wp:posOffset>
-                </wp:positionV>
-                <wp:extent cx="819150" cy="1413510"/>
-                <wp:effectExtent l="0" t="0" r="0" b="0"/>
-                <wp:wrapNone/>
-                <wp:docPr id="1030" name="矩形 1030"/>
-                <wp:cNvGraphicFramePr/>
-                <a:graphic xmlns:a="http://schemas.openxmlformats.org/drawingml/2006/main">
-                  <a:graphicData uri="http://schemas.microsoft.com/office/word/2010/wordprocessingShape">
-                    <wps:wsp>
-                      <wps:cNvSpPr/>
-                      <wps:spPr>
-                        <a:xfrm>
-                          <a:off x="4941188" y="3078008"/>
-                          <a:ext cx="809625" cy="1403985"/>
-                        </a:xfrm>
-                        <a:prstGeom prst="rect">
-                          <a:avLst/>
-                        </a:prstGeom>
-                        <a:solidFill>
-                          <a:srgbClr val="FFFFFF"/>
-                        </a:solidFill>
-                        <a:ln w="9525" cap="flat" cmpd="sng">
-                          <a:solidFill>
-                            <a:srgbClr val="000000"/>
-                          </a:solidFill>
-                          <a:prstDash val="solid"/>
-                          <a:miter lim="800000"/>
-                          <a:headEnd type="none" w="sm" len="sm"/>
-                          <a:tailEnd type="none" w="sm" len="sm"/>
-                        </a:ln>
-                      </wps:spPr>
-                      <wps:txbx>
-                        <w:txbxContent>
-                          <w:p>
-                            <w:pPr>
-                              <w:spacing w:line="240" w:lineRule="auto"/>
-                              <w:textDirection w:val="btLr"/>
-                            </w:pPr>
-                            <w:r>
-                              <w:rPr>
-                                <w:rFonts w:eastAsia="Times New Roman"/>
-                                <w:color w:val="000000"/>
-                                <w:sz w:val="22"/>
-                              </w:rPr>
-                              <w:t xml:space="preserve">Pin </w:t>
-                            </w:r>
-                            <w:r>
-                              <w:rPr>
-                                <w:rFonts w:eastAsia="Times New Roman"/>
-                                <w:color w:val="000000"/>
-                                <w:sz w:val="22"/>
-                                <w:u w:val="single"/>
-                              </w:rPr>
-                              <w:t xml:space="preserve">    </w:t>
-                            </w:r>
-                          </w:p>
-                        </w:txbxContent>
-                      </wps:txbx>
-                      <wps:bodyPr spcFirstLastPara="1" wrap="square" lIns="91425" tIns="45700" rIns="91425" bIns="45700" anchor="t" anchorCtr="0">
-                        <a:noAutofit/>
-                      </wps:bodyPr>
-                    </wps:wsp>
-                  </a:graphicData>
-                </a:graphic>
-              </wp:anchor>
-            </w:drawing>
-          </mc:Choice>
-          <mc:Fallback>
-            <w:pict>
-              <v:rect w14:anchorId="726549F7" id="矩形 1030" o:spid="_x0000_s1026" style="position:absolute;left:0;text-align:left;margin-left:5pt;margin-top:66pt;width:64.5pt;height:111.3pt;z-index:251661312;visibility:visible;mso-wrap-style:square;mso-wrap-distance-left:9pt;mso-wrap-distance-top:0;mso-wrap-distance-right:9pt;mso-wrap-distance-bottom:0;mso-position-horizontal:absolute;mso-position-horizontal-relative:text;mso-position-vertical:absolute;mso-position-vertical-relative:text;v-text-anchor:top" o:gfxdata="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">
-                <v:stroke startarrowwidth="narrow" startarrowlength="short" endarrowwidth="narrow" endarrowlength="short"/>
-                <v:textbox inset="2.53958mm,1.2694mm,2.53958mm,1.2694mm">
-                  <w:txbxContent>
-                    <w:p>
-                      <w:pPr>
-                        <w:spacing w:line="240" w:lineRule="auto"/>
-                        <w:textDirection w:val="btLr"/>
-                      </w:pPr>
-                      <w:r>
-                        <w:rPr>
-                          <w:rFonts w:eastAsia="Times New Roman"/>
-                          <w:color w:val="000000"/>
-                          <w:sz w:val="22"/>
-                        </w:rPr>
-                        <w:t xml:space="preserve">Pin </w:t>
-                      </w:r>
-                      <w:r>
-                        <w:rPr>
-                          <w:rFonts w:eastAsia="Times New Roman"/>
-                          <w:color w:val="000000"/>
-                          <w:sz w:val="22"/>
-                          <w:u w:val="single"/>
-                        </w:rPr>
-                        <w:t xml:space="preserve">    </w:t>
-                      </w:r>
-                    </w:p>
-                  </w:txbxContent>
-                </v:textbox>
-              </v:rect>
-            </w:pict>
-          </mc:Fallback>
-        </mc:AlternateContent>
-      </w:r>
-      <w:r>
-        <w:rPr>
-          <w:noProof/>
-        </w:rPr>
-        <mc:AlternateContent>
-          <mc:Choice Requires="wps">
-            <w:drawing>
-              <wp:anchor distT="0" distB="0" distL="114300" distR="114300" simplePos="0" relativeHeight="251662336" behindDoc="0" locked="0" layoutInCell="1" hidden="0" allowOverlap="1" wp14:anchorId="754ACC66" wp14:editId="51904DCE">
-                <wp:simplePos x="0" y="0"/>
-                <wp:positionH relativeFrom="column">
-                  <wp:posOffset>5537200</wp:posOffset>
-                </wp:positionH>
-                <wp:positionV relativeFrom="paragraph">
-                  <wp:posOffset>1816100</wp:posOffset>
-                </wp:positionV>
-                <wp:extent cx="819150" cy="1413510"/>
-                <wp:effectExtent l="0" t="0" r="0" b="0"/>
-                <wp:wrapNone/>
-                <wp:docPr id="1032" name="矩形 1032"/>
-                <wp:cNvGraphicFramePr/>
-                <a:graphic xmlns:a="http://schemas.openxmlformats.org/drawingml/2006/main">
-                  <a:graphicData uri="http://schemas.microsoft.com/office/word/2010/wordprocessingShape">
-                    <wps:wsp>
-                      <wps:cNvSpPr/>
-                      <wps:spPr>
-                        <a:xfrm>
-                          <a:off x="4941188" y="3078008"/>
-                          <a:ext cx="809625" cy="1403985"/>
-                        </a:xfrm>
-                        <a:prstGeom prst="rect">
-                          <a:avLst/>
-                        </a:prstGeom>
-                        <a:solidFill>
-                          <a:srgbClr val="FFFFFF"/>
-                        </a:solidFill>
-                        <a:ln w="9525" cap="flat" cmpd="sng">
-                          <a:solidFill>
-                            <a:srgbClr val="000000"/>
-                          </a:solidFill>
-                          <a:prstDash val="solid"/>
-                          <a:miter lim="800000"/>
-                          <a:headEnd type="none" w="sm" len="sm"/>
-                          <a:tailEnd type="none" w="sm" len="sm"/>
-                        </a:ln>
-                      </wps:spPr>
-                      <wps:txbx>
-                        <w:txbxContent>
-                          <w:p>
-                            <w:pPr>
-                              <w:spacing w:line="240" w:lineRule="auto"/>
-                              <w:textDirection w:val="btLr"/>
-                            </w:pPr>
-                            <w:r>
-                              <w:rPr>
-                                <w:rFonts w:eastAsia="Times New Roman"/>
-                                <w:color w:val="000000"/>
-                                <w:sz w:val="22"/>
-                              </w:rPr>
-                              <w:t xml:space="preserve">Pin </w:t>
-                            </w:r>
-                            <w:r>
-                              <w:rPr>
-                                <w:rFonts w:eastAsia="Times New Roman"/>
-                                <w:color w:val="000000"/>
-                                <w:sz w:val="22"/>
-                                <w:u w:val="single"/>
-                              </w:rPr>
-                              <w:t xml:space="preserve">   </w:t>
-                            </w:r>
-                          </w:p>
-                        </w:txbxContent>
-                      </wps:txbx>
-                      <wps:bodyPr spcFirstLastPara="1" wrap="square" lIns="91425" tIns="45700" rIns="91425" bIns="45700" anchor="t" anchorCtr="0">
-                        <a:noAutofit/>
-                      </wps:bodyPr>
-                    </wps:wsp>
-                  </a:graphicData>
-                </a:graphic>
-              </wp:anchor>
-            </w:drawing>
-          </mc:Choice>
-          <mc:Fallback>
-            <w:pict>
-              <v:rect w14:anchorId="754ACC66" id="矩形 1032" o:spid="_x0000_s1027" style="position:absolute;left:0;text-align:left;margin-left:436pt;margin-top:143pt;width:64.5pt;height:111.3pt;z-index:251662336;visibility:visible;mso-wrap-style:square;mso-wrap-distance-left:9pt;mso-wrap-distance-top:0;mso-wrap-distance-right:9pt;mso-wrap-distance-bottom:0;mso-position-horizontal:absolute;mso-position-horizontal-relative:text;mso-position-vertical:absolute;mso-position-vertical-relative:text;v-text-anchor:top" o:gfxdata="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">
-                <v:stroke startarrowwidth="narrow" startarrowlength="short" endarrowwidth="narrow" endarrowlength="short"/>
-                <v:textbox inset="2.53958mm,1.2694mm,2.53958mm,1.2694mm">
-                  <w:txbxContent>
-                    <w:p>
-                      <w:pPr>
-                        <w:spacing w:line="240" w:lineRule="auto"/>
-                        <w:textDirection w:val="btLr"/>
-                      </w:pPr>
-                      <w:r>
-                        <w:rPr>
-                          <w:rFonts w:eastAsia="Times New Roman"/>
-                          <w:color w:val="000000"/>
-                          <w:sz w:val="22"/>
-                        </w:rPr>
-                        <w:t xml:space="preserve">Pin </w:t>
-                      </w:r>
-                      <w:r>
-                        <w:rPr>
-                          <w:rFonts w:eastAsia="Times New Roman"/>
-                          <w:color w:val="000000"/>
-                          <w:sz w:val="22"/>
-                          <w:u w:val="single"/>
-                        </w:rPr>
-                        <w:t xml:space="preserve">   </w:t>
-                      </w:r>
-                    </w:p>
-                  </w:txbxContent>
-                </v:textbox>
-              </v:rect>
-            </w:pict>
-          </mc:Fallback>
-        </mc:AlternateContent>
-      </w:r>
-      <w:r>
-        <w:rPr>
-          <w:noProof/>
-        </w:rPr>
-        <mc:AlternateContent>
-          <mc:Choice Requires="wps">
-            <w:drawing>
-              <wp:anchor distT="0" distB="0" distL="114300" distR="114300" simplePos="0" relativeHeight="251663360" behindDoc="0" locked="0" layoutInCell="1" hidden="0" allowOverlap="1" wp14:anchorId="2805AF47" wp14:editId="7D220FA8">
-                <wp:simplePos x="0" y="0"/>
-                <wp:positionH relativeFrom="column">
-                  <wp:posOffset>1</wp:posOffset>
-                </wp:positionH>
-                <wp:positionV relativeFrom="paragraph">
-                  <wp:posOffset>3009900</wp:posOffset>
-                </wp:positionV>
-                <wp:extent cx="819150" cy="1413510"/>
-                <wp:effectExtent l="0" t="0" r="0" b="0"/>
-                <wp:wrapNone/>
-                <wp:docPr id="1031" name="矩形 1031"/>
-                <wp:cNvGraphicFramePr/>
-                <a:graphic xmlns:a="http://schemas.openxmlformats.org/drawingml/2006/main">
-                  <a:graphicData uri="http://schemas.microsoft.com/office/word/2010/wordprocessingShape">
-                    <wps:wsp>
-                      <wps:cNvSpPr/>
-                      <wps:spPr>
-                        <a:xfrm>
-                          <a:off x="4941188" y="3078008"/>
-                          <a:ext cx="809625" cy="1403985"/>
-                        </a:xfrm>
-                        <a:prstGeom prst="rect">
-                          <a:avLst/>
-                        </a:prstGeom>
-                        <a:solidFill>
-                          <a:srgbClr val="FFFFFF"/>
-                        </a:solidFill>
-                        <a:ln w="9525" cap="flat" cmpd="sng">
-                          <a:solidFill>
-                            <a:srgbClr val="000000"/>
-                          </a:solidFill>
-                          <a:prstDash val="solid"/>
-                          <a:miter lim="800000"/>
-                          <a:headEnd type="none" w="sm" len="sm"/>
-                          <a:tailEnd type="none" w="sm" len="sm"/>
-                        </a:ln>
-                      </wps:spPr>
-                      <wps:txbx>
-                        <w:txbxContent>
-                          <w:p>
-                            <w:pPr>
-                              <w:spacing w:line="240" w:lineRule="auto"/>
-                              <w:textDirection w:val="btLr"/>
-                            </w:pPr>
-                            <w:r>
-                              <w:rPr>
-                                <w:rFonts w:eastAsia="Times New Roman"/>
-                                <w:color w:val="000000"/>
-                                <w:sz w:val="22"/>
-                              </w:rPr>
-                              <w:t xml:space="preserve">Pin </w:t>
-                            </w:r>
-                            <w:r>
-                              <w:rPr>
-                                <w:rFonts w:eastAsia="Times New Roman"/>
-                                <w:color w:val="000000"/>
-                                <w:sz w:val="22"/>
-                                <w:u w:val="single"/>
-                              </w:rPr>
-                              <w:t xml:space="preserve">    </w:t>
-                            </w:r>
-                          </w:p>
-                        </w:txbxContent>
-                      </wps:txbx>
-                      <wps:bodyPr spcFirstLastPara="1" wrap="square" lIns="91425" tIns="45700" rIns="91425" bIns="45700" anchor="t" anchorCtr="0">
-                        <a:noAutofit/>
-                      </wps:bodyPr>
-                    </wps:wsp>
-                  </a:graphicData>
-                </a:graphic>
-              </wp:anchor>
-            </w:drawing>
-          </mc:Choice>
-          <mc:Fallback>
-            <w:pict>
-              <v:rect w14:anchorId="2805AF47" id="矩形 1031" o:spid="_x0000_s1028" style="position:absolute;left:0;text-align:left;margin-left:0;margin-top:237pt;width:64.5pt;height:111.3pt;z-index:251663360;visibility:visible;mso-wrap-style:square;mso-wrap-distance-left:9pt;mso-wrap-distance-top:0;mso-wrap-distance-right:9pt;mso-wrap-distance-bottom:0;mso-position-horizontal:absolute;mso-position-horizontal-relative:text;mso-position-vertical:absolute;mso-position-vertical-relative:text;v-text-anchor:top" o:gfxdata="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">
-                <v:stroke startarrowwidth="narrow" startarrowlength="short" endarrowwidth="narrow" endarrowlength="short"/>
-                <v:textbox inset="2.53958mm,1.2694mm,2.53958mm,1.2694mm">
-                  <w:txbxContent>
-                    <w:p>
-                      <w:pPr>
-                        <w:spacing w:line="240" w:lineRule="auto"/>
-                        <w:textDirection w:val="btLr"/>
-                      </w:pPr>
-                      <w:r>
-                        <w:rPr>
-                          <w:rFonts w:eastAsia="Times New Roman"/>
-                          <w:color w:val="000000"/>
-                          <w:sz w:val="22"/>
-                        </w:rPr>
-                        <w:t xml:space="preserve">Pin </w:t>
-                      </w:r>
-                      <w:r>
-                        <w:rPr>
-                          <w:rFonts w:eastAsia="Times New Roman"/>
-                          <w:color w:val="000000"/>
-                          <w:sz w:val="22"/>
-                          <w:u w:val="single"/>
-                        </w:rPr>
-                        <w:t xml:space="preserve">    </w:t>
-                      </w:r>
-                    </w:p>
-                  </w:txbxContent>
-                </v:textbox>
-              </v:rect>
-            </w:pict>
-          </mc:Fallback>
-        </mc:AlternateContent>
       </w:r>
     </w:p>
     <w:p>
@@ -3428,7 +3067,7 @@
       <w:sdt>
         <w:sdtPr>
           <w:tag w:val="goog_rdk_9"/>
-          <w:id w:val="-1854411894"/>
+          <w:id w:val="1247691806"/>
         </w:sdtPr>
         <w:sdtContent>
           <w:r>
@@ -3474,6 +3113,67 @@
       </w:sdt>
     </w:p>
     <w:p/>
+    <w:p>
+      <w:pPr>
+        <w:rPr>
+          <w:rFonts w:hint="eastAsia"/>
+        </w:rPr>
+      </w:pPr>
+      <w:r>
+        <w:rPr>
+          <w:noProof/>
+        </w:rPr>
+        <w:lastRenderedPageBreak/>
+        <w:drawing>
+          <wp:inline distT="0" distB="0" distL="0" distR="0" wp14:anchorId="3CADD6B1" wp14:editId="1325C196">
+            <wp:extent cx="6645910" cy="3987800"/>
+            <wp:effectExtent l="0" t="0" r="2540" b="0"/>
+            <wp:docPr id="7" name="圖片 7"/>
+            <wp:cNvGraphicFramePr>
+              <a:graphicFrameLocks xmlns:a="http://schemas.openxmlformats.org/drawingml/2006/main" noChangeAspect="1"/>
+            </wp:cNvGraphicFramePr>
+            <a:graphic xmlns:a="http://schemas.openxmlformats.org/drawingml/2006/main">
+              <a:graphicData uri="http://schemas.openxmlformats.org/drawingml/2006/picture">
+                <pic:pic xmlns:pic="http://schemas.openxmlformats.org/drawingml/2006/picture">
+                  <pic:nvPicPr>
+                    <pic:cNvPr id="0" name="Picture 5"/>
+                    <pic:cNvPicPr>
+                      <a:picLocks noChangeAspect="1" noChangeArrowheads="1"/>
+                    </pic:cNvPicPr>
+                  </pic:nvPicPr>
+                  <pic:blipFill>
+                    <a:blip r:embed="rId13">
+                      <a:extLst>
+                        <a:ext uri="{28A0092B-C50C-407E-A947-70E740481C1C}">
+                          <a14:useLocalDpi xmlns:a14="http://schemas.microsoft.com/office/drawing/2010/main" val="0"/>
+                        </a:ext>
+                      </a:extLst>
+                    </a:blip>
+                    <a:srcRect/>
+                    <a:stretch>
+                      <a:fillRect/>
+                    </a:stretch>
+                  </pic:blipFill>
+                  <pic:spPr bwMode="auto">
+                    <a:xfrm>
+                      <a:off x="0" y="0"/>
+                      <a:ext cx="6645910" cy="3987800"/>
+                    </a:xfrm>
+                    <a:prstGeom prst="rect">
+                      <a:avLst/>
+                    </a:prstGeom>
+                    <a:noFill/>
+                    <a:ln>
+                      <a:noFill/>
+                    </a:ln>
+                  </pic:spPr>
+                </pic:pic>
+              </a:graphicData>
+            </a:graphic>
+          </wp:inline>
+        </w:drawing>
+      </w:r>
+    </w:p>
     <w:p/>
     <w:p>
       <w:pPr>
@@ -3501,7 +3201,7 @@
       <w:sdt>
         <w:sdtPr>
           <w:tag w:val="goog_rdk_10"/>
-          <w:id w:val="1801178905"/>
+          <w:id w:val="-1803845215"/>
         </w:sdtPr>
         <w:sdtContent>
           <w:r>
@@ -3612,32 +3312,23 @@
               <w:jc w:val="center"/>
             </w:pPr>
             <w:r>
+              <w:t>v1,pp (V)</w:t>
+            </w:r>
+          </w:p>
+        </w:tc>
+        <w:tc>
+          <w:tcPr>
+            <w:tcW w:w="2112" w:type="dxa"/>
+            <w:vAlign w:val="center"/>
+          </w:tcPr>
+          <w:p>
+            <w:pPr>
+              <w:jc w:val="center"/>
+            </w:pPr>
+            <w:proofErr w:type="spellStart"/>
+            <w:r>
               <w:t>v</w:t>
             </w:r>
-            <w:proofErr w:type="gramStart"/>
-            <w:r>
-              <w:t>1,pp</w:t>
-            </w:r>
-            <w:proofErr w:type="gramEnd"/>
-            <w:r>
-              <w:t xml:space="preserve"> (V)</w:t>
-            </w:r>
-          </w:p>
-        </w:tc>
-        <w:tc>
-          <w:tcPr>
-            <w:tcW w:w="2112" w:type="dxa"/>
-            <w:vAlign w:val="center"/>
-          </w:tcPr>
-          <w:p>
-            <w:pPr>
-              <w:jc w:val="center"/>
-            </w:pPr>
-            <w:proofErr w:type="spellStart"/>
-            <w:proofErr w:type="gramStart"/>
-            <w:r>
-              <w:t>v</w:t>
-            </w:r>
             <w:r>
               <w:rPr>
                 <w:vertAlign w:val="subscript"/>
@@ -3648,7 +3339,6 @@
               <w:t>,pp</w:t>
             </w:r>
             <w:proofErr w:type="spellEnd"/>
-            <w:proofErr w:type="gramEnd"/>
             <w:r>
               <w:t xml:space="preserve"> (V)</w:t>
             </w:r>
@@ -4026,7 +3716,7 @@
       <w:sdt>
         <w:sdtPr>
           <w:tag w:val="goog_rdk_11"/>
-          <w:id w:val="1315381353"/>
+          <w:id w:val="1383052775"/>
         </w:sdtPr>
         <w:sdtContent>
           <w:r>
@@ -4072,6 +3762,66 @@
       </w:sdt>
     </w:p>
     <w:p/>
+    <w:p>
+      <w:pPr>
+        <w:rPr>
+          <w:rFonts w:hint="eastAsia"/>
+        </w:rPr>
+      </w:pPr>
+      <w:r>
+        <w:rPr>
+          <w:noProof/>
+        </w:rPr>
+        <w:drawing>
+          <wp:inline distT="0" distB="0" distL="0" distR="0" wp14:anchorId="74F459B8" wp14:editId="37D6ECC4">
+            <wp:extent cx="6645910" cy="3987800"/>
+            <wp:effectExtent l="0" t="0" r="2540" b="0"/>
+            <wp:docPr id="8" name="圖片 8"/>
+            <wp:cNvGraphicFramePr>
+              <a:graphicFrameLocks xmlns:a="http://schemas.openxmlformats.org/drawingml/2006/main" noChangeAspect="1"/>
+            </wp:cNvGraphicFramePr>
+            <a:graphic xmlns:a="http://schemas.openxmlformats.org/drawingml/2006/main">
+              <a:graphicData uri="http://schemas.openxmlformats.org/drawingml/2006/picture">
+                <pic:pic xmlns:pic="http://schemas.openxmlformats.org/drawingml/2006/picture">
+                  <pic:nvPicPr>
+                    <pic:cNvPr id="0" name="Picture 7"/>
+                    <pic:cNvPicPr>
+                      <a:picLocks noChangeAspect="1" noChangeArrowheads="1"/>
+                    </pic:cNvPicPr>
+                  </pic:nvPicPr>
+                  <pic:blipFill>
+                    <a:blip r:embed="rId14">
+                      <a:extLst>
+                        <a:ext uri="{28A0092B-C50C-407E-A947-70E740481C1C}">
+                          <a14:useLocalDpi xmlns:a14="http://schemas.microsoft.com/office/drawing/2010/main" val="0"/>
+                        </a:ext>
+                      </a:extLst>
+                    </a:blip>
+                    <a:srcRect/>
+                    <a:stretch>
+                      <a:fillRect/>
+                    </a:stretch>
+                  </pic:blipFill>
+                  <pic:spPr bwMode="auto">
+                    <a:xfrm>
+                      <a:off x="0" y="0"/>
+                      <a:ext cx="6645910" cy="3987800"/>
+                    </a:xfrm>
+                    <a:prstGeom prst="rect">
+                      <a:avLst/>
+                    </a:prstGeom>
+                    <a:noFill/>
+                    <a:ln>
+                      <a:noFill/>
+                    </a:ln>
+                  </pic:spPr>
+                </pic:pic>
+              </a:graphicData>
+            </a:graphic>
+          </wp:inline>
+        </w:drawing>
+      </w:r>
+    </w:p>
     <w:p/>
     <w:p>
       <w:pPr>
@@ -4099,7 +3849,7 @@
       <w:sdt>
         <w:sdtPr>
           <w:tag w:val="goog_rdk_12"/>
-          <w:id w:val="-1726910714"/>
+          <w:id w:val="-1060941007"/>
         </w:sdtPr>
         <w:sdtContent>
           <w:r>
@@ -4474,12 +4224,1144 @@
           <w:b/>
           <w:color w:val="FF0000"/>
         </w:rPr>
+        <w:lastRenderedPageBreak/>
         <w:t>5.Discuss:</w:t>
       </w:r>
     </w:p>
     <w:p/>
+    <w:p>
+      <w:pPr>
+        <w:adjustRightInd/>
+        <w:spacing w:line="240" w:lineRule="auto"/>
+        <w:textAlignment w:val="auto"/>
+      </w:pPr>
+      <w:r>
+        <w:br w:type="page"/>
+      </w:r>
+    </w:p>
+    <w:tbl>
+      <w:tblPr>
+        <w:tblStyle w:val="ae"/>
+        <w:tblW w:w="10542" w:type="dxa"/>
+        <w:tblInd w:w="0" w:type="dxa"/>
+        <w:tblBorders>
+          <w:top w:val="single" w:sz="4" w:space="0" w:color="000000"/>
+          <w:left w:val="single" w:sz="4" w:space="0" w:color="000000"/>
+          <w:bottom w:val="single" w:sz="4" w:space="0" w:color="000000"/>
+          <w:right w:val="single" w:sz="4" w:space="0" w:color="000000"/>
+          <w:insideH w:val="single" w:sz="4" w:space="0" w:color="000000"/>
+          <w:insideV w:val="single" w:sz="4" w:space="0" w:color="000000"/>
+        </w:tblBorders>
+        <w:tblLayout w:type="fixed"/>
+        <w:tblLook w:val="0400" w:firstRow="0" w:lastRow="0" w:firstColumn="0" w:lastColumn="0" w:noHBand="0" w:noVBand="1"/>
+      </w:tblPr>
+      <w:tblGrid>
+        <w:gridCol w:w="10542"/>
+      </w:tblGrid>
+      <w:tr>
+        <w:trPr>
+          <w:trHeight w:val="405"/>
+        </w:trPr>
+        <w:tc>
+          <w:tcPr>
+            <w:tcW w:w="10542" w:type="dxa"/>
+          </w:tcPr>
+          <w:p>
+            <w:pPr>
+              <w:tabs>
+                <w:tab w:val="left" w:pos="567"/>
+              </w:tabs>
+              <w:rPr>
+                <w:sz w:val="28"/>
+                <w:szCs w:val="28"/>
+              </w:rPr>
+            </w:pPr>
+            <w:r>
+              <w:rPr>
+                <w:b/>
+                <w:sz w:val="28"/>
+                <w:szCs w:val="28"/>
+              </w:rPr>
+              <w:lastRenderedPageBreak/>
+              <w:t xml:space="preserve">Experiment </w:t>
+            </w:r>
+            <w:r>
+              <w:rPr>
+                <w:rFonts w:hint="eastAsia"/>
+                <w:b/>
+                <w:sz w:val="28"/>
+                <w:szCs w:val="28"/>
+              </w:rPr>
+              <w:t>3</w:t>
+            </w:r>
+            <w:r>
+              <w:rPr>
+                <w:b/>
+                <w:sz w:val="28"/>
+                <w:szCs w:val="28"/>
+              </w:rPr>
+              <w:t>: Difference Amplifier</w:t>
+            </w:r>
+          </w:p>
+        </w:tc>
+      </w:tr>
+    </w:tbl>
+    <w:p>
+      <w:pPr>
+        <w:rPr>
+          <w:b/>
+        </w:rPr>
+      </w:pPr>
+      <w:sdt>
+        <w:sdtPr>
+          <w:tag w:val="goog_rdk_2"/>
+          <w:id w:val="-1679340685"/>
+        </w:sdtPr>
+        <w:sdtContent>
+          <w:r>
+            <w:rPr>
+              <w:rFonts w:ascii="Gungsuh" w:eastAsia="Gungsuh" w:hAnsi="Gungsuh" w:cs="Gungsuh"/>
+              <w:b/>
+            </w:rPr>
+            <w:t>Write down your pinout. (示波器的通道)</w:t>
+          </w:r>
+        </w:sdtContent>
+      </w:sdt>
+    </w:p>
+    <w:tbl>
+      <w:tblPr>
+        <w:tblStyle w:val="af"/>
+        <w:tblW w:w="10682" w:type="dxa"/>
+        <w:tblInd w:w="0" w:type="dxa"/>
+        <w:tblBorders>
+          <w:top w:val="single" w:sz="4" w:space="0" w:color="FFFFFF"/>
+          <w:left w:val="single" w:sz="4" w:space="0" w:color="FFFFFF"/>
+          <w:bottom w:val="single" w:sz="4" w:space="0" w:color="FFFFFF"/>
+          <w:right w:val="single" w:sz="4" w:space="0" w:color="FFFFFF"/>
+          <w:insideH w:val="single" w:sz="4" w:space="0" w:color="FFFFFF"/>
+          <w:insideV w:val="single" w:sz="4" w:space="0" w:color="FFFFFF"/>
+        </w:tblBorders>
+        <w:tblLayout w:type="fixed"/>
+        <w:tblLook w:val="0400" w:firstRow="0" w:lastRow="0" w:firstColumn="0" w:lastColumn="0" w:noHBand="0" w:noVBand="1"/>
+      </w:tblPr>
+      <w:tblGrid>
+        <w:gridCol w:w="5676"/>
+        <w:gridCol w:w="5006"/>
+      </w:tblGrid>
+      <w:tr>
+        <w:tc>
+          <w:tcPr>
+            <w:tcW w:w="5676" w:type="dxa"/>
+            <w:vAlign w:val="center"/>
+          </w:tcPr>
+          <w:p>
+            <w:pPr>
+              <w:jc w:val="center"/>
+            </w:pPr>
+            <w:r>
+              <w:rPr>
+                <w:noProof/>
+              </w:rPr>
+              <w:drawing>
+                <wp:inline distT="0" distB="0" distL="0" distR="0" wp14:anchorId="5C1B33D5" wp14:editId="1AA0475A">
+                  <wp:extent cx="3467100" cy="2686685"/>
+                  <wp:effectExtent l="0" t="0" r="0" b="0"/>
+                  <wp:docPr id="6" name="圖片 6"/>
+                  <wp:cNvGraphicFramePr>
+                    <a:graphicFrameLocks xmlns:a="http://schemas.openxmlformats.org/drawingml/2006/main" noChangeAspect="1"/>
+                  </wp:cNvGraphicFramePr>
+                  <a:graphic xmlns:a="http://schemas.openxmlformats.org/drawingml/2006/main">
+                    <a:graphicData uri="http://schemas.openxmlformats.org/drawingml/2006/picture">
+                      <pic:pic xmlns:pic="http://schemas.openxmlformats.org/drawingml/2006/picture">
+                        <pic:nvPicPr>
+                          <pic:cNvPr id="1" name=""/>
+                          <pic:cNvPicPr/>
+                        </pic:nvPicPr>
+                        <pic:blipFill>
+                          <a:blip r:embed="rId15"/>
+                          <a:stretch>
+                            <a:fillRect/>
+                          </a:stretch>
+                        </pic:blipFill>
+                        <pic:spPr>
+                          <a:xfrm>
+                            <a:off x="0" y="0"/>
+                            <a:ext cx="3467100" cy="2686685"/>
+                          </a:xfrm>
+                          <a:prstGeom prst="rect">
+                            <a:avLst/>
+                          </a:prstGeom>
+                        </pic:spPr>
+                      </pic:pic>
+                    </a:graphicData>
+                  </a:graphic>
+                </wp:inline>
+              </w:drawing>
+            </w:r>
+          </w:p>
+        </w:tc>
+        <w:tc>
+          <w:tcPr>
+            <w:tcW w:w="5006" w:type="dxa"/>
+            <w:vAlign w:val="center"/>
+          </w:tcPr>
+          <w:p>
+            <w:pPr>
+              <w:jc w:val="center"/>
+            </w:pPr>
+          </w:p>
+        </w:tc>
+      </w:tr>
+    </w:tbl>
+    <w:p/>
+    <w:p>
+      <w:pPr>
+        <w:rPr>
+          <w:b/>
+        </w:rPr>
+      </w:pPr>
+      <w:r>
+        <w:rPr>
+          <w:b/>
+        </w:rPr>
+        <w:t>2. Differential Mode</w:t>
+      </w:r>
+      <w:r>
+        <w:rPr>
+          <w:rFonts w:hint="eastAsia"/>
+          <w:b/>
+        </w:rPr>
+        <w:t xml:space="preserve"> (R1 = 100</w:t>
+      </w:r>
+      <w:r>
+        <w:rPr>
+          <w:b/>
+        </w:rPr>
+        <w:t>Ω</w:t>
+      </w:r>
+      <w:r>
+        <w:rPr>
+          <w:rFonts w:hint="eastAsia"/>
+          <w:b/>
+        </w:rPr>
+        <w:t>,</w:t>
+      </w:r>
+      <w:r>
+        <w:rPr>
+          <w:b/>
+        </w:rPr>
+        <w:t xml:space="preserve"> R2 = 1kΩ</w:t>
+      </w:r>
+      <w:r>
+        <w:rPr>
+          <w:rFonts w:hint="eastAsia"/>
+          <w:b/>
+        </w:rPr>
+        <w:t>)</w:t>
+      </w:r>
+    </w:p>
+    <w:tbl>
+      <w:tblPr>
+        <w:tblStyle w:val="af0"/>
+        <w:tblW w:w="10681" w:type="dxa"/>
+        <w:jc w:val="center"/>
+        <w:tblInd w:w="0" w:type="dxa"/>
+        <w:tblBorders>
+          <w:top w:val="single" w:sz="4" w:space="0" w:color="000000"/>
+          <w:left w:val="single" w:sz="4" w:space="0" w:color="000000"/>
+          <w:bottom w:val="single" w:sz="4" w:space="0" w:color="000000"/>
+          <w:right w:val="single" w:sz="4" w:space="0" w:color="000000"/>
+          <w:insideH w:val="single" w:sz="4" w:space="0" w:color="000000"/>
+          <w:insideV w:val="single" w:sz="4" w:space="0" w:color="000000"/>
+        </w:tblBorders>
+        <w:tblLayout w:type="fixed"/>
+        <w:tblLook w:val="0400" w:firstRow="0" w:lastRow="0" w:firstColumn="0" w:lastColumn="0" w:noHBand="0" w:noVBand="1"/>
+      </w:tblPr>
+      <w:tblGrid>
+        <w:gridCol w:w="2234"/>
+        <w:gridCol w:w="1204"/>
+        <w:gridCol w:w="1205"/>
+        <w:gridCol w:w="1450"/>
+        <w:gridCol w:w="1529"/>
+        <w:gridCol w:w="1529"/>
+        <w:gridCol w:w="1530"/>
+      </w:tblGrid>
+      <w:tr>
+        <w:trPr>
+          <w:jc w:val="center"/>
+        </w:trPr>
+        <w:tc>
+          <w:tcPr>
+            <w:tcW w:w="2234" w:type="dxa"/>
+            <w:vAlign w:val="center"/>
+          </w:tcPr>
+          <w:p>
+            <w:pPr>
+              <w:jc w:val="center"/>
+            </w:pPr>
+          </w:p>
+        </w:tc>
+        <w:tc>
+          <w:tcPr>
+            <w:tcW w:w="1204" w:type="dxa"/>
+            <w:vAlign w:val="center"/>
+          </w:tcPr>
+          <w:p>
+            <w:pPr>
+              <w:jc w:val="center"/>
+            </w:pPr>
+            <w:r>
+              <w:t>v</w:t>
+            </w:r>
+            <w:proofErr w:type="gramStart"/>
+            <w:r>
+              <w:t>1</w:t>
+            </w:r>
+            <w:r>
+              <w:rPr>
+                <w:vertAlign w:val="subscript"/>
+              </w:rPr>
+              <w:t>,pp</w:t>
+            </w:r>
+            <w:proofErr w:type="gramEnd"/>
+          </w:p>
+          <w:p>
+            <w:pPr>
+              <w:jc w:val="center"/>
+            </w:pPr>
+            <w:r>
+              <w:t>(V)</w:t>
+            </w:r>
+          </w:p>
+        </w:tc>
+        <w:tc>
+          <w:tcPr>
+            <w:tcW w:w="1205" w:type="dxa"/>
+            <w:vAlign w:val="center"/>
+          </w:tcPr>
+          <w:p>
+            <w:pPr>
+              <w:jc w:val="center"/>
+            </w:pPr>
+            <w:r>
+              <w:t>v</w:t>
+            </w:r>
+            <w:proofErr w:type="gramStart"/>
+            <w:r>
+              <w:t>2</w:t>
+            </w:r>
+            <w:r>
+              <w:rPr>
+                <w:vertAlign w:val="subscript"/>
+              </w:rPr>
+              <w:t>,pp</w:t>
+            </w:r>
+            <w:proofErr w:type="gramEnd"/>
+          </w:p>
+          <w:p>
+            <w:pPr>
+              <w:jc w:val="center"/>
+            </w:pPr>
+            <w:r>
+              <w:t>(V)</w:t>
+            </w:r>
+          </w:p>
+        </w:tc>
+        <w:tc>
+          <w:tcPr>
+            <w:tcW w:w="1450" w:type="dxa"/>
+            <w:vAlign w:val="center"/>
+          </w:tcPr>
+          <w:p>
+            <w:pPr>
+              <w:jc w:val="center"/>
+            </w:pPr>
+            <w:proofErr w:type="spellStart"/>
+            <w:proofErr w:type="gramStart"/>
+            <w:r>
+              <w:t>vd</w:t>
+            </w:r>
+            <w:r>
+              <w:rPr>
+                <w:vertAlign w:val="subscript"/>
+              </w:rPr>
+              <w:t>,pp</w:t>
+            </w:r>
+            <w:proofErr w:type="spellEnd"/>
+            <w:proofErr w:type="gramEnd"/>
+            <w:r>
+              <w:t>=v2-v1</w:t>
+            </w:r>
+          </w:p>
+          <w:p>
+            <w:pPr>
+              <w:jc w:val="center"/>
+            </w:pPr>
+            <w:r>
+              <w:t>(V)</w:t>
+            </w:r>
+          </w:p>
+        </w:tc>
+        <w:tc>
+          <w:tcPr>
+            <w:tcW w:w="1529" w:type="dxa"/>
+            <w:vAlign w:val="center"/>
+          </w:tcPr>
+          <w:p>
+            <w:pPr>
+              <w:jc w:val="center"/>
+            </w:pPr>
+            <w:proofErr w:type="spellStart"/>
+            <w:proofErr w:type="gramStart"/>
+            <w:r>
+              <w:t>v</w:t>
+            </w:r>
+            <w:r>
+              <w:rPr>
+                <w:vertAlign w:val="subscript"/>
+              </w:rPr>
+              <w:t>out,pp</w:t>
+            </w:r>
+            <w:proofErr w:type="spellEnd"/>
+            <w:proofErr w:type="gramEnd"/>
+          </w:p>
+          <w:p>
+            <w:pPr>
+              <w:jc w:val="center"/>
+            </w:pPr>
+            <w:r>
+              <w:t>(V)</w:t>
+            </w:r>
+          </w:p>
+        </w:tc>
+        <w:tc>
+          <w:tcPr>
+            <w:tcW w:w="1529" w:type="dxa"/>
+            <w:vAlign w:val="center"/>
+          </w:tcPr>
+          <w:p>
+            <w:pPr>
+              <w:jc w:val="center"/>
+            </w:pPr>
+            <w:r>
+              <w:t>A</w:t>
+            </w:r>
+            <w:r>
+              <w:rPr>
+                <w:vertAlign w:val="subscript"/>
+              </w:rPr>
+              <w:t>DM</w:t>
+            </w:r>
+          </w:p>
+          <w:p>
+            <w:pPr>
+              <w:jc w:val="center"/>
+            </w:pPr>
+            <w:r>
+              <w:t>(V/V)</w:t>
+            </w:r>
+          </w:p>
+        </w:tc>
+        <w:tc>
+          <w:tcPr>
+            <w:tcW w:w="1530" w:type="dxa"/>
+            <w:vAlign w:val="center"/>
+          </w:tcPr>
+          <w:p>
+            <w:pPr>
+              <w:jc w:val="center"/>
+            </w:pPr>
+            <w:r>
+              <w:t>Phase (</w:t>
+            </w:r>
+            <w:proofErr w:type="spellStart"/>
+            <w:r>
+              <w:t>vout</w:t>
+            </w:r>
+            <w:proofErr w:type="spellEnd"/>
+            <w:r>
+              <w:t>-&gt;v1)</w:t>
+            </w:r>
+          </w:p>
+          <w:p>
+            <w:pPr>
+              <w:jc w:val="center"/>
+            </w:pPr>
+            <w:r>
+              <w:t>(degree)</w:t>
+            </w:r>
+          </w:p>
+        </w:tc>
+      </w:tr>
+      <w:tr>
+        <w:trPr>
+          <w:jc w:val="center"/>
+        </w:trPr>
+        <w:tc>
+          <w:tcPr>
+            <w:tcW w:w="2234" w:type="dxa"/>
+            <w:vAlign w:val="center"/>
+          </w:tcPr>
+          <w:p>
+            <w:pPr>
+              <w:jc w:val="center"/>
+              <w:rPr>
+                <w:b/>
+              </w:rPr>
+            </w:pPr>
+            <w:r>
+              <w:rPr>
+                <w:b/>
+              </w:rPr>
+              <w:t>Experiment Result</w:t>
+            </w:r>
+          </w:p>
+        </w:tc>
+        <w:tc>
+          <w:tcPr>
+            <w:tcW w:w="1204" w:type="dxa"/>
+            <w:vAlign w:val="center"/>
+          </w:tcPr>
+          <w:p>
+            <w:pPr>
+              <w:jc w:val="center"/>
+              <w:rPr>
+                <w:b/>
+              </w:rPr>
+            </w:pPr>
+          </w:p>
+        </w:tc>
+        <w:tc>
+          <w:tcPr>
+            <w:tcW w:w="1205" w:type="dxa"/>
+            <w:vAlign w:val="center"/>
+          </w:tcPr>
+          <w:p>
+            <w:pPr>
+              <w:jc w:val="center"/>
+              <w:rPr>
+                <w:b/>
+              </w:rPr>
+            </w:pPr>
+          </w:p>
+        </w:tc>
+        <w:tc>
+          <w:tcPr>
+            <w:tcW w:w="1450" w:type="dxa"/>
+            <w:vAlign w:val="center"/>
+          </w:tcPr>
+          <w:p>
+            <w:pPr>
+              <w:jc w:val="center"/>
+              <w:rPr>
+                <w:b/>
+              </w:rPr>
+            </w:pPr>
+          </w:p>
+        </w:tc>
+        <w:tc>
+          <w:tcPr>
+            <w:tcW w:w="1529" w:type="dxa"/>
+            <w:vAlign w:val="center"/>
+          </w:tcPr>
+          <w:p>
+            <w:pPr>
+              <w:jc w:val="center"/>
+              <w:rPr>
+                <w:b/>
+              </w:rPr>
+            </w:pPr>
+          </w:p>
+        </w:tc>
+        <w:tc>
+          <w:tcPr>
+            <w:tcW w:w="1529" w:type="dxa"/>
+            <w:vAlign w:val="center"/>
+          </w:tcPr>
+          <w:p>
+            <w:pPr>
+              <w:jc w:val="center"/>
+              <w:rPr>
+                <w:b/>
+              </w:rPr>
+            </w:pPr>
+          </w:p>
+        </w:tc>
+        <w:tc>
+          <w:tcPr>
+            <w:tcW w:w="1530" w:type="dxa"/>
+            <w:vAlign w:val="center"/>
+          </w:tcPr>
+          <w:p>
+            <w:pPr>
+              <w:jc w:val="center"/>
+              <w:rPr>
+                <w:b/>
+              </w:rPr>
+            </w:pPr>
+          </w:p>
+        </w:tc>
+      </w:tr>
+    </w:tbl>
+    <w:p/>
+    <w:p>
+      <w:r>
+        <w:rPr>
+          <w:noProof/>
+        </w:rPr>
+        <w:drawing>
+          <wp:inline distT="0" distB="0" distL="0" distR="0" wp14:anchorId="2DEE8281" wp14:editId="62B9FB3B">
+            <wp:extent cx="6645910" cy="3987800"/>
+            <wp:effectExtent l="0" t="0" r="2540" b="0"/>
+            <wp:docPr id="9" name="圖片 9"/>
+            <wp:cNvGraphicFramePr>
+              <a:graphicFrameLocks xmlns:a="http://schemas.openxmlformats.org/drawingml/2006/main" noChangeAspect="1"/>
+            </wp:cNvGraphicFramePr>
+            <a:graphic xmlns:a="http://schemas.openxmlformats.org/drawingml/2006/main">
+              <a:graphicData uri="http://schemas.openxmlformats.org/drawingml/2006/picture">
+                <pic:pic xmlns:pic="http://schemas.openxmlformats.org/drawingml/2006/picture">
+                  <pic:nvPicPr>
+                    <pic:cNvPr id="0" name="Picture 9"/>
+                    <pic:cNvPicPr>
+                      <a:picLocks noChangeAspect="1" noChangeArrowheads="1"/>
+                    </pic:cNvPicPr>
+                  </pic:nvPicPr>
+                  <pic:blipFill>
+                    <a:blip r:embed="rId16">
+                      <a:extLst>
+                        <a:ext uri="{28A0092B-C50C-407E-A947-70E740481C1C}">
+                          <a14:useLocalDpi xmlns:a14="http://schemas.microsoft.com/office/drawing/2010/main" val="0"/>
+                        </a:ext>
+                      </a:extLst>
+                    </a:blip>
+                    <a:srcRect/>
+                    <a:stretch>
+                      <a:fillRect/>
+                    </a:stretch>
+                  </pic:blipFill>
+                  <pic:spPr bwMode="auto">
+                    <a:xfrm>
+                      <a:off x="0" y="0"/>
+                      <a:ext cx="6645910" cy="3987800"/>
+                    </a:xfrm>
+                    <a:prstGeom prst="rect">
+                      <a:avLst/>
+                    </a:prstGeom>
+                    <a:noFill/>
+                    <a:ln>
+                      <a:noFill/>
+                    </a:ln>
+                  </pic:spPr>
+                </pic:pic>
+              </a:graphicData>
+            </a:graphic>
+          </wp:inline>
+        </w:drawing>
+      </w:r>
+    </w:p>
+    <w:p>
+      <w:pPr>
+        <w:rPr>
+          <w:rFonts w:hint="eastAsia"/>
+        </w:rPr>
+      </w:pPr>
+    </w:p>
+    <w:p>
+      <w:pPr>
+        <w:rPr>
+          <w:b/>
+        </w:rPr>
+      </w:pPr>
+      <w:r>
+        <w:rPr>
+          <w:b/>
+        </w:rPr>
+        <w:t>3. Differential Mode</w:t>
+      </w:r>
+      <w:r>
+        <w:rPr>
+          <w:rFonts w:hint="eastAsia"/>
+          <w:b/>
+        </w:rPr>
+        <w:t xml:space="preserve"> (R1 = 10</w:t>
+      </w:r>
+      <w:r>
+        <w:rPr>
+          <w:b/>
+        </w:rPr>
+        <w:t>kΩ</w:t>
+      </w:r>
+      <w:r>
+        <w:rPr>
+          <w:rFonts w:hint="eastAsia"/>
+          <w:b/>
+        </w:rPr>
+        <w:t>,</w:t>
+      </w:r>
+      <w:r>
+        <w:rPr>
+          <w:b/>
+        </w:rPr>
+        <w:t xml:space="preserve"> R2 = 100kΩ</w:t>
+      </w:r>
+      <w:r>
+        <w:rPr>
+          <w:rFonts w:hint="eastAsia"/>
+          <w:b/>
+        </w:rPr>
+        <w:t>)</w:t>
+      </w:r>
+    </w:p>
+    <w:tbl>
+      <w:tblPr>
+        <w:tblStyle w:val="af0"/>
+        <w:tblW w:w="10681" w:type="dxa"/>
+        <w:jc w:val="center"/>
+        <w:tblInd w:w="0" w:type="dxa"/>
+        <w:tblBorders>
+          <w:top w:val="single" w:sz="4" w:space="0" w:color="000000"/>
+          <w:left w:val="single" w:sz="4" w:space="0" w:color="000000"/>
+          <w:bottom w:val="single" w:sz="4" w:space="0" w:color="000000"/>
+          <w:right w:val="single" w:sz="4" w:space="0" w:color="000000"/>
+          <w:insideH w:val="single" w:sz="4" w:space="0" w:color="000000"/>
+          <w:insideV w:val="single" w:sz="4" w:space="0" w:color="000000"/>
+        </w:tblBorders>
+        <w:tblLayout w:type="fixed"/>
+        <w:tblLook w:val="0400" w:firstRow="0" w:lastRow="0" w:firstColumn="0" w:lastColumn="0" w:noHBand="0" w:noVBand="1"/>
+      </w:tblPr>
+      <w:tblGrid>
+        <w:gridCol w:w="2234"/>
+        <w:gridCol w:w="1204"/>
+        <w:gridCol w:w="1205"/>
+        <w:gridCol w:w="1450"/>
+        <w:gridCol w:w="1529"/>
+        <w:gridCol w:w="1529"/>
+        <w:gridCol w:w="1530"/>
+      </w:tblGrid>
+      <w:tr>
+        <w:trPr>
+          <w:jc w:val="center"/>
+        </w:trPr>
+        <w:tc>
+          <w:tcPr>
+            <w:tcW w:w="2234" w:type="dxa"/>
+            <w:vAlign w:val="center"/>
+          </w:tcPr>
+          <w:p>
+            <w:pPr>
+              <w:jc w:val="center"/>
+            </w:pPr>
+          </w:p>
+        </w:tc>
+        <w:tc>
+          <w:tcPr>
+            <w:tcW w:w="1204" w:type="dxa"/>
+            <w:vAlign w:val="center"/>
+          </w:tcPr>
+          <w:p>
+            <w:pPr>
+              <w:jc w:val="center"/>
+            </w:pPr>
+            <w:r>
+              <w:t>v</w:t>
+            </w:r>
+            <w:proofErr w:type="gramStart"/>
+            <w:r>
+              <w:t>1</w:t>
+            </w:r>
+            <w:r>
+              <w:rPr>
+                <w:vertAlign w:val="subscript"/>
+              </w:rPr>
+              <w:t>,pp</w:t>
+            </w:r>
+            <w:proofErr w:type="gramEnd"/>
+          </w:p>
+          <w:p>
+            <w:pPr>
+              <w:jc w:val="center"/>
+            </w:pPr>
+            <w:r>
+              <w:lastRenderedPageBreak/>
+              <w:t>(V)</w:t>
+            </w:r>
+          </w:p>
+        </w:tc>
+        <w:tc>
+          <w:tcPr>
+            <w:tcW w:w="1205" w:type="dxa"/>
+            <w:vAlign w:val="center"/>
+          </w:tcPr>
+          <w:p>
+            <w:pPr>
+              <w:jc w:val="center"/>
+            </w:pPr>
+            <w:r>
+              <w:lastRenderedPageBreak/>
+              <w:t>v</w:t>
+            </w:r>
+            <w:proofErr w:type="gramStart"/>
+            <w:r>
+              <w:t>2</w:t>
+            </w:r>
+            <w:r>
+              <w:rPr>
+                <w:vertAlign w:val="subscript"/>
+              </w:rPr>
+              <w:t>,pp</w:t>
+            </w:r>
+            <w:proofErr w:type="gramEnd"/>
+          </w:p>
+          <w:p>
+            <w:pPr>
+              <w:jc w:val="center"/>
+            </w:pPr>
+            <w:r>
+              <w:lastRenderedPageBreak/>
+              <w:t>(V)</w:t>
+            </w:r>
+          </w:p>
+        </w:tc>
+        <w:tc>
+          <w:tcPr>
+            <w:tcW w:w="1450" w:type="dxa"/>
+            <w:vAlign w:val="center"/>
+          </w:tcPr>
+          <w:p>
+            <w:pPr>
+              <w:jc w:val="center"/>
+            </w:pPr>
+            <w:proofErr w:type="spellStart"/>
+            <w:proofErr w:type="gramStart"/>
+            <w:r>
+              <w:lastRenderedPageBreak/>
+              <w:t>vd</w:t>
+            </w:r>
+            <w:r>
+              <w:rPr>
+                <w:vertAlign w:val="subscript"/>
+              </w:rPr>
+              <w:t>,pp</w:t>
+            </w:r>
+            <w:proofErr w:type="spellEnd"/>
+            <w:proofErr w:type="gramEnd"/>
+            <w:r>
+              <w:t>=v2-v1</w:t>
+            </w:r>
+          </w:p>
+          <w:p>
+            <w:pPr>
+              <w:jc w:val="center"/>
+            </w:pPr>
+            <w:r>
+              <w:lastRenderedPageBreak/>
+              <w:t>(V)</w:t>
+            </w:r>
+          </w:p>
+        </w:tc>
+        <w:tc>
+          <w:tcPr>
+            <w:tcW w:w="1529" w:type="dxa"/>
+            <w:vAlign w:val="center"/>
+          </w:tcPr>
+          <w:p>
+            <w:pPr>
+              <w:jc w:val="center"/>
+            </w:pPr>
+            <w:proofErr w:type="spellStart"/>
+            <w:proofErr w:type="gramStart"/>
+            <w:r>
+              <w:lastRenderedPageBreak/>
+              <w:t>v</w:t>
+            </w:r>
+            <w:r>
+              <w:rPr>
+                <w:vertAlign w:val="subscript"/>
+              </w:rPr>
+              <w:t>out,pp</w:t>
+            </w:r>
+            <w:proofErr w:type="spellEnd"/>
+            <w:proofErr w:type="gramEnd"/>
+          </w:p>
+          <w:p>
+            <w:pPr>
+              <w:jc w:val="center"/>
+            </w:pPr>
+            <w:r>
+              <w:lastRenderedPageBreak/>
+              <w:t>(V)</w:t>
+            </w:r>
+          </w:p>
+        </w:tc>
+        <w:tc>
+          <w:tcPr>
+            <w:tcW w:w="1529" w:type="dxa"/>
+            <w:vAlign w:val="center"/>
+          </w:tcPr>
+          <w:p>
+            <w:pPr>
+              <w:jc w:val="center"/>
+            </w:pPr>
+            <w:r>
+              <w:lastRenderedPageBreak/>
+              <w:t>A</w:t>
+            </w:r>
+            <w:r>
+              <w:rPr>
+                <w:vertAlign w:val="subscript"/>
+              </w:rPr>
+              <w:t>DM</w:t>
+            </w:r>
+          </w:p>
+          <w:p>
+            <w:pPr>
+              <w:jc w:val="center"/>
+            </w:pPr>
+            <w:r>
+              <w:lastRenderedPageBreak/>
+              <w:t>(V/V)</w:t>
+            </w:r>
+          </w:p>
+        </w:tc>
+        <w:tc>
+          <w:tcPr>
+            <w:tcW w:w="1530" w:type="dxa"/>
+            <w:vAlign w:val="center"/>
+          </w:tcPr>
+          <w:p>
+            <w:pPr>
+              <w:jc w:val="center"/>
+            </w:pPr>
+            <w:r>
+              <w:lastRenderedPageBreak/>
+              <w:t>Phase (</w:t>
+            </w:r>
+            <w:proofErr w:type="spellStart"/>
+            <w:r>
+              <w:t>vout</w:t>
+            </w:r>
+            <w:proofErr w:type="spellEnd"/>
+            <w:r>
+              <w:t>-</w:t>
+            </w:r>
+            <w:r>
+              <w:lastRenderedPageBreak/>
+              <w:t>&gt;v1)</w:t>
+            </w:r>
+          </w:p>
+          <w:p>
+            <w:pPr>
+              <w:jc w:val="center"/>
+            </w:pPr>
+            <w:r>
+              <w:t>(degree)</w:t>
+            </w:r>
+          </w:p>
+        </w:tc>
+      </w:tr>
+      <w:tr>
+        <w:trPr>
+          <w:jc w:val="center"/>
+        </w:trPr>
+        <w:tc>
+          <w:tcPr>
+            <w:tcW w:w="2234" w:type="dxa"/>
+            <w:vAlign w:val="center"/>
+          </w:tcPr>
+          <w:p>
+            <w:pPr>
+              <w:jc w:val="center"/>
+              <w:rPr>
+                <w:b/>
+              </w:rPr>
+            </w:pPr>
+            <w:r>
+              <w:rPr>
+                <w:b/>
+              </w:rPr>
+              <w:lastRenderedPageBreak/>
+              <w:t>Experiment Result</w:t>
+            </w:r>
+          </w:p>
+        </w:tc>
+        <w:tc>
+          <w:tcPr>
+            <w:tcW w:w="1204" w:type="dxa"/>
+            <w:vAlign w:val="center"/>
+          </w:tcPr>
+          <w:p>
+            <w:pPr>
+              <w:jc w:val="center"/>
+              <w:rPr>
+                <w:b/>
+              </w:rPr>
+            </w:pPr>
+          </w:p>
+        </w:tc>
+        <w:tc>
+          <w:tcPr>
+            <w:tcW w:w="1205" w:type="dxa"/>
+            <w:vAlign w:val="center"/>
+          </w:tcPr>
+          <w:p>
+            <w:pPr>
+              <w:jc w:val="center"/>
+              <w:rPr>
+                <w:b/>
+              </w:rPr>
+            </w:pPr>
+          </w:p>
+        </w:tc>
+        <w:tc>
+          <w:tcPr>
+            <w:tcW w:w="1450" w:type="dxa"/>
+            <w:vAlign w:val="center"/>
+          </w:tcPr>
+          <w:p>
+            <w:pPr>
+              <w:jc w:val="center"/>
+              <w:rPr>
+                <w:b/>
+              </w:rPr>
+            </w:pPr>
+          </w:p>
+        </w:tc>
+        <w:tc>
+          <w:tcPr>
+            <w:tcW w:w="1529" w:type="dxa"/>
+            <w:vAlign w:val="center"/>
+          </w:tcPr>
+          <w:p>
+            <w:pPr>
+              <w:jc w:val="center"/>
+              <w:rPr>
+                <w:b/>
+              </w:rPr>
+            </w:pPr>
+          </w:p>
+        </w:tc>
+        <w:tc>
+          <w:tcPr>
+            <w:tcW w:w="1529" w:type="dxa"/>
+            <w:vAlign w:val="center"/>
+          </w:tcPr>
+          <w:p>
+            <w:pPr>
+              <w:jc w:val="center"/>
+              <w:rPr>
+                <w:b/>
+              </w:rPr>
+            </w:pPr>
+          </w:p>
+        </w:tc>
+        <w:tc>
+          <w:tcPr>
+            <w:tcW w:w="1530" w:type="dxa"/>
+            <w:vAlign w:val="center"/>
+          </w:tcPr>
+          <w:p>
+            <w:pPr>
+              <w:jc w:val="center"/>
+              <w:rPr>
+                <w:b/>
+              </w:rPr>
+            </w:pPr>
+          </w:p>
+        </w:tc>
+      </w:tr>
+    </w:tbl>
+    <w:p/>
+    <w:p>
+      <w:r>
+        <w:rPr>
+          <w:noProof/>
+        </w:rPr>
+        <w:drawing>
+          <wp:inline distT="0" distB="0" distL="0" distR="0" wp14:anchorId="307A0C00" wp14:editId="682050A7">
+            <wp:extent cx="6645910" cy="3987800"/>
+            <wp:effectExtent l="0" t="0" r="2540" b="0"/>
+            <wp:docPr id="10" name="圖片 10"/>
+            <wp:cNvGraphicFramePr>
+              <a:graphicFrameLocks xmlns:a="http://schemas.openxmlformats.org/drawingml/2006/main" noChangeAspect="1"/>
+            </wp:cNvGraphicFramePr>
+            <a:graphic xmlns:a="http://schemas.openxmlformats.org/drawingml/2006/main">
+              <a:graphicData uri="http://schemas.openxmlformats.org/drawingml/2006/picture">
+                <pic:pic xmlns:pic="http://schemas.openxmlformats.org/drawingml/2006/picture">
+                  <pic:nvPicPr>
+                    <pic:cNvPr id="0" name="Picture 11"/>
+                    <pic:cNvPicPr>
+                      <a:picLocks noChangeAspect="1" noChangeArrowheads="1"/>
+                    </pic:cNvPicPr>
+                  </pic:nvPicPr>
+                  <pic:blipFill>
+                    <a:blip r:embed="rId17">
+                      <a:extLst>
+                        <a:ext uri="{28A0092B-C50C-407E-A947-70E740481C1C}">
+                          <a14:useLocalDpi xmlns:a14="http://schemas.microsoft.com/office/drawing/2010/main" val="0"/>
+                        </a:ext>
+                      </a:extLst>
+                    </a:blip>
+                    <a:srcRect/>
+                    <a:stretch>
+                      <a:fillRect/>
+                    </a:stretch>
+                  </pic:blipFill>
+                  <pic:spPr bwMode="auto">
+                    <a:xfrm>
+                      <a:off x="0" y="0"/>
+                      <a:ext cx="6645910" cy="3987800"/>
+                    </a:xfrm>
+                    <a:prstGeom prst="rect">
+                      <a:avLst/>
+                    </a:prstGeom>
+                    <a:noFill/>
+                    <a:ln>
+                      <a:noFill/>
+                    </a:ln>
+                  </pic:spPr>
+                </pic:pic>
+              </a:graphicData>
+            </a:graphic>
+          </wp:inline>
+        </w:drawing>
+      </w:r>
+    </w:p>
+    <w:p>
+      <w:pPr>
+        <w:rPr>
+          <w:rFonts w:hint="eastAsia"/>
+        </w:rPr>
+      </w:pPr>
+    </w:p>
+    <w:p>
+      <w:pPr>
+        <w:rPr>
+          <w:b/>
+        </w:rPr>
+      </w:pPr>
+      <w:r>
+        <w:rPr>
+          <w:b/>
+        </w:rPr>
+        <w:t xml:space="preserve">4. </w:t>
+      </w:r>
+      <w:r>
+        <w:rPr>
+          <w:b/>
+        </w:rPr>
+        <w:t>Compare the difference between the two difference amplifiers, and explain why.</w:t>
+      </w:r>
+    </w:p>
+    <w:p/>
+    <w:p>
+      <w:pPr>
+        <w:rPr>
+          <w:rFonts w:hint="eastAsia"/>
+        </w:rPr>
+      </w:pPr>
+    </w:p>
     <w:sectPr>
-      <w:headerReference w:type="default" r:id="rId12"/>
+      <w:headerReference w:type="default" r:id="rId18"/>
       <w:pgSz w:w="11906" w:h="16838"/>
       <w:pgMar w:top="720" w:right="720" w:bottom="720" w:left="720" w:header="851" w:footer="992" w:gutter="0"/>
       <w:pgNumType w:start="1"/>
@@ -4572,6 +5454,127 @@
     </w:r>
   </w:p>
 </w:hdr>
+</file>
+
+<file path=word/numbering.xml><?xml version="1.0" encoding="utf-8"?>
+<w:numbering xmlns:wpc="http://schemas.microsoft.com/office/word/2010/wordprocessingCanvas" xmlns:cx="http://schemas.microsoft.com/office/drawing/2014/chartex" xmlns:cx1="http://schemas.microsoft.com/office/drawing/2015/9/8/chartex" xmlns:cx2="http://schemas.microsoft.com/office/drawing/2015/10/21/chartex" xmlns:cx3="http://schemas.microsoft.com/office/drawing/2016/5/9/chartex" xmlns:cx4="http://schemas.microsoft.com/office/drawing/2016/5/10/chartex" xmlns:cx5="http://schemas.microsoft.com/office/drawing/2016/5/11/chartex" xmlns:cx6="http://schemas.microsoft.com/office/drawing/2016/5/12/chartex" xmlns:cx7="http://schemas.microsoft.com/office/drawing/2016/5/13/chartex" xmlns:cx8="http://schemas.microsoft.com/office/drawing/2016/5/14/chartex" xmlns:mc="http://schemas.openxmlformats.org/markup-compatibility/2006" xmlns:aink="http://schemas.microsoft.com/office/drawing/2016/ink" xmlns:am3d="http://schemas.microsoft.com/office/drawing/2017/model3d" xmlns:o="urn:schemas-microsoft-com:office:office" xmlns:oel="http://schemas.microsoft.com/office/2019/extlst" xmlns:r="http://schemas.openxmlformats.org/officeDocument/2006/relationships" xmlns:m="http://schemas.openxmlformats.org/officeDocument/2006/math" xmlns:v="urn:schemas-microsoft-com:vml" xmlns:wp14="http://schemas.microsoft.com/office/word/2010/wordprocessingDrawing" xmlns:wp="http://schemas.openxmlformats.org/drawingml/2006/wordprocessingDrawing" xmlns:w10="urn:schemas-microsoft-com:office:word" xmlns:w="http://schemas.openxmlformats.org/wordprocessingml/2006/main" xmlns:w14="http://schemas.microsoft.com/office/word/2010/wordml" xmlns:w15="http://schemas.microsoft.com/office/word/2012/wordml" xmlns:w16cex="http://schemas.microsoft.com/office/word/2018/wordml/cex" xmlns:w16cid="http://schemas.microsoft.com/office/word/2016/wordml/cid" xmlns:w16="http://schemas.microsoft.com/office/word/2018/wordml" xmlns:w16sdtdh="http://schemas.microsoft.com/office/word/2020/wordml/sdtdatahash" xmlns:w16se="http://schemas.microsoft.com/office/word/2015/wordml/symex" xmlns:wpg="http://schemas.microsoft.com/office/word/2010/wordprocessingGroup" xmlns:wpi="http://schemas.microsoft.com/office/word/2010/wordprocessingInk" xmlns:wne="http://schemas.microsoft.com/office/word/2006/wordml" xmlns:wps="http://schemas.microsoft.com/office/word/2010/wordprocessingShape" mc:Ignorable="w14 w15 w16se w16cid w16 w16cex w16sdtdh wp14">
+  <w:abstractNum w:abstractNumId="0" w15:restartNumberingAfterBreak="0">
+    <w:nsid w:val="3BC9406D"/>
+    <w:multiLevelType w:val="hybridMultilevel"/>
+    <w:tmpl w:val="99084B56"/>
+    <w:lvl w:ilvl="0" w:tplc="AE78ACA4">
+      <w:start w:val="1"/>
+      <w:numFmt w:val="decimal"/>
+      <w:lvlText w:val="%1."/>
+      <w:lvlJc w:val="left"/>
+      <w:pPr>
+        <w:tabs>
+          <w:tab w:val="num" w:pos="720"/>
+        </w:tabs>
+        <w:ind w:left="720" w:hanging="360"/>
+      </w:pPr>
+    </w:lvl>
+    <w:lvl w:ilvl="1" w:tplc="8DC07E56" w:tentative="1">
+      <w:start w:val="1"/>
+      <w:numFmt w:val="decimal"/>
+      <w:lvlText w:val="%2."/>
+      <w:lvlJc w:val="left"/>
+      <w:pPr>
+        <w:tabs>
+          <w:tab w:val="num" w:pos="1440"/>
+        </w:tabs>
+        <w:ind w:left="1440" w:hanging="360"/>
+      </w:pPr>
+    </w:lvl>
+    <w:lvl w:ilvl="2" w:tplc="11704A66" w:tentative="1">
+      <w:start w:val="1"/>
+      <w:numFmt w:val="decimal"/>
+      <w:lvlText w:val="%3."/>
+      <w:lvlJc w:val="left"/>
+      <w:pPr>
+        <w:tabs>
+          <w:tab w:val="num" w:pos="2160"/>
+        </w:tabs>
+        <w:ind w:left="2160" w:hanging="360"/>
+      </w:pPr>
+    </w:lvl>
+    <w:lvl w:ilvl="3" w:tplc="8E96BAE8" w:tentative="1">
+      <w:start w:val="1"/>
+      <w:numFmt w:val="decimal"/>
+      <w:lvlText w:val="%4."/>
+      <w:lvlJc w:val="left"/>
+      <w:pPr>
+        <w:tabs>
+          <w:tab w:val="num" w:pos="2880"/>
+        </w:tabs>
+        <w:ind w:left="2880" w:hanging="360"/>
+      </w:pPr>
+    </w:lvl>
+    <w:lvl w:ilvl="4" w:tplc="CC521CDE" w:tentative="1">
+      <w:start w:val="1"/>
+      <w:numFmt w:val="decimal"/>
+      <w:lvlText w:val="%5."/>
+      <w:lvlJc w:val="left"/>
+      <w:pPr>
+        <w:tabs>
+          <w:tab w:val="num" w:pos="3600"/>
+        </w:tabs>
+        <w:ind w:left="3600" w:hanging="360"/>
+      </w:pPr>
+    </w:lvl>
+    <w:lvl w:ilvl="5" w:tplc="C6A41C76" w:tentative="1">
+      <w:start w:val="1"/>
+      <w:numFmt w:val="decimal"/>
+      <w:lvlText w:val="%6."/>
+      <w:lvlJc w:val="left"/>
+      <w:pPr>
+        <w:tabs>
+          <w:tab w:val="num" w:pos="4320"/>
+        </w:tabs>
+        <w:ind w:left="4320" w:hanging="360"/>
+      </w:pPr>
+    </w:lvl>
+    <w:lvl w:ilvl="6" w:tplc="50DC6162" w:tentative="1">
+      <w:start w:val="1"/>
+      <w:numFmt w:val="decimal"/>
+      <w:lvlText w:val="%7."/>
+      <w:lvlJc w:val="left"/>
+      <w:pPr>
+        <w:tabs>
+          <w:tab w:val="num" w:pos="5040"/>
+        </w:tabs>
+        <w:ind w:left="5040" w:hanging="360"/>
+      </w:pPr>
+    </w:lvl>
+    <w:lvl w:ilvl="7" w:tplc="8C644864" w:tentative="1">
+      <w:start w:val="1"/>
+      <w:numFmt w:val="decimal"/>
+      <w:lvlText w:val="%8."/>
+      <w:lvlJc w:val="left"/>
+      <w:pPr>
+        <w:tabs>
+          <w:tab w:val="num" w:pos="5760"/>
+        </w:tabs>
+        <w:ind w:left="5760" w:hanging="360"/>
+      </w:pPr>
+    </w:lvl>
+    <w:lvl w:ilvl="8" w:tplc="84308C92" w:tentative="1">
+      <w:start w:val="1"/>
+      <w:numFmt w:val="decimal"/>
+      <w:lvlText w:val="%9."/>
+      <w:lvlJc w:val="left"/>
+      <w:pPr>
+        <w:tabs>
+          <w:tab w:val="num" w:pos="6480"/>
+        </w:tabs>
+        <w:ind w:left="6480" w:hanging="360"/>
+      </w:pPr>
+    </w:lvl>
+  </w:abstractNum>
+  <w:num w:numId="1" w16cid:durableId="2056461405">
+    <w:abstractNumId w:val="0"/>
+  </w:num>
+</w:numbering>
 </file>
 
 <file path=word/styles.xml><?xml version="1.0" encoding="utf-8"?>
@@ -4697,7 +5700,6 @@
     <w:lsdException w:name="HTML Sample" w:semiHidden="1" w:unhideWhenUsed="1"/>
     <w:lsdException w:name="HTML Typewriter" w:semiHidden="1" w:unhideWhenUsed="1"/>
     <w:lsdException w:name="HTML Variable" w:semiHidden="1" w:unhideWhenUsed="1"/>
-    <w:lsdException w:name="Normal Table" w:semiHidden="1" w:unhideWhenUsed="1"/>
     <w:lsdException w:name="annotation subject" w:semiHidden="1" w:unhideWhenUsed="1"/>
     <w:lsdException w:name="No List" w:semiHidden="1" w:unhideWhenUsed="1"/>
     <w:lsdException w:name="Outline List 1" w:semiHidden="1" w:unhideWhenUsed="1"/>
@@ -4740,11 +5742,8 @@
     <w:lsdException w:name="Table Contemporary" w:semiHidden="1" w:unhideWhenUsed="1"/>
     <w:lsdException w:name="Table Elegant" w:semiHidden="1" w:unhideWhenUsed="1"/>
     <w:lsdException w:name="Table Professional" w:semiHidden="1" w:unhideWhenUsed="1"/>
-    <w:lsdException w:name="Table Subtle 1" w:semiHidden="1" w:unhideWhenUsed="1"/>
     <w:lsdException w:name="Table Subtle 2" w:semiHidden="1" w:unhideWhenUsed="1"/>
     <w:lsdException w:name="Table Web 1" w:semiHidden="1" w:unhideWhenUsed="1"/>
-    <w:lsdException w:name="Table Web 2" w:semiHidden="1" w:unhideWhenUsed="1"/>
-    <w:lsdException w:name="Table Web 3" w:semiHidden="1" w:unhideWhenUsed="1"/>
     <w:lsdException w:name="Balloon Text" w:semiHidden="1" w:unhideWhenUsed="1"/>
     <w:lsdException w:name="Table Grid" w:uiPriority="39"/>
     <w:lsdException w:name="Table Theme" w:semiHidden="1" w:unhideWhenUsed="1"/>
@@ -4987,8 +5986,6 @@
     <w:name w:val="heading 1"/>
     <w:basedOn w:val="a"/>
     <w:next w:val="a"/>
-    <w:uiPriority w:val="9"/>
-    <w:qFormat/>
     <w:pPr>
       <w:keepNext/>
       <w:keepLines/>
@@ -5005,10 +6002,6 @@
     <w:name w:val="heading 2"/>
     <w:basedOn w:val="a"/>
     <w:next w:val="a"/>
-    <w:uiPriority w:val="9"/>
-    <w:semiHidden/>
-    <w:unhideWhenUsed/>
-    <w:qFormat/>
     <w:pPr>
       <w:keepNext/>
       <w:keepLines/>
@@ -5025,10 +6018,6 @@
     <w:name w:val="heading 3"/>
     <w:basedOn w:val="a"/>
     <w:next w:val="a"/>
-    <w:uiPriority w:val="9"/>
-    <w:semiHidden/>
-    <w:unhideWhenUsed/>
-    <w:qFormat/>
     <w:pPr>
       <w:keepNext/>
       <w:keepLines/>
@@ -5045,10 +6034,6 @@
     <w:name w:val="heading 4"/>
     <w:basedOn w:val="a"/>
     <w:next w:val="a"/>
-    <w:uiPriority w:val="9"/>
-    <w:semiHidden/>
-    <w:unhideWhenUsed/>
-    <w:qFormat/>
     <w:pPr>
       <w:keepNext/>
       <w:keepLines/>
@@ -5064,10 +6049,6 @@
     <w:name w:val="heading 5"/>
     <w:basedOn w:val="a"/>
     <w:next w:val="a"/>
-    <w:uiPriority w:val="9"/>
-    <w:semiHidden/>
-    <w:unhideWhenUsed/>
-    <w:qFormat/>
     <w:pPr>
       <w:keepNext/>
       <w:keepLines/>
@@ -5084,10 +6065,6 @@
     <w:name w:val="heading 6"/>
     <w:basedOn w:val="a"/>
     <w:next w:val="a"/>
-    <w:uiPriority w:val="9"/>
-    <w:semiHidden/>
-    <w:unhideWhenUsed/>
-    <w:qFormat/>
     <w:pPr>
       <w:keepNext/>
       <w:keepLines/>
@@ -5141,8 +6118,6 @@
     <w:name w:val="Title"/>
     <w:basedOn w:val="a"/>
     <w:next w:val="a"/>
-    <w:uiPriority w:val="10"/>
-    <w:qFormat/>
     <w:pPr>
       <w:keepNext/>
       <w:keepLines/>
@@ -5297,8 +6272,6 @@
     <w:name w:val="Subtitle"/>
     <w:basedOn w:val="a"/>
     <w:next w:val="a"/>
-    <w:uiPriority w:val="11"/>
-    <w:qFormat/>
     <w:pPr>
       <w:keepNext/>
       <w:keepLines/>
@@ -5318,9 +6291,7 @@
       <w:tblStyleRowBandSize w:val="1"/>
       <w:tblStyleColBandSize w:val="1"/>
       <w:tblCellMar>
-        <w:top w:w="0" w:type="dxa"/>
         <w:left w:w="108" w:type="dxa"/>
-        <w:bottom w:w="0" w:type="dxa"/>
         <w:right w:w="108" w:type="dxa"/>
       </w:tblCellMar>
     </w:tblPr>
@@ -5331,9 +6302,7 @@
       <w:tblStyleRowBandSize w:val="1"/>
       <w:tblStyleColBandSize w:val="1"/>
       <w:tblCellMar>
-        <w:top w:w="0" w:type="dxa"/>
         <w:left w:w="108" w:type="dxa"/>
-        <w:bottom w:w="0" w:type="dxa"/>
         <w:right w:w="108" w:type="dxa"/>
       </w:tblCellMar>
     </w:tblPr>
@@ -5344,9 +6313,7 @@
       <w:tblStyleRowBandSize w:val="1"/>
       <w:tblStyleColBandSize w:val="1"/>
       <w:tblCellMar>
-        <w:top w:w="0" w:type="dxa"/>
         <w:left w:w="108" w:type="dxa"/>
-        <w:bottom w:w="0" w:type="dxa"/>
         <w:right w:w="108" w:type="dxa"/>
       </w:tblCellMar>
     </w:tblPr>
@@ -5357,9 +6324,7 @@
       <w:tblStyleRowBandSize w:val="1"/>
       <w:tblStyleColBandSize w:val="1"/>
       <w:tblCellMar>
-        <w:top w:w="0" w:type="dxa"/>
         <w:left w:w="108" w:type="dxa"/>
-        <w:bottom w:w="0" w:type="dxa"/>
         <w:right w:w="108" w:type="dxa"/>
       </w:tblCellMar>
     </w:tblPr>
@@ -5370,9 +6335,7 @@
       <w:tblStyleRowBandSize w:val="1"/>
       <w:tblStyleColBandSize w:val="1"/>
       <w:tblCellMar>
-        <w:top w:w="0" w:type="dxa"/>
         <w:left w:w="108" w:type="dxa"/>
-        <w:bottom w:w="0" w:type="dxa"/>
         <w:right w:w="108" w:type="dxa"/>
       </w:tblCellMar>
     </w:tblPr>
@@ -5383,9 +6346,7 @@
       <w:tblStyleRowBandSize w:val="1"/>
       <w:tblStyleColBandSize w:val="1"/>
       <w:tblCellMar>
-        <w:top w:w="0" w:type="dxa"/>
         <w:left w:w="108" w:type="dxa"/>
-        <w:bottom w:w="0" w:type="dxa"/>
         <w:right w:w="108" w:type="dxa"/>
       </w:tblCellMar>
     </w:tblPr>
@@ -5396,9 +6357,7 @@
       <w:tblStyleRowBandSize w:val="1"/>
       <w:tblStyleColBandSize w:val="1"/>
       <w:tblCellMar>
-        <w:top w:w="0" w:type="dxa"/>
         <w:left w:w="108" w:type="dxa"/>
-        <w:bottom w:w="0" w:type="dxa"/>
         <w:right w:w="108" w:type="dxa"/>
       </w:tblCellMar>
     </w:tblPr>

</xml_diff>

<commit_message>
vault backup: 2022-11-22 22:35:22
</commit_message>
<xml_diff>
--- a/Electrical Engineering Lab/學號_姓名_Lab07_結報.docx
+++ b/Electrical Engineering Lab/學號_姓名_Lab07_結報.docx
@@ -130,39 +130,7 @@
               <w:rFonts w:ascii="Gungsuh" w:eastAsia="Gungsuh" w:hAnsi="Gungsuh" w:cs="Gungsuh"/>
               <w:shd w:val="clear" w:color="auto" w:fill="D9D9D9"/>
             </w:rPr>
-            <w:t xml:space="preserve">請參考講義 “109電工學實驗 Lab07 </w:t>
-          </w:r>
-          <w:proofErr w:type="spellStart"/>
-          <w:r>
-            <w:rPr>
-              <w:rFonts w:ascii="Gungsuh" w:eastAsia="Gungsuh" w:hAnsi="Gungsuh" w:cs="Gungsuh"/>
-              <w:shd w:val="clear" w:color="auto" w:fill="D9D9D9"/>
-            </w:rPr>
-            <w:t>ver</w:t>
-          </w:r>
-          <w:proofErr w:type="spellEnd"/>
-          <w:r>
-            <w:rPr>
-              <w:rFonts w:ascii="Gungsuh" w:eastAsia="Gungsuh" w:hAnsi="Gungsuh" w:cs="Gungsuh"/>
-              <w:shd w:val="clear" w:color="auto" w:fill="D9D9D9"/>
-            </w:rPr>
-            <w:t xml:space="preserve"> 1.pdf</w:t>
-          </w:r>
-          <w:proofErr w:type="gramStart"/>
-          <w:r>
-            <w:rPr>
-              <w:rFonts w:ascii="Gungsuh" w:eastAsia="Gungsuh" w:hAnsi="Gungsuh" w:cs="Gungsuh"/>
-              <w:shd w:val="clear" w:color="auto" w:fill="D9D9D9"/>
-            </w:rPr>
-            <w:t>”</w:t>
-          </w:r>
-          <w:proofErr w:type="gramEnd"/>
-          <w:r>
-            <w:rPr>
-              <w:rFonts w:ascii="Gungsuh" w:eastAsia="Gungsuh" w:hAnsi="Gungsuh" w:cs="Gungsuh"/>
-              <w:shd w:val="clear" w:color="auto" w:fill="D9D9D9"/>
-            </w:rPr>
-            <w:t xml:space="preserve"> 第8頁</w:t>
+            <w:t>請參考講義 “109電工學實驗 Lab07 ver 1.pdf” 第8頁</w:t>
           </w:r>
         </w:sdtContent>
       </w:sdt>
@@ -379,19 +347,101 @@
               <w:jc w:val="center"/>
             </w:pPr>
             <w:r>
+              <w:t>v1</w:t>
+            </w:r>
+            <w:r>
+              <w:rPr>
+                <w:vertAlign w:val="subscript"/>
+              </w:rPr>
+              <w:t>,pp</w:t>
+            </w:r>
+          </w:p>
+          <w:p>
+            <w:pPr>
+              <w:jc w:val="center"/>
+            </w:pPr>
+            <w:r>
+              <w:t>(V)</w:t>
+            </w:r>
+          </w:p>
+        </w:tc>
+        <w:tc>
+          <w:tcPr>
+            <w:tcW w:w="1205" w:type="dxa"/>
+            <w:vAlign w:val="center"/>
+          </w:tcPr>
+          <w:p>
+            <w:pPr>
+              <w:jc w:val="center"/>
+            </w:pPr>
+            <w:r>
+              <w:t>v2</w:t>
+            </w:r>
+            <w:r>
+              <w:rPr>
+                <w:vertAlign w:val="subscript"/>
+              </w:rPr>
+              <w:t>,pp</w:t>
+            </w:r>
+          </w:p>
+          <w:p>
+            <w:pPr>
+              <w:jc w:val="center"/>
+            </w:pPr>
+            <w:r>
+              <w:t>(V)</w:t>
+            </w:r>
+          </w:p>
+        </w:tc>
+        <w:tc>
+          <w:tcPr>
+            <w:tcW w:w="1450" w:type="dxa"/>
+            <w:vAlign w:val="center"/>
+          </w:tcPr>
+          <w:p>
+            <w:pPr>
+              <w:jc w:val="center"/>
+            </w:pPr>
+            <w:r>
+              <w:t>vd</w:t>
+            </w:r>
+            <w:r>
+              <w:rPr>
+                <w:vertAlign w:val="subscript"/>
+              </w:rPr>
+              <w:t>,pp</w:t>
+            </w:r>
+            <w:r>
+              <w:t>=v2-v1</w:t>
+            </w:r>
+          </w:p>
+          <w:p>
+            <w:pPr>
+              <w:jc w:val="center"/>
+            </w:pPr>
+            <w:r>
+              <w:t>(V)</w:t>
+            </w:r>
+          </w:p>
+        </w:tc>
+        <w:tc>
+          <w:tcPr>
+            <w:tcW w:w="1529" w:type="dxa"/>
+            <w:vAlign w:val="center"/>
+          </w:tcPr>
+          <w:p>
+            <w:pPr>
+              <w:jc w:val="center"/>
+            </w:pPr>
+            <w:r>
               <w:t>v</w:t>
             </w:r>
-            <w:proofErr w:type="gramStart"/>
-            <w:r>
-              <w:t>1</w:t>
-            </w:r>
             <w:r>
               <w:rPr>
                 <w:vertAlign w:val="subscript"/>
               </w:rPr>
-              <w:t>,pp</w:t>
-            </w:r>
-            <w:proofErr w:type="gramEnd"/>
+              <w:t>out,pp</w:t>
+            </w:r>
           </w:p>
           <w:p>
             <w:pPr>
@@ -404,120 +454,20 @@
         </w:tc>
         <w:tc>
           <w:tcPr>
-            <w:tcW w:w="1205" w:type="dxa"/>
-            <w:vAlign w:val="center"/>
-          </w:tcPr>
-          <w:p>
-            <w:pPr>
-              <w:jc w:val="center"/>
-            </w:pPr>
-            <w:r>
-              <w:t>v</w:t>
-            </w:r>
-            <w:proofErr w:type="gramStart"/>
-            <w:r>
-              <w:t>2</w:t>
+            <w:tcW w:w="1529" w:type="dxa"/>
+            <w:vAlign w:val="center"/>
+          </w:tcPr>
+          <w:p>
+            <w:pPr>
+              <w:jc w:val="center"/>
+            </w:pPr>
+            <w:r>
+              <w:t>A</w:t>
             </w:r>
             <w:r>
               <w:rPr>
                 <w:vertAlign w:val="subscript"/>
               </w:rPr>
-              <w:t>,pp</w:t>
-            </w:r>
-            <w:proofErr w:type="gramEnd"/>
-          </w:p>
-          <w:p>
-            <w:pPr>
-              <w:jc w:val="center"/>
-            </w:pPr>
-            <w:r>
-              <w:t>(V)</w:t>
-            </w:r>
-          </w:p>
-        </w:tc>
-        <w:tc>
-          <w:tcPr>
-            <w:tcW w:w="1450" w:type="dxa"/>
-            <w:vAlign w:val="center"/>
-          </w:tcPr>
-          <w:p>
-            <w:pPr>
-              <w:jc w:val="center"/>
-            </w:pPr>
-            <w:proofErr w:type="spellStart"/>
-            <w:proofErr w:type="gramStart"/>
-            <w:r>
-              <w:t>vd</w:t>
-            </w:r>
-            <w:r>
-              <w:rPr>
-                <w:vertAlign w:val="subscript"/>
-              </w:rPr>
-              <w:t>,pp</w:t>
-            </w:r>
-            <w:proofErr w:type="spellEnd"/>
-            <w:proofErr w:type="gramEnd"/>
-            <w:r>
-              <w:t>=v2-v1</w:t>
-            </w:r>
-          </w:p>
-          <w:p>
-            <w:pPr>
-              <w:jc w:val="center"/>
-            </w:pPr>
-            <w:r>
-              <w:t>(V)</w:t>
-            </w:r>
-          </w:p>
-        </w:tc>
-        <w:tc>
-          <w:tcPr>
-            <w:tcW w:w="1529" w:type="dxa"/>
-            <w:vAlign w:val="center"/>
-          </w:tcPr>
-          <w:p>
-            <w:pPr>
-              <w:jc w:val="center"/>
-            </w:pPr>
-            <w:proofErr w:type="spellStart"/>
-            <w:proofErr w:type="gramStart"/>
-            <w:r>
-              <w:t>v</w:t>
-            </w:r>
-            <w:r>
-              <w:rPr>
-                <w:vertAlign w:val="subscript"/>
-              </w:rPr>
-              <w:t>out,pp</w:t>
-            </w:r>
-            <w:proofErr w:type="spellEnd"/>
-            <w:proofErr w:type="gramEnd"/>
-          </w:p>
-          <w:p>
-            <w:pPr>
-              <w:jc w:val="center"/>
-            </w:pPr>
-            <w:r>
-              <w:t>(V)</w:t>
-            </w:r>
-          </w:p>
-        </w:tc>
-        <w:tc>
-          <w:tcPr>
-            <w:tcW w:w="1529" w:type="dxa"/>
-            <w:vAlign w:val="center"/>
-          </w:tcPr>
-          <w:p>
-            <w:pPr>
-              <w:jc w:val="center"/>
-            </w:pPr>
-            <w:r>
-              <w:t>A</w:t>
-            </w:r>
-            <w:r>
-              <w:rPr>
-                <w:vertAlign w:val="subscript"/>
-              </w:rPr>
               <w:t>DM</w:t>
             </w:r>
           </w:p>
@@ -540,15 +490,7 @@
               <w:jc w:val="center"/>
             </w:pPr>
             <w:r>
-              <w:t>Phase (</w:t>
-            </w:r>
-            <w:proofErr w:type="spellStart"/>
-            <w:r>
-              <w:t>vout</w:t>
-            </w:r>
-            <w:proofErr w:type="spellEnd"/>
-            <w:r>
-              <w:t>-&gt;v1)</w:t>
+              <w:t>Phase (vout-&gt;v1)</w:t>
             </w:r>
           </w:p>
           <w:p>
@@ -594,9 +536,17 @@
             <w:pPr>
               <w:jc w:val="center"/>
               <w:rPr>
-                <w:b/>
-              </w:rPr>
-            </w:pPr>
+                <w:rFonts w:hint="eastAsia"/>
+                <w:b/>
+              </w:rPr>
+            </w:pPr>
+            <w:r>
+              <w:rPr>
+                <w:rFonts w:hint="eastAsia"/>
+                <w:b/>
+              </w:rPr>
+              <w:t>2</w:t>
+            </w:r>
           </w:p>
         </w:tc>
         <w:tc>
@@ -611,6 +561,13 @@
                 <w:b/>
               </w:rPr>
             </w:pPr>
+            <w:r>
+              <w:rPr>
+                <w:rFonts w:hint="eastAsia"/>
+                <w:b/>
+              </w:rPr>
+              <w:t>0</w:t>
+            </w:r>
           </w:p>
         </w:tc>
         <w:tc>
@@ -625,6 +582,19 @@
                 <w:b/>
               </w:rPr>
             </w:pPr>
+            <w:r>
+              <w:rPr>
+                <w:rFonts w:hint="eastAsia"/>
+                <w:b/>
+              </w:rPr>
+              <w:t>-</w:t>
+            </w:r>
+            <w:r>
+              <w:rPr>
+                <w:b/>
+              </w:rPr>
+              <w:t>2</w:t>
+            </w:r>
           </w:p>
         </w:tc>
         <w:tc>
@@ -639,6 +609,13 @@
                 <w:b/>
               </w:rPr>
             </w:pPr>
+            <w:r>
+              <w:rPr>
+                <w:rFonts w:hint="eastAsia"/>
+                <w:b/>
+              </w:rPr>
+              <w:t>2</w:t>
+            </w:r>
           </w:p>
         </w:tc>
         <w:tc>
@@ -653,6 +630,19 @@
                 <w:b/>
               </w:rPr>
             </w:pPr>
+            <w:r>
+              <w:rPr>
+                <w:rFonts w:hint="eastAsia"/>
+                <w:b/>
+              </w:rPr>
+              <w:t>-</w:t>
+            </w:r>
+            <w:r>
+              <w:rPr>
+                <w:b/>
+              </w:rPr>
+              <w:t>1</w:t>
+            </w:r>
           </w:p>
         </w:tc>
         <w:tc>
@@ -664,9 +654,23 @@
             <w:pPr>
               <w:jc w:val="center"/>
               <w:rPr>
-                <w:b/>
-              </w:rPr>
-            </w:pPr>
+                <w:rFonts w:hint="eastAsia"/>
+                <w:b/>
+              </w:rPr>
+            </w:pPr>
+            <w:r>
+              <w:rPr>
+                <w:rFonts w:hint="eastAsia"/>
+                <w:b/>
+              </w:rPr>
+              <w:t>1</w:t>
+            </w:r>
+            <w:r>
+              <w:rPr>
+                <w:b/>
+              </w:rPr>
+              <w:t>80</w:t>
+            </w:r>
           </w:p>
         </w:tc>
       </w:tr>
@@ -706,6 +710,19 @@
                 <w:b/>
               </w:rPr>
             </w:pPr>
+            <w:r>
+              <w:rPr>
+                <w:rFonts w:hint="eastAsia"/>
+                <w:b/>
+              </w:rPr>
+              <w:t>2</w:t>
+            </w:r>
+            <w:r>
+              <w:rPr>
+                <w:b/>
+              </w:rPr>
+              <w:t>.08</w:t>
+            </w:r>
           </w:p>
         </w:tc>
         <w:tc>
@@ -720,6 +737,19 @@
                 <w:b/>
               </w:rPr>
             </w:pPr>
+            <w:r>
+              <w:rPr>
+                <w:rFonts w:hint="eastAsia"/>
+                <w:b/>
+              </w:rPr>
+              <w:t>0</w:t>
+            </w:r>
+            <w:r>
+              <w:rPr>
+                <w:b/>
+              </w:rPr>
+              <w:t>.08</w:t>
+            </w:r>
           </w:p>
         </w:tc>
         <w:tc>
@@ -734,6 +764,19 @@
                 <w:b/>
               </w:rPr>
             </w:pPr>
+            <w:r>
+              <w:rPr>
+                <w:rFonts w:hint="eastAsia"/>
+                <w:b/>
+              </w:rPr>
+              <w:t>-</w:t>
+            </w:r>
+            <w:r>
+              <w:rPr>
+                <w:b/>
+              </w:rPr>
+              <w:t>2</w:t>
+            </w:r>
           </w:p>
         </w:tc>
         <w:tc>
@@ -748,6 +791,19 @@
                 <w:b/>
               </w:rPr>
             </w:pPr>
+            <w:r>
+              <w:rPr>
+                <w:rFonts w:hint="eastAsia"/>
+                <w:b/>
+              </w:rPr>
+              <w:t>2</w:t>
+            </w:r>
+            <w:r>
+              <w:rPr>
+                <w:b/>
+              </w:rPr>
+              <w:t>.08</w:t>
+            </w:r>
           </w:p>
         </w:tc>
         <w:tc>
@@ -762,6 +818,19 @@
                 <w:b/>
               </w:rPr>
             </w:pPr>
+            <w:r>
+              <w:rPr>
+                <w:rFonts w:hint="eastAsia"/>
+                <w:b/>
+              </w:rPr>
+              <w:t>-</w:t>
+            </w:r>
+            <w:r>
+              <w:rPr>
+                <w:b/>
+              </w:rPr>
+              <w:t>1.04</w:t>
+            </w:r>
           </w:p>
         </w:tc>
         <w:tc>
@@ -776,6 +845,19 @@
                 <w:b/>
               </w:rPr>
             </w:pPr>
+            <w:r>
+              <w:rPr>
+                <w:rFonts w:hint="eastAsia"/>
+                <w:b/>
+              </w:rPr>
+              <w:t>1</w:t>
+            </w:r>
+            <w:r>
+              <w:rPr>
+                <w:b/>
+              </w:rPr>
+              <w:t>77.9</w:t>
+            </w:r>
           </w:p>
         </w:tc>
       </w:tr>
@@ -924,6 +1006,13 @@
                 <w:b/>
               </w:rPr>
             </w:pPr>
+            <w:r>
+              <w:rPr>
+                <w:rFonts w:hint="eastAsia"/>
+                <w:b/>
+              </w:rPr>
+              <w:t>4</w:t>
+            </w:r>
           </w:p>
         </w:tc>
         <w:tc>
@@ -939,6 +1028,19 @@
                 <w:b/>
               </w:rPr>
             </w:pPr>
+            <m:oMathPara>
+              <m:oMath>
+                <m:r>
+                  <m:rPr>
+                    <m:sty m:val="b"/>
+                  </m:rPr>
+                  <w:rPr>
+                    <w:rFonts w:ascii="Cambria Math" w:eastAsia="Microsoft Yi Baiti" w:hAnsi="Cambria Math" w:cs="Microsoft Yi Baiti"/>
+                  </w:rPr>
+                  <m:t>∞</m:t>
+                </m:r>
+              </m:oMath>
+            </m:oMathPara>
           </w:p>
         </w:tc>
         <w:tc>
@@ -950,9 +1052,17 @@
             <w:pPr>
               <w:jc w:val="center"/>
               <w:rPr>
-                <w:b/>
-              </w:rPr>
-            </w:pPr>
+                <w:rFonts w:hint="eastAsia"/>
+                <w:b/>
+              </w:rPr>
+            </w:pPr>
+            <w:r>
+              <w:rPr>
+                <w:rFonts w:hint="eastAsia"/>
+                <w:b/>
+              </w:rPr>
+              <w:t>0</w:t>
+            </w:r>
           </w:p>
         </w:tc>
         <w:tc>
@@ -967,6 +1077,13 @@
                 <w:b/>
               </w:rPr>
             </w:pPr>
+            <w:r>
+              <w:rPr>
+                <w:rFonts w:hint="eastAsia"/>
+                <w:b/>
+              </w:rPr>
+              <w:t>4</w:t>
+            </w:r>
           </w:p>
         </w:tc>
         <w:tc>
@@ -981,6 +1098,12 @@
                 <w:b/>
               </w:rPr>
             </w:pPr>
+            <w:r>
+              <w:rPr>
+                <w:b/>
+              </w:rPr>
+              <w:t>4</w:t>
+            </w:r>
           </w:p>
         </w:tc>
         <w:tc>
@@ -995,6 +1118,19 @@
                 <w:b/>
               </w:rPr>
             </w:pPr>
+            <w:r>
+              <w:rPr>
+                <w:rFonts w:hint="eastAsia"/>
+                <w:b/>
+              </w:rPr>
+              <w:t>-</w:t>
+            </w:r>
+            <w:r>
+              <w:rPr>
+                <w:b/>
+              </w:rPr>
+              <w:t>1.17</w:t>
+            </w:r>
           </w:p>
         </w:tc>
       </w:tr>
@@ -1026,39 +1162,7 @@
               <w:rFonts w:ascii="Gungsuh" w:eastAsia="Gungsuh" w:hAnsi="Gungsuh" w:cs="Gungsuh"/>
               <w:color w:val="FF0000"/>
             </w:rPr>
-            <w:t>(一張圖同時呈現</w:t>
-          </w:r>
-          <w:proofErr w:type="gramStart"/>
-          <w:r>
-            <w:rPr>
-              <w:rFonts w:ascii="Gungsuh" w:eastAsia="Gungsuh" w:hAnsi="Gungsuh" w:cs="Gungsuh"/>
-              <w:color w:val="FF0000"/>
-            </w:rPr>
-            <w:t>三</w:t>
-          </w:r>
-          <w:proofErr w:type="gramEnd"/>
-          <w:r>
-            <w:rPr>
-              <w:rFonts w:ascii="Gungsuh" w:eastAsia="Gungsuh" w:hAnsi="Gungsuh" w:cs="Gungsuh"/>
-              <w:color w:val="FF0000"/>
-            </w:rPr>
-            <w:t>通道的波型，用</w:t>
-          </w:r>
-          <w:proofErr w:type="spellStart"/>
-          <w:r>
-            <w:rPr>
-              <w:rFonts w:ascii="Gungsuh" w:eastAsia="Gungsuh" w:hAnsi="Gungsuh" w:cs="Gungsuh"/>
-              <w:color w:val="FF0000"/>
-            </w:rPr>
-            <w:t>Meas</w:t>
-          </w:r>
-          <w:proofErr w:type="spellEnd"/>
-          <w:r>
-            <w:rPr>
-              <w:rFonts w:ascii="Gungsuh" w:eastAsia="Gungsuh" w:hAnsi="Gungsuh" w:cs="Gungsuh"/>
-              <w:color w:val="FF0000"/>
-            </w:rPr>
-            <w:t xml:space="preserve"> 顯示Phase)</w:t>
+            <w:t>(一張圖同時呈現三通道的波型，用Meas 顯示Phase)</w:t>
           </w:r>
         </w:sdtContent>
       </w:sdt>
@@ -1120,13 +1224,7 @@
         </w:drawing>
       </w:r>
     </w:p>
-    <w:p>
-      <w:pPr>
-        <w:rPr>
-          <w:rFonts w:hint="eastAsia"/>
-        </w:rPr>
-      </w:pPr>
-    </w:p>
+    <w:p/>
     <w:p>
       <w:pPr>
         <w:rPr>
@@ -1189,11 +1287,7 @@
         </w:rPr>
       </w:pPr>
       <w:r>
-        <w:t>P3_</w:t>
-      </w:r>
-      <w:proofErr w:type="gramStart"/>
-      <w:r>
-        <w:t>v</w:t>
+        <w:t>P3_v</w:t>
       </w:r>
       <w:r>
         <w:rPr>
@@ -1202,11 +1296,7 @@
         <w:t>out</w:t>
       </w:r>
       <w:r>
-        <w:t xml:space="preserve"> ,</w:t>
-      </w:r>
-      <w:proofErr w:type="gramEnd"/>
-      <w:r>
-        <w:t xml:space="preserve"> v2 and v1 simulation waveform</w:t>
+        <w:t xml:space="preserve"> , v2 and v1 simulation waveform</w:t>
       </w:r>
     </w:p>
     <w:p/>
@@ -1291,7 +1381,6 @@
             <w:pPr>
               <w:jc w:val="center"/>
             </w:pPr>
-            <w:proofErr w:type="spellStart"/>
             <w:r>
               <w:t>v</w:t>
             </w:r>
@@ -1302,11 +1391,7 @@
               <w:t>out</w:t>
             </w:r>
             <w:r>
-              <w:t>,pp</w:t>
-            </w:r>
-            <w:proofErr w:type="spellEnd"/>
-            <w:r>
-              <w:t xml:space="preserve"> (V)</w:t>
+              <w:t>,pp (V)</w:t>
             </w:r>
           </w:p>
         </w:tc>
@@ -1334,15 +1419,7 @@
               <w:jc w:val="center"/>
             </w:pPr>
             <w:r>
-              <w:t>Phase (</w:t>
-            </w:r>
-            <w:proofErr w:type="spellStart"/>
-            <w:r>
-              <w:t>vout</w:t>
-            </w:r>
-            <w:proofErr w:type="spellEnd"/>
-            <w:r>
-              <w:t>-&gt;v1)</w:t>
+              <w:t>Phase (vout-&gt;v1)</w:t>
             </w:r>
           </w:p>
           <w:p>
@@ -1385,9 +1462,23 @@
             <w:pPr>
               <w:jc w:val="center"/>
               <w:rPr>
-                <w:b/>
-              </w:rPr>
-            </w:pPr>
+                <w:rFonts w:hint="eastAsia"/>
+                <w:b/>
+              </w:rPr>
+            </w:pPr>
+            <w:r>
+              <w:rPr>
+                <w:rFonts w:hint="eastAsia"/>
+                <w:b/>
+              </w:rPr>
+              <w:t>1</w:t>
+            </w:r>
+            <w:r>
+              <w:rPr>
+                <w:b/>
+              </w:rPr>
+              <w:t>0</w:t>
+            </w:r>
           </w:p>
         </w:tc>
         <w:tc>
@@ -1402,6 +1493,13 @@
                 <w:b/>
               </w:rPr>
             </w:pPr>
+            <w:r>
+              <w:rPr>
+                <w:rFonts w:hint="eastAsia"/>
+                <w:b/>
+              </w:rPr>
+              <w:t>0</w:t>
+            </w:r>
           </w:p>
         </w:tc>
         <w:tc>
@@ -1416,6 +1514,13 @@
                 <w:b/>
               </w:rPr>
             </w:pPr>
+            <w:r>
+              <w:rPr>
+                <w:rFonts w:hint="eastAsia"/>
+                <w:b/>
+              </w:rPr>
+              <w:t>0</w:t>
+            </w:r>
           </w:p>
         </w:tc>
         <w:tc>
@@ -1430,6 +1535,13 @@
                 <w:b/>
               </w:rPr>
             </w:pPr>
+            <w:r>
+              <w:rPr>
+                <w:rFonts w:hint="eastAsia"/>
+                <w:b/>
+              </w:rPr>
+              <w:t>0</w:t>
+            </w:r>
           </w:p>
         </w:tc>
       </w:tr>
@@ -1462,7 +1574,26 @@
           <w:p>
             <w:pPr>
               <w:jc w:val="center"/>
-            </w:pPr>
+              <w:rPr>
+                <w:b/>
+                <w:bCs/>
+              </w:rPr>
+            </w:pPr>
+            <w:r>
+              <w:rPr>
+                <w:rFonts w:hint="eastAsia"/>
+                <w:b/>
+                <w:bCs/>
+              </w:rPr>
+              <w:t>1</w:t>
+            </w:r>
+            <w:r>
+              <w:rPr>
+                <w:b/>
+                <w:bCs/>
+              </w:rPr>
+              <w:t>0.2</w:t>
+            </w:r>
           </w:p>
         </w:tc>
         <w:tc>
@@ -1477,6 +1608,19 @@
                 <w:b/>
               </w:rPr>
             </w:pPr>
+            <w:r>
+              <w:rPr>
+                <w:rFonts w:hint="eastAsia"/>
+                <w:b/>
+              </w:rPr>
+              <w:t>0</w:t>
+            </w:r>
+            <w:r>
+              <w:rPr>
+                <w:b/>
+              </w:rPr>
+              <w:t>.0176</w:t>
+            </w:r>
           </w:p>
         </w:tc>
         <w:tc>
@@ -1488,9 +1632,23 @@
             <w:pPr>
               <w:jc w:val="center"/>
               <w:rPr>
-                <w:b/>
-              </w:rPr>
-            </w:pPr>
+                <w:rFonts w:hint="eastAsia"/>
+                <w:b/>
+              </w:rPr>
+            </w:pPr>
+            <w:r>
+              <w:rPr>
+                <w:rFonts w:hint="eastAsia"/>
+                <w:b/>
+              </w:rPr>
+              <w:t>0</w:t>
+            </w:r>
+            <w:r>
+              <w:rPr>
+                <w:b/>
+              </w:rPr>
+              <w:t>.001725</w:t>
+            </w:r>
           </w:p>
         </w:tc>
         <w:tc>
@@ -1505,6 +1663,19 @@
                 <w:b/>
               </w:rPr>
             </w:pPr>
+            <w:r>
+              <w:rPr>
+                <w:rFonts w:hint="eastAsia"/>
+                <w:b/>
+              </w:rPr>
+              <w:t>1</w:t>
+            </w:r>
+            <w:r>
+              <w:rPr>
+                <w:b/>
+              </w:rPr>
+              <w:t>1.1</w:t>
+            </w:r>
           </w:p>
         </w:tc>
       </w:tr>
@@ -1619,6 +1790,13 @@
                 <w:b/>
               </w:rPr>
             </w:pPr>
+            <w:r>
+              <w:rPr>
+                <w:rFonts w:hint="eastAsia"/>
+                <w:b/>
+              </w:rPr>
+              <w:t>2</w:t>
+            </w:r>
           </w:p>
         </w:tc>
         <w:tc>
@@ -1633,6 +1811,19 @@
                 <w:b/>
               </w:rPr>
             </w:pPr>
+            <m:oMathPara>
+              <m:oMath>
+                <m:r>
+                  <m:rPr>
+                    <m:sty m:val="b"/>
+                  </m:rPr>
+                  <w:rPr>
+                    <w:rFonts w:ascii="Cambria Math" w:hAnsi="Cambria Math" w:hint="eastAsia"/>
+                  </w:rPr>
+                  <m:t>∞</m:t>
+                </m:r>
+              </m:oMath>
+            </m:oMathPara>
           </w:p>
         </w:tc>
         <w:tc>
@@ -1647,6 +1838,19 @@
                 <w:b/>
               </w:rPr>
             </w:pPr>
+            <m:oMathPara>
+              <m:oMath>
+                <m:r>
+                  <m:rPr>
+                    <m:sty m:val="b"/>
+                  </m:rPr>
+                  <w:rPr>
+                    <w:rFonts w:ascii="Cambria Math" w:hAnsi="Cambria Math" w:hint="eastAsia"/>
+                  </w:rPr>
+                  <m:t>∞</m:t>
+                </m:r>
+              </m:oMath>
+            </m:oMathPara>
           </w:p>
         </w:tc>
         <w:tc>
@@ -1661,6 +1865,19 @@
                 <w:b/>
               </w:rPr>
             </w:pPr>
+            <m:oMathPara>
+              <m:oMath>
+                <m:r>
+                  <m:rPr>
+                    <m:sty m:val="b"/>
+                  </m:rPr>
+                  <w:rPr>
+                    <w:rFonts w:ascii="Cambria Math" w:hAnsi="Cambria Math" w:hint="eastAsia"/>
+                  </w:rPr>
+                  <m:t>∞</m:t>
+                </m:r>
+              </m:oMath>
+            </m:oMathPara>
           </w:p>
         </w:tc>
       </w:tr>
@@ -1690,39 +1907,7 @@
               <w:rFonts w:ascii="Gungsuh" w:eastAsia="Gungsuh" w:hAnsi="Gungsuh" w:cs="Gungsuh"/>
               <w:color w:val="FF0000"/>
             </w:rPr>
-            <w:t>(一張圖同時呈現</w:t>
-          </w:r>
-          <w:proofErr w:type="gramStart"/>
-          <w:r>
-            <w:rPr>
-              <w:rFonts w:ascii="Gungsuh" w:eastAsia="Gungsuh" w:hAnsi="Gungsuh" w:cs="Gungsuh"/>
-              <w:color w:val="FF0000"/>
-            </w:rPr>
-            <w:t>三</w:t>
-          </w:r>
-          <w:proofErr w:type="gramEnd"/>
-          <w:r>
-            <w:rPr>
-              <w:rFonts w:ascii="Gungsuh" w:eastAsia="Gungsuh" w:hAnsi="Gungsuh" w:cs="Gungsuh"/>
-              <w:color w:val="FF0000"/>
-            </w:rPr>
-            <w:t>通道的波型，用</w:t>
-          </w:r>
-          <w:proofErr w:type="spellStart"/>
-          <w:r>
-            <w:rPr>
-              <w:rFonts w:ascii="Gungsuh" w:eastAsia="Gungsuh" w:hAnsi="Gungsuh" w:cs="Gungsuh"/>
-              <w:color w:val="FF0000"/>
-            </w:rPr>
-            <w:t>Meas</w:t>
-          </w:r>
-          <w:proofErr w:type="spellEnd"/>
-          <w:r>
-            <w:rPr>
-              <w:rFonts w:ascii="Gungsuh" w:eastAsia="Gungsuh" w:hAnsi="Gungsuh" w:cs="Gungsuh"/>
-              <w:color w:val="FF0000"/>
-            </w:rPr>
-            <w:t xml:space="preserve"> 顯示Phase)</w:t>
+            <w:t>(一張圖同時呈現三通道的波型，用Meas 顯示Phase)</w:t>
           </w:r>
         </w:sdtContent>
       </w:sdt>
@@ -1783,13 +1968,7 @@
         </w:drawing>
       </w:r>
     </w:p>
-    <w:p>
-      <w:pPr>
-        <w:rPr>
-          <w:rFonts w:hint="eastAsia"/>
-        </w:rPr>
-      </w:pPr>
-    </w:p>
+    <w:p/>
     <w:p>
       <w:pPr>
         <w:rPr>
@@ -1846,11 +2025,7 @@
         </w:rPr>
       </w:pPr>
       <w:r>
-        <w:t>P6_</w:t>
-      </w:r>
-      <w:proofErr w:type="gramStart"/>
-      <w:r>
-        <w:t>v</w:t>
+        <w:t>P6_v</w:t>
       </w:r>
       <w:r>
         <w:rPr>
@@ -1859,11 +2034,7 @@
         <w:t>out</w:t>
       </w:r>
       <w:r>
-        <w:t xml:space="preserve"> ,</w:t>
-      </w:r>
-      <w:proofErr w:type="gramEnd"/>
-      <w:r>
-        <w:t xml:space="preserve"> v2 and v1 simulation waveform</w:t>
+        <w:t xml:space="preserve"> , v2 and v1 simulation waveform</w:t>
       </w:r>
     </w:p>
     <w:p/>
@@ -1969,12 +2140,61 @@
       <w:r>
         <w:t>=</w:t>
       </w:r>
-      <w:r>
-        <w:rPr>
-          <w:u w:val="single"/>
-        </w:rPr>
-        <w:t xml:space="preserve">       </w:t>
-      </w:r>
+      <m:oMath>
+        <m:d>
+          <m:dPr>
+            <m:begChr m:val="|"/>
+            <m:endChr m:val="|"/>
+            <m:ctrlPr>
+              <w:rPr>
+                <w:rFonts w:ascii="Cambria Math" w:hAnsi="Cambria Math"/>
+              </w:rPr>
+            </m:ctrlPr>
+          </m:dPr>
+          <m:e>
+            <m:f>
+              <m:fPr>
+                <m:ctrlPr>
+                  <w:rPr>
+                    <w:rFonts w:ascii="Cambria Math" w:hAnsi="Cambria Math"/>
+                  </w:rPr>
+                </m:ctrlPr>
+              </m:fPr>
+              <m:num>
+                <m:r>
+                  <w:rPr>
+                    <w:rFonts w:ascii="Cambria Math" w:hAnsi="Cambria Math"/>
+                  </w:rPr>
+                  <m:t>-1</m:t>
+                </m:r>
+              </m:num>
+              <m:den>
+                <m:r>
+                  <w:rPr>
+                    <w:rFonts w:ascii="Cambria Math" w:hAnsi="Cambria Math"/>
+                  </w:rPr>
+                  <m:t>0</m:t>
+                </m:r>
+              </m:den>
+            </m:f>
+          </m:e>
+        </m:d>
+        <m:r>
+          <w:rPr>
+            <w:rFonts w:ascii="Cambria Math" w:hAnsi="Cambria Math"/>
+          </w:rPr>
+          <m:t>=</m:t>
+        </m:r>
+        <m:r>
+          <m:rPr>
+            <m:sty m:val="p"/>
+          </m:rPr>
+          <w:rPr>
+            <w:rFonts w:ascii="Cambria Math" w:hAnsi="Cambria Math" w:hint="eastAsia"/>
+          </w:rPr>
+          <m:t>∞</m:t>
+        </m:r>
+      </m:oMath>
     </w:p>
     <w:p>
       <m:oMath>
@@ -2064,15 +2284,64 @@
       <w:r>
         <w:t>=</w:t>
       </w:r>
-      <w:r>
-        <w:rPr>
-          <w:u w:val="single"/>
-        </w:rPr>
-        <w:t xml:space="preserve">       </w:t>
-      </w:r>
-      <w:r>
-        <w:t xml:space="preserve"> </w:t>
-      </w:r>
+      <m:oMath>
+        <m:d>
+          <m:dPr>
+            <m:begChr m:val="|"/>
+            <m:endChr m:val="|"/>
+            <m:ctrlPr>
+              <w:rPr>
+                <w:rFonts w:ascii="Cambria Math" w:hAnsi="Cambria Math"/>
+              </w:rPr>
+            </m:ctrlPr>
+          </m:dPr>
+          <m:e>
+            <m:f>
+              <m:fPr>
+                <m:ctrlPr>
+                  <w:rPr>
+                    <w:rFonts w:ascii="Cambria Math" w:hAnsi="Cambria Math"/>
+                  </w:rPr>
+                </m:ctrlPr>
+              </m:fPr>
+              <m:num>
+                <m:r>
+                  <w:rPr>
+                    <w:rFonts w:ascii="Cambria Math" w:hAnsi="Cambria Math"/>
+                  </w:rPr>
+                  <m:t>-1.04</m:t>
+                </m:r>
+                <m:ctrlPr>
+                  <w:rPr>
+                    <w:rFonts w:ascii="Cambria Math" w:hAnsi="Cambria Math"/>
+                    <w:i/>
+                  </w:rPr>
+                </m:ctrlPr>
+              </m:num>
+              <m:den>
+                <m:r>
+                  <w:rPr>
+                    <w:rFonts w:ascii="Cambria Math" w:hAnsi="Cambria Math"/>
+                  </w:rPr>
+                  <m:t>0.001725</m:t>
+                </m:r>
+                <m:ctrlPr>
+                  <w:rPr>
+                    <w:rFonts w:ascii="Cambria Math" w:hAnsi="Cambria Math"/>
+                    <w:i/>
+                  </w:rPr>
+                </m:ctrlPr>
+              </m:den>
+            </m:f>
+          </m:e>
+        </m:d>
+        <m:r>
+          <w:rPr>
+            <w:rFonts w:ascii="Cambria Math" w:hAnsi="Cambria Math"/>
+          </w:rPr>
+          <m:t>=602.90</m:t>
+        </m:r>
+      </m:oMath>
     </w:p>
     <w:p>
       <w:pPr>
@@ -2165,12 +2434,6 @@
       <w:r>
         <w:t>=</w:t>
       </w:r>
-      <w:r>
-        <w:rPr>
-          <w:u w:val="single"/>
-        </w:rPr>
-        <w:t xml:space="preserve">       </w:t>
-      </w:r>
     </w:p>
     <w:p>
       <w:pPr>
@@ -2193,6 +2456,396 @@
           <w:color w:val="FF0000"/>
         </w:rPr>
         <w:t>5.Discuss:</w:t>
+      </w:r>
+    </w:p>
+    <w:p>
+      <w:pPr>
+        <w:ind w:firstLine="240"/>
+        <w:rPr>
+          <w:rFonts w:hint="eastAsia"/>
+        </w:rPr>
+      </w:pPr>
+      <w:r>
+        <w:t xml:space="preserve">In experiment 1, </w:t>
+      </w:r>
+      <m:oMath>
+        <m:sSub>
+          <m:sSubPr>
+            <m:ctrlPr>
+              <w:rPr>
+                <w:rFonts w:ascii="Cambria Math" w:hAnsi="Cambria Math"/>
+                <w:i/>
+              </w:rPr>
+            </m:ctrlPr>
+          </m:sSubPr>
+          <m:e>
+            <m:r>
+              <w:rPr>
+                <w:rFonts w:ascii="Cambria Math" w:hAnsi="Cambria Math"/>
+              </w:rPr>
+              <m:t>R</m:t>
+            </m:r>
+          </m:e>
+          <m:sub>
+            <m:r>
+              <w:rPr>
+                <w:rFonts w:ascii="Cambria Math" w:hAnsi="Cambria Math"/>
+              </w:rPr>
+              <m:t>1</m:t>
+            </m:r>
+          </m:sub>
+        </m:sSub>
+        <m:r>
+          <w:rPr>
+            <w:rFonts w:ascii="Cambria Math" w:hAnsi="Cambria Math"/>
+          </w:rPr>
+          <m:t>=</m:t>
+        </m:r>
+        <m:sSub>
+          <m:sSubPr>
+            <m:ctrlPr>
+              <w:rPr>
+                <w:rFonts w:ascii="Cambria Math" w:hAnsi="Cambria Math"/>
+                <w:i/>
+              </w:rPr>
+            </m:ctrlPr>
+          </m:sSubPr>
+          <m:e>
+            <m:r>
+              <w:rPr>
+                <w:rFonts w:ascii="Cambria Math" w:hAnsi="Cambria Math"/>
+              </w:rPr>
+              <m:t>R</m:t>
+            </m:r>
+          </m:e>
+          <m:sub>
+            <m:r>
+              <w:rPr>
+                <w:rFonts w:ascii="Cambria Math" w:hAnsi="Cambria Math"/>
+              </w:rPr>
+              <m:t>2</m:t>
+            </m:r>
+          </m:sub>
+        </m:sSub>
+        <m:r>
+          <w:rPr>
+            <w:rFonts w:ascii="Cambria Math" w:hAnsi="Cambria Math"/>
+          </w:rPr>
+          <m:t>=</m:t>
+        </m:r>
+        <m:sSub>
+          <m:sSubPr>
+            <m:ctrlPr>
+              <w:rPr>
+                <w:rFonts w:ascii="Cambria Math" w:hAnsi="Cambria Math"/>
+                <w:i/>
+              </w:rPr>
+            </m:ctrlPr>
+          </m:sSubPr>
+          <m:e>
+            <m:r>
+              <w:rPr>
+                <w:rFonts w:ascii="Cambria Math" w:hAnsi="Cambria Math"/>
+              </w:rPr>
+              <m:t>R</m:t>
+            </m:r>
+          </m:e>
+          <m:sub>
+            <m:r>
+              <w:rPr>
+                <w:rFonts w:ascii="Cambria Math" w:hAnsi="Cambria Math"/>
+              </w:rPr>
+              <m:t>3</m:t>
+            </m:r>
+          </m:sub>
+        </m:sSub>
+        <m:r>
+          <w:rPr>
+            <w:rFonts w:ascii="Cambria Math" w:hAnsi="Cambria Math"/>
+          </w:rPr>
+          <m:t>=</m:t>
+        </m:r>
+        <m:sSub>
+          <m:sSubPr>
+            <m:ctrlPr>
+              <w:rPr>
+                <w:rFonts w:ascii="Cambria Math" w:hAnsi="Cambria Math"/>
+                <w:i/>
+              </w:rPr>
+            </m:ctrlPr>
+          </m:sSubPr>
+          <m:e>
+            <m:r>
+              <w:rPr>
+                <w:rFonts w:ascii="Cambria Math" w:hAnsi="Cambria Math"/>
+              </w:rPr>
+              <m:t>R</m:t>
+            </m:r>
+          </m:e>
+          <m:sub>
+            <m:r>
+              <w:rPr>
+                <w:rFonts w:ascii="Cambria Math" w:hAnsi="Cambria Math"/>
+              </w:rPr>
+              <m:t>4</m:t>
+            </m:r>
+          </m:sub>
+        </m:sSub>
+      </m:oMath>
+      <w:r>
+        <w:rPr>
+          <w:rFonts w:hint="eastAsia"/>
+        </w:rPr>
+        <w:t>.</w:t>
+      </w:r>
+      <w:r>
+        <w:t xml:space="preserve"> Therefore, the gain should be </w:t>
+      </w:r>
+      <m:oMath>
+        <m:r>
+          <w:rPr>
+            <w:rFonts w:ascii="Cambria Math" w:hAnsi="Cambria Math"/>
+          </w:rPr>
+          <m:t>-</m:t>
+        </m:r>
+        <m:f>
+          <m:fPr>
+            <m:ctrlPr>
+              <w:rPr>
+                <w:rFonts w:ascii="Cambria Math" w:hAnsi="Cambria Math"/>
+              </w:rPr>
+            </m:ctrlPr>
+          </m:fPr>
+          <m:num>
+            <m:sSub>
+              <m:sSubPr>
+                <m:ctrlPr>
+                  <w:rPr>
+                    <w:rFonts w:ascii="Cambria Math" w:hAnsi="Cambria Math"/>
+                    <w:i/>
+                  </w:rPr>
+                </m:ctrlPr>
+              </m:sSubPr>
+              <m:e>
+                <m:r>
+                  <w:rPr>
+                    <w:rFonts w:ascii="Cambria Math" w:hAnsi="Cambria Math"/>
+                  </w:rPr>
+                  <m:t>R</m:t>
+                </m:r>
+              </m:e>
+              <m:sub>
+                <m:r>
+                  <w:rPr>
+                    <w:rFonts w:ascii="Cambria Math" w:hAnsi="Cambria Math"/>
+                  </w:rPr>
+                  <m:t>2</m:t>
+                </m:r>
+              </m:sub>
+            </m:sSub>
+            <m:ctrlPr>
+              <w:rPr>
+                <w:rFonts w:ascii="Cambria Math" w:hAnsi="Cambria Math"/>
+                <w:i/>
+              </w:rPr>
+            </m:ctrlPr>
+          </m:num>
+          <m:den>
+            <m:sSub>
+              <m:sSubPr>
+                <m:ctrlPr>
+                  <w:rPr>
+                    <w:rFonts w:ascii="Cambria Math" w:hAnsi="Cambria Math"/>
+                    <w:i/>
+                  </w:rPr>
+                </m:ctrlPr>
+              </m:sSubPr>
+              <m:e>
+                <m:r>
+                  <w:rPr>
+                    <w:rFonts w:ascii="Cambria Math" w:hAnsi="Cambria Math"/>
+                  </w:rPr>
+                  <m:t>R</m:t>
+                </m:r>
+              </m:e>
+              <m:sub>
+                <m:r>
+                  <w:rPr>
+                    <w:rFonts w:ascii="Cambria Math" w:hAnsi="Cambria Math"/>
+                  </w:rPr>
+                  <m:t>1</m:t>
+                </m:r>
+              </m:sub>
+            </m:sSub>
+            <m:ctrlPr>
+              <w:rPr>
+                <w:rFonts w:ascii="Cambria Math" w:hAnsi="Cambria Math"/>
+                <w:i/>
+              </w:rPr>
+            </m:ctrlPr>
+          </m:den>
+        </m:f>
+        <m:r>
+          <w:rPr>
+            <w:rFonts w:ascii="Cambria Math" w:hAnsi="Cambria Math"/>
+          </w:rPr>
+          <m:t>=-1</m:t>
+        </m:r>
+      </m:oMath>
+      <w:r>
+        <w:rPr>
+          <w:rFonts w:hint="eastAsia"/>
+        </w:rPr>
+        <w:t>.</w:t>
+      </w:r>
+      <w:r>
+        <w:t xml:space="preserve"> In the first graph, we can see that the gain is -1.04, with an error of 4%. Also, because the waveform is inverted, the phase of </w:t>
+      </w:r>
+      <m:oMath>
+        <m:sSub>
+          <m:sSubPr>
+            <m:ctrlPr>
+              <w:rPr>
+                <w:rFonts w:ascii="Cambria Math" w:hAnsi="Cambria Math"/>
+                <w:i/>
+              </w:rPr>
+            </m:ctrlPr>
+          </m:sSubPr>
+          <m:e>
+            <m:r>
+              <w:rPr>
+                <w:rFonts w:ascii="Cambria Math" w:hAnsi="Cambria Math"/>
+              </w:rPr>
+              <m:t>v</m:t>
+            </m:r>
+          </m:e>
+          <m:sub>
+            <m:r>
+              <m:rPr>
+                <m:nor/>
+              </m:rPr>
+              <w:rPr>
+                <w:rFonts w:ascii="Cambria Math" w:hAnsi="Cambria Math"/>
+              </w:rPr>
+              <m:t>out</m:t>
+            </m:r>
+          </m:sub>
+        </m:sSub>
+        <m:r>
+          <m:rPr>
+            <m:sty m:val="p"/>
+          </m:rPr>
+          <w:rPr>
+            <w:rFonts w:ascii="Cambria Math" w:hAnsi="Cambria Math" w:hint="eastAsia"/>
+          </w:rPr>
+          <m:t>→</m:t>
+        </m:r>
+        <m:sSub>
+          <m:sSubPr>
+            <m:ctrlPr>
+              <w:rPr>
+                <w:rFonts w:ascii="Cambria Math" w:hAnsi="Cambria Math"/>
+                <w:i/>
+              </w:rPr>
+            </m:ctrlPr>
+          </m:sSubPr>
+          <m:e>
+            <m:r>
+              <w:rPr>
+                <w:rFonts w:ascii="Cambria Math" w:hAnsi="Cambria Math"/>
+              </w:rPr>
+              <m:t>v</m:t>
+            </m:r>
+            <m:ctrlPr>
+              <w:rPr>
+                <w:rFonts w:ascii="Cambria Math" w:hAnsi="Cambria Math"/>
+              </w:rPr>
+            </m:ctrlPr>
+          </m:e>
+          <m:sub>
+            <m:r>
+              <w:rPr>
+                <w:rFonts w:ascii="Cambria Math" w:hAnsi="Cambria Math"/>
+              </w:rPr>
+              <m:t>1</m:t>
+            </m:r>
+          </m:sub>
+        </m:sSub>
+      </m:oMath>
+      <w:r>
+        <w:rPr>
+          <w:rFonts w:hint="eastAsia"/>
+        </w:rPr>
+        <w:t xml:space="preserve"> </w:t>
+      </w:r>
+      <w:r>
+        <w:t xml:space="preserve">should be </w:t>
+      </w:r>
+      <m:oMath>
+        <m:r>
+          <w:rPr>
+            <w:rFonts w:ascii="Cambria Math" w:hAnsi="Cambria Math"/>
+          </w:rPr>
+          <m:t>180</m:t>
+        </m:r>
+        <m:r>
+          <m:rPr>
+            <m:sty m:val="p"/>
+          </m:rPr>
+          <w:rPr>
+            <w:rFonts w:ascii="Cambria Math" w:hAnsi="Cambria Math" w:hint="eastAsia"/>
+          </w:rPr>
+          <m:t>°</m:t>
+        </m:r>
+      </m:oMath>
+      <w:r>
+        <w:rPr>
+          <w:rFonts w:hint="eastAsia"/>
+        </w:rPr>
+        <w:t>,</w:t>
+      </w:r>
+      <w:r>
+        <w:t xml:space="preserve"> and we have an experiment result of </w:t>
+      </w:r>
+      <m:oMath>
+        <m:r>
+          <w:rPr>
+            <w:rFonts w:ascii="Cambria Math" w:hAnsi="Cambria Math"/>
+          </w:rPr>
+          <m:t>177.9</m:t>
+        </m:r>
+        <m:r>
+          <m:rPr>
+            <m:sty m:val="p"/>
+          </m:rPr>
+          <w:rPr>
+            <w:rFonts w:ascii="Cambria Math" w:hAnsi="Cambria Math" w:hint="eastAsia"/>
+          </w:rPr>
+          <m:t>°</m:t>
+        </m:r>
+      </m:oMath>
+      <w:r>
+        <w:rPr>
+          <w:rFonts w:hint="eastAsia"/>
+        </w:rPr>
+        <w:t xml:space="preserve"> </w:t>
+      </w:r>
+      <w:r>
+        <w:t xml:space="preserve">with an error of </w:t>
+      </w:r>
+      <m:oMath>
+        <m:r>
+          <w:rPr>
+            <w:rFonts w:ascii="Cambria Math" w:hAnsi="Cambria Math"/>
+          </w:rPr>
+          <m:t>1.17%</m:t>
+        </m:r>
+      </m:oMath>
+      <w:r>
+        <w:rPr>
+          <w:rFonts w:hint="eastAsia"/>
+        </w:rPr>
+        <w:t>.</w:t>
       </w:r>
     </w:p>
     <w:p>
@@ -2203,7 +2856,185 @@
     <w:p>
       <w:pPr>
         <w:ind w:firstLine="240"/>
+        <w:rPr>
+          <w:rFonts w:hint="eastAsia"/>
+        </w:rPr>
       </w:pPr>
+      <w:r>
+        <w:rPr>
+          <w:rFonts w:hint="eastAsia"/>
+        </w:rPr>
+        <w:t>I</w:t>
+      </w:r>
+      <w:r>
+        <w:t xml:space="preserve">n experiment 2, </w:t>
+      </w:r>
+      <m:oMath>
+        <m:sSub>
+          <m:sSubPr>
+            <m:ctrlPr>
+              <w:rPr>
+                <w:rFonts w:ascii="Cambria Math" w:hAnsi="Cambria Math"/>
+                <w:i/>
+              </w:rPr>
+            </m:ctrlPr>
+          </m:sSubPr>
+          <m:e>
+            <m:r>
+              <w:rPr>
+                <w:rFonts w:ascii="Cambria Math" w:hAnsi="Cambria Math"/>
+              </w:rPr>
+              <m:t>v</m:t>
+            </m:r>
+          </m:e>
+          <m:sub>
+            <m:r>
+              <w:rPr>
+                <w:rFonts w:ascii="Cambria Math" w:hAnsi="Cambria Math"/>
+              </w:rPr>
+              <m:t>1</m:t>
+            </m:r>
+          </m:sub>
+        </m:sSub>
+      </m:oMath>
+      <w:r>
+        <w:rPr>
+          <w:rFonts w:hint="eastAsia"/>
+        </w:rPr>
+        <w:t xml:space="preserve"> </w:t>
+      </w:r>
+      <w:r>
+        <w:t xml:space="preserve">and </w:t>
+      </w:r>
+      <m:oMath>
+        <m:sSub>
+          <m:sSubPr>
+            <m:ctrlPr>
+              <w:rPr>
+                <w:rFonts w:ascii="Cambria Math" w:hAnsi="Cambria Math"/>
+                <w:i/>
+              </w:rPr>
+            </m:ctrlPr>
+          </m:sSubPr>
+          <m:e>
+            <m:r>
+              <w:rPr>
+                <w:rFonts w:ascii="Cambria Math" w:hAnsi="Cambria Math"/>
+              </w:rPr>
+              <m:t>v</m:t>
+            </m:r>
+          </m:e>
+          <m:sub>
+            <m:r>
+              <w:rPr>
+                <w:rFonts w:ascii="Cambria Math" w:hAnsi="Cambria Math"/>
+              </w:rPr>
+              <m:t>2</m:t>
+            </m:r>
+          </m:sub>
+        </m:sSub>
+      </m:oMath>
+      <w:r>
+        <w:rPr>
+          <w:rFonts w:hint="eastAsia"/>
+        </w:rPr>
+        <w:t xml:space="preserve"> </w:t>
+      </w:r>
+      <w:r>
+        <w:t xml:space="preserve">is connected. Therefore, the waveform is identical. Since </w:t>
+      </w:r>
+      <m:oMath>
+        <m:sSub>
+          <m:sSubPr>
+            <m:ctrlPr>
+              <w:rPr>
+                <w:rFonts w:ascii="Cambria Math" w:hAnsi="Cambria Math"/>
+                <w:i/>
+              </w:rPr>
+            </m:ctrlPr>
+          </m:sSubPr>
+          <m:e>
+            <m:r>
+              <w:rPr>
+                <w:rFonts w:ascii="Cambria Math" w:hAnsi="Cambria Math"/>
+              </w:rPr>
+              <m:t>v</m:t>
+            </m:r>
+          </m:e>
+          <m:sub>
+            <m:r>
+              <w:rPr>
+                <w:rFonts w:ascii="Cambria Math" w:hAnsi="Cambria Math"/>
+              </w:rPr>
+              <m:t>2</m:t>
+            </m:r>
+          </m:sub>
+        </m:sSub>
+        <m:r>
+          <w:rPr>
+            <w:rFonts w:ascii="Cambria Math" w:hAnsi="Cambria Math"/>
+          </w:rPr>
+          <m:t>-</m:t>
+        </m:r>
+        <m:sSub>
+          <m:sSubPr>
+            <m:ctrlPr>
+              <w:rPr>
+                <w:rFonts w:ascii="Cambria Math" w:hAnsi="Cambria Math"/>
+                <w:i/>
+              </w:rPr>
+            </m:ctrlPr>
+          </m:sSubPr>
+          <m:e>
+            <m:r>
+              <w:rPr>
+                <w:rFonts w:ascii="Cambria Math" w:hAnsi="Cambria Math"/>
+              </w:rPr>
+              <m:t>v</m:t>
+            </m:r>
+          </m:e>
+          <m:sub>
+            <m:r>
+              <w:rPr>
+                <w:rFonts w:ascii="Cambria Math" w:hAnsi="Cambria Math"/>
+              </w:rPr>
+              <m:t>1</m:t>
+            </m:r>
+          </m:sub>
+        </m:sSub>
+        <m:r>
+          <w:rPr>
+            <w:rFonts w:ascii="Cambria Math" w:hAnsi="Cambria Math"/>
+          </w:rPr>
+          <m:t>=0</m:t>
+        </m:r>
+      </m:oMath>
+      <w:r>
+        <w:rPr>
+          <w:rFonts w:hint="eastAsia"/>
+        </w:rPr>
+        <w:t>,</w:t>
+      </w:r>
+      <w:r>
+        <w:t xml:space="preserve"> the output voltage should be approximately 0. We obtain a common mode amplitude of </w:t>
+      </w:r>
+      <m:oMath>
+        <m:r>
+          <w:rPr>
+            <w:rFonts w:ascii="Cambria Math" w:hAnsi="Cambria Math"/>
+          </w:rPr>
+          <m:t>0.001725</m:t>
+        </m:r>
+      </m:oMath>
+      <w:r>
+        <w:rPr>
+          <w:rFonts w:hint="eastAsia"/>
+        </w:rPr>
+        <w:t>,</w:t>
+      </w:r>
+      <w:r>
+        <w:t xml:space="preserve"> which is close to 0.</w:t>
+      </w:r>
     </w:p>
     <w:p>
       <w:pPr>
@@ -2213,12 +3044,84 @@
     <w:p>
       <w:pPr>
         <w:ind w:firstLine="240"/>
+        <w:rPr>
+          <w:rFonts w:hint="eastAsia"/>
+        </w:rPr>
       </w:pPr>
-    </w:p>
-    <w:p>
-      <w:pPr>
-        <w:ind w:firstLine="240"/>
-      </w:pPr>
+      <w:r>
+        <w:t xml:space="preserve">The CMRR is </w:t>
+      </w:r>
+      <m:oMath>
+        <m:r>
+          <m:rPr>
+            <m:sty m:val="p"/>
+          </m:rPr>
+          <w:rPr>
+            <w:rFonts w:ascii="Cambria Math" w:hAnsi="Cambria Math" w:hint="eastAsia"/>
+          </w:rPr>
+          <m:t>∞</m:t>
+        </m:r>
+      </m:oMath>
+      <w:r>
+        <w:rPr>
+          <w:rFonts w:hint="eastAsia"/>
+        </w:rPr>
+        <w:t xml:space="preserve"> </w:t>
+      </w:r>
+      <w:r>
+        <w:t xml:space="preserve">in theory since </w:t>
+      </w:r>
+      <m:oMath>
+        <m:sSub>
+          <m:sSubPr>
+            <m:ctrlPr>
+              <w:rPr>
+                <w:rFonts w:ascii="Cambria Math" w:hAnsi="Cambria Math"/>
+                <w:i/>
+              </w:rPr>
+            </m:ctrlPr>
+          </m:sSubPr>
+          <m:e>
+            <m:r>
+              <w:rPr>
+                <w:rFonts w:ascii="Cambria Math" w:hAnsi="Cambria Math"/>
+              </w:rPr>
+              <m:t>A</m:t>
+            </m:r>
+          </m:e>
+          <m:sub>
+            <m:r>
+              <w:rPr>
+                <w:rFonts w:ascii="Cambria Math" w:hAnsi="Cambria Math"/>
+              </w:rPr>
+              <m:t>CM</m:t>
+            </m:r>
+          </m:sub>
+        </m:sSub>
+      </m:oMath>
+      <w:r>
+        <w:rPr>
+          <w:rFonts w:hint="eastAsia"/>
+        </w:rPr>
+        <w:t xml:space="preserve"> </w:t>
+      </w:r>
+      <w:r>
+        <w:t xml:space="preserve">is 0. We obtain an experiment CMRR of </w:t>
+      </w:r>
+      <m:oMath>
+        <m:r>
+          <w:rPr>
+            <w:rFonts w:ascii="Cambria Math" w:hAnsi="Cambria Math"/>
+          </w:rPr>
+          <m:t>602.90</m:t>
+        </m:r>
+      </m:oMath>
+      <w:r>
+        <w:rPr>
+          <w:rFonts w:hint="eastAsia"/>
+        </w:rPr>
+        <w:t>.</w:t>
+      </w:r>
     </w:p>
     <w:p>
       <w:r>
@@ -2292,39 +3195,7 @@
               <w:rFonts w:ascii="Gungsuh" w:eastAsia="Gungsuh" w:hAnsi="Gungsuh" w:cs="Gungsuh"/>
               <w:shd w:val="clear" w:color="auto" w:fill="D9D9D9"/>
             </w:rPr>
-            <w:t xml:space="preserve">請參考講義 “109電工學實驗 Lab07 </w:t>
-          </w:r>
-          <w:proofErr w:type="spellStart"/>
-          <w:r>
-            <w:rPr>
-              <w:rFonts w:ascii="Gungsuh" w:eastAsia="Gungsuh" w:hAnsi="Gungsuh" w:cs="Gungsuh"/>
-              <w:shd w:val="clear" w:color="auto" w:fill="D9D9D9"/>
-            </w:rPr>
-            <w:t>ver</w:t>
-          </w:r>
-          <w:proofErr w:type="spellEnd"/>
-          <w:r>
-            <w:rPr>
-              <w:rFonts w:ascii="Gungsuh" w:eastAsia="Gungsuh" w:hAnsi="Gungsuh" w:cs="Gungsuh"/>
-              <w:shd w:val="clear" w:color="auto" w:fill="D9D9D9"/>
-            </w:rPr>
-            <w:t xml:space="preserve"> 1.pdf</w:t>
-          </w:r>
-          <w:proofErr w:type="gramStart"/>
-          <w:r>
-            <w:rPr>
-              <w:rFonts w:ascii="Gungsuh" w:eastAsia="Gungsuh" w:hAnsi="Gungsuh" w:cs="Gungsuh"/>
-              <w:shd w:val="clear" w:color="auto" w:fill="D9D9D9"/>
-            </w:rPr>
-            <w:t>”</w:t>
-          </w:r>
-          <w:proofErr w:type="gramEnd"/>
-          <w:r>
-            <w:rPr>
-              <w:rFonts w:ascii="Gungsuh" w:eastAsia="Gungsuh" w:hAnsi="Gungsuh" w:cs="Gungsuh"/>
-              <w:shd w:val="clear" w:color="auto" w:fill="D9D9D9"/>
-            </w:rPr>
-            <w:t xml:space="preserve"> 第14頁</w:t>
+            <w:t>請參考講義 “109電工學實驗 Lab07 ver 1.pdf” 第14頁</w:t>
           </w:r>
         </w:sdtContent>
       </w:sdt>
@@ -2452,19 +3323,101 @@
               <w:jc w:val="center"/>
             </w:pPr>
             <w:r>
+              <w:t>v1</w:t>
+            </w:r>
+            <w:r>
+              <w:rPr>
+                <w:vertAlign w:val="subscript"/>
+              </w:rPr>
+              <w:t>,pp</w:t>
+            </w:r>
+          </w:p>
+          <w:p>
+            <w:pPr>
+              <w:jc w:val="center"/>
+            </w:pPr>
+            <w:r>
+              <w:t>(V)</w:t>
+            </w:r>
+          </w:p>
+        </w:tc>
+        <w:tc>
+          <w:tcPr>
+            <w:tcW w:w="1205" w:type="dxa"/>
+            <w:vAlign w:val="center"/>
+          </w:tcPr>
+          <w:p>
+            <w:pPr>
+              <w:jc w:val="center"/>
+            </w:pPr>
+            <w:r>
+              <w:t>v2</w:t>
+            </w:r>
+            <w:r>
+              <w:rPr>
+                <w:vertAlign w:val="subscript"/>
+              </w:rPr>
+              <w:t>,pp</w:t>
+            </w:r>
+          </w:p>
+          <w:p>
+            <w:pPr>
+              <w:jc w:val="center"/>
+            </w:pPr>
+            <w:r>
+              <w:t>(V)</w:t>
+            </w:r>
+          </w:p>
+        </w:tc>
+        <w:tc>
+          <w:tcPr>
+            <w:tcW w:w="1701" w:type="dxa"/>
+            <w:vAlign w:val="center"/>
+          </w:tcPr>
+          <w:p>
+            <w:pPr>
+              <w:jc w:val="center"/>
+            </w:pPr>
+            <w:r>
+              <w:t>vd</w:t>
+            </w:r>
+            <w:r>
+              <w:rPr>
+                <w:vertAlign w:val="subscript"/>
+              </w:rPr>
+              <w:t>,pp</w:t>
+            </w:r>
+            <w:r>
+              <w:t>=v2-v1</w:t>
+            </w:r>
+          </w:p>
+          <w:p>
+            <w:pPr>
+              <w:jc w:val="center"/>
+            </w:pPr>
+            <w:r>
+              <w:t>(V)</w:t>
+            </w:r>
+          </w:p>
+        </w:tc>
+        <w:tc>
+          <w:tcPr>
+            <w:tcW w:w="1354" w:type="dxa"/>
+            <w:vAlign w:val="center"/>
+          </w:tcPr>
+          <w:p>
+            <w:pPr>
+              <w:jc w:val="center"/>
+            </w:pPr>
+            <w:r>
               <w:t>v</w:t>
             </w:r>
-            <w:proofErr w:type="gramStart"/>
-            <w:r>
-              <w:t>1</w:t>
-            </w:r>
             <w:r>
               <w:rPr>
                 <w:vertAlign w:val="subscript"/>
               </w:rPr>
-              <w:t>,pp</w:t>
-            </w:r>
-            <w:proofErr w:type="gramEnd"/>
+              <w:t>out,pp</w:t>
+            </w:r>
           </w:p>
           <w:p>
             <w:pPr>
@@ -2477,120 +3430,20 @@
         </w:tc>
         <w:tc>
           <w:tcPr>
-            <w:tcW w:w="1205" w:type="dxa"/>
-            <w:vAlign w:val="center"/>
-          </w:tcPr>
-          <w:p>
-            <w:pPr>
-              <w:jc w:val="center"/>
-            </w:pPr>
-            <w:r>
-              <w:t>v</w:t>
-            </w:r>
-            <w:proofErr w:type="gramStart"/>
-            <w:r>
-              <w:t>2</w:t>
+            <w:tcW w:w="1354" w:type="dxa"/>
+            <w:vAlign w:val="center"/>
+          </w:tcPr>
+          <w:p>
+            <w:pPr>
+              <w:jc w:val="center"/>
+            </w:pPr>
+            <w:r>
+              <w:t>A</w:t>
             </w:r>
             <w:r>
               <w:rPr>
                 <w:vertAlign w:val="subscript"/>
               </w:rPr>
-              <w:t>,pp</w:t>
-            </w:r>
-            <w:proofErr w:type="gramEnd"/>
-          </w:p>
-          <w:p>
-            <w:pPr>
-              <w:jc w:val="center"/>
-            </w:pPr>
-            <w:r>
-              <w:t>(V)</w:t>
-            </w:r>
-          </w:p>
-        </w:tc>
-        <w:tc>
-          <w:tcPr>
-            <w:tcW w:w="1701" w:type="dxa"/>
-            <w:vAlign w:val="center"/>
-          </w:tcPr>
-          <w:p>
-            <w:pPr>
-              <w:jc w:val="center"/>
-            </w:pPr>
-            <w:proofErr w:type="spellStart"/>
-            <w:proofErr w:type="gramStart"/>
-            <w:r>
-              <w:t>vd</w:t>
-            </w:r>
-            <w:r>
-              <w:rPr>
-                <w:vertAlign w:val="subscript"/>
-              </w:rPr>
-              <w:t>,pp</w:t>
-            </w:r>
-            <w:proofErr w:type="spellEnd"/>
-            <w:proofErr w:type="gramEnd"/>
-            <w:r>
-              <w:t>=v2-v1</w:t>
-            </w:r>
-          </w:p>
-          <w:p>
-            <w:pPr>
-              <w:jc w:val="center"/>
-            </w:pPr>
-            <w:r>
-              <w:t>(V)</w:t>
-            </w:r>
-          </w:p>
-        </w:tc>
-        <w:tc>
-          <w:tcPr>
-            <w:tcW w:w="1354" w:type="dxa"/>
-            <w:vAlign w:val="center"/>
-          </w:tcPr>
-          <w:p>
-            <w:pPr>
-              <w:jc w:val="center"/>
-            </w:pPr>
-            <w:proofErr w:type="spellStart"/>
-            <w:proofErr w:type="gramStart"/>
-            <w:r>
-              <w:t>v</w:t>
-            </w:r>
-            <w:r>
-              <w:rPr>
-                <w:vertAlign w:val="subscript"/>
-              </w:rPr>
-              <w:t>out,pp</w:t>
-            </w:r>
-            <w:proofErr w:type="spellEnd"/>
-            <w:proofErr w:type="gramEnd"/>
-          </w:p>
-          <w:p>
-            <w:pPr>
-              <w:jc w:val="center"/>
-            </w:pPr>
-            <w:r>
-              <w:t>(V)</w:t>
-            </w:r>
-          </w:p>
-        </w:tc>
-        <w:tc>
-          <w:tcPr>
-            <w:tcW w:w="1354" w:type="dxa"/>
-            <w:vAlign w:val="center"/>
-          </w:tcPr>
-          <w:p>
-            <w:pPr>
-              <w:jc w:val="center"/>
-            </w:pPr>
-            <w:r>
-              <w:t>A</w:t>
-            </w:r>
-            <w:r>
-              <w:rPr>
-                <w:vertAlign w:val="subscript"/>
-              </w:rPr>
               <w:t>DM</w:t>
             </w:r>
           </w:p>
@@ -2613,15 +3466,7 @@
               <w:jc w:val="center"/>
             </w:pPr>
             <w:r>
-              <w:t>Phase (</w:t>
-            </w:r>
-            <w:proofErr w:type="spellStart"/>
-            <w:r>
-              <w:t>vout</w:t>
-            </w:r>
-            <w:proofErr w:type="spellEnd"/>
-            <w:r>
-              <w:t>-&gt;v1)</w:t>
+              <w:t>Phase (vout-&gt;v1)</w:t>
             </w:r>
           </w:p>
           <w:p>
@@ -2667,9 +3512,23 @@
             <w:pPr>
               <w:jc w:val="center"/>
               <w:rPr>
-                <w:b/>
-              </w:rPr>
-            </w:pPr>
+                <w:rFonts w:hint="eastAsia"/>
+                <w:b/>
+              </w:rPr>
+            </w:pPr>
+            <w:r>
+              <w:rPr>
+                <w:rFonts w:hint="eastAsia"/>
+                <w:b/>
+              </w:rPr>
+              <w:t>0</w:t>
+            </w:r>
+            <w:r>
+              <w:rPr>
+                <w:b/>
+              </w:rPr>
+              <w:t>.02</w:t>
+            </w:r>
           </w:p>
         </w:tc>
         <w:tc>
@@ -2684,6 +3543,13 @@
                 <w:b/>
               </w:rPr>
             </w:pPr>
+            <w:r>
+              <w:rPr>
+                <w:rFonts w:hint="eastAsia"/>
+                <w:b/>
+              </w:rPr>
+              <w:t>0</w:t>
+            </w:r>
           </w:p>
         </w:tc>
         <w:tc>
@@ -2698,6 +3564,19 @@
                 <w:b/>
               </w:rPr>
             </w:pPr>
+            <w:r>
+              <w:rPr>
+                <w:rFonts w:hint="eastAsia"/>
+                <w:b/>
+              </w:rPr>
+              <w:t>-</w:t>
+            </w:r>
+            <w:r>
+              <w:rPr>
+                <w:b/>
+              </w:rPr>
+              <w:t>0.02</w:t>
+            </w:r>
           </w:p>
         </w:tc>
         <w:tc>
@@ -2712,6 +3591,19 @@
                 <w:b/>
               </w:rPr>
             </w:pPr>
+            <w:r>
+              <w:rPr>
+                <w:rFonts w:hint="eastAsia"/>
+                <w:b/>
+              </w:rPr>
+              <w:t>-</w:t>
+            </w:r>
+            <w:r>
+              <w:rPr>
+                <w:b/>
+              </w:rPr>
+              <w:t>2.02</w:t>
+            </w:r>
           </w:p>
         </w:tc>
         <w:tc>
@@ -2726,6 +3618,19 @@
                 <w:b/>
               </w:rPr>
             </w:pPr>
+            <w:r>
+              <w:rPr>
+                <w:rFonts w:hint="eastAsia"/>
+                <w:b/>
+              </w:rPr>
+              <w:t>1</w:t>
+            </w:r>
+            <w:r>
+              <w:rPr>
+                <w:b/>
+              </w:rPr>
+              <w:t>01</w:t>
+            </w:r>
           </w:p>
         </w:tc>
         <w:tc>
@@ -2737,9 +3642,23 @@
             <w:pPr>
               <w:jc w:val="center"/>
               <w:rPr>
-                <w:b/>
-              </w:rPr>
-            </w:pPr>
+                <w:rFonts w:hint="eastAsia"/>
+                <w:b/>
+              </w:rPr>
+            </w:pPr>
+            <w:r>
+              <w:rPr>
+                <w:rFonts w:hint="eastAsia"/>
+                <w:b/>
+              </w:rPr>
+              <w:t>1</w:t>
+            </w:r>
+            <w:r>
+              <w:rPr>
+                <w:b/>
+              </w:rPr>
+              <w:t>80</w:t>
+            </w:r>
           </w:p>
         </w:tc>
       </w:tr>
@@ -2769,27 +3688,55 @@
         <w:tc>
           <w:tcPr>
             <w:tcW w:w="1204" w:type="dxa"/>
-          </w:tcPr>
-          <w:p>
-            <w:pPr>
-              <w:jc w:val="center"/>
-              <w:rPr>
-                <w:b/>
-              </w:rPr>
-            </w:pPr>
+            <w:vAlign w:val="center"/>
+          </w:tcPr>
+          <w:p>
+            <w:pPr>
+              <w:jc w:val="center"/>
+              <w:rPr>
+                <w:b/>
+              </w:rPr>
+            </w:pPr>
+            <w:r>
+              <w:rPr>
+                <w:rFonts w:hint="eastAsia"/>
+                <w:b/>
+              </w:rPr>
+              <w:t>0</w:t>
+            </w:r>
+            <w:r>
+              <w:rPr>
+                <w:b/>
+              </w:rPr>
+              <w:t>.0296</w:t>
+            </w:r>
           </w:p>
         </w:tc>
         <w:tc>
           <w:tcPr>
             <w:tcW w:w="1205" w:type="dxa"/>
-          </w:tcPr>
-          <w:p>
-            <w:pPr>
-              <w:jc w:val="center"/>
-              <w:rPr>
-                <w:b/>
-              </w:rPr>
-            </w:pPr>
+            <w:vAlign w:val="center"/>
+          </w:tcPr>
+          <w:p>
+            <w:pPr>
+              <w:jc w:val="center"/>
+              <w:rPr>
+                <w:b/>
+              </w:rPr>
+            </w:pPr>
+            <w:r>
+              <w:rPr>
+                <w:rFonts w:hint="eastAsia"/>
+                <w:b/>
+              </w:rPr>
+              <w:t>0</w:t>
+            </w:r>
+            <w:r>
+              <w:rPr>
+                <w:b/>
+              </w:rPr>
+              <w:t>.00840</w:t>
+            </w:r>
           </w:p>
         </w:tc>
         <w:tc>
@@ -2800,9 +3747,23 @@
             <w:pPr>
               <w:jc w:val="center"/>
               <w:rPr>
-                <w:b/>
-              </w:rPr>
-            </w:pPr>
+                <w:rFonts w:hint="eastAsia"/>
+                <w:b/>
+              </w:rPr>
+            </w:pPr>
+            <w:r>
+              <w:rPr>
+                <w:rFonts w:hint="eastAsia"/>
+                <w:b/>
+              </w:rPr>
+              <w:t>-</w:t>
+            </w:r>
+            <w:r>
+              <w:rPr>
+                <w:b/>
+              </w:rPr>
+              <w:t>0.0212</w:t>
+            </w:r>
           </w:p>
         </w:tc>
         <w:tc>
@@ -2816,6 +3777,25 @@
                 <w:b/>
               </w:rPr>
             </w:pPr>
+            <w:r>
+              <w:rPr>
+                <w:b/>
+              </w:rPr>
+              <w:t>-</w:t>
+            </w:r>
+            <w:r>
+              <w:rPr>
+                <w:rFonts w:hint="eastAsia"/>
+                <w:b/>
+              </w:rPr>
+              <w:t>2</w:t>
+            </w:r>
+            <w:r>
+              <w:rPr>
+                <w:b/>
+              </w:rPr>
+              <w:t>.16</w:t>
+            </w:r>
           </w:p>
         </w:tc>
         <w:tc>
@@ -2829,6 +3809,12 @@
                 <w:b/>
               </w:rPr>
             </w:pPr>
+            <w:r>
+              <w:rPr>
+                <w:b/>
+              </w:rPr>
+              <w:t>101.89</w:t>
+            </w:r>
           </w:p>
         </w:tc>
         <w:tc>
@@ -2842,6 +3828,19 @@
                 <w:b/>
               </w:rPr>
             </w:pPr>
+            <w:r>
+              <w:rPr>
+                <w:rFonts w:hint="eastAsia"/>
+                <w:b/>
+              </w:rPr>
+              <w:t>1</w:t>
+            </w:r>
+            <w:r>
+              <w:rPr>
+                <w:b/>
+              </w:rPr>
+              <w:t>75.1</w:t>
+            </w:r>
           </w:p>
         </w:tc>
       </w:tr>
@@ -2981,6 +3980,19 @@
                 <w:b/>
               </w:rPr>
             </w:pPr>
+            <w:r>
+              <w:rPr>
+                <w:rFonts w:hint="eastAsia"/>
+                <w:b/>
+              </w:rPr>
+              <w:t>4</w:t>
+            </w:r>
+            <w:r>
+              <w:rPr>
+                <w:b/>
+              </w:rPr>
+              <w:t>8</w:t>
+            </w:r>
           </w:p>
         </w:tc>
         <w:tc>
@@ -2994,6 +4006,19 @@
                 <w:b/>
               </w:rPr>
             </w:pPr>
+            <m:oMathPara>
+              <m:oMath>
+                <m:r>
+                  <m:rPr>
+                    <m:sty m:val="b"/>
+                  </m:rPr>
+                  <w:rPr>
+                    <w:rFonts w:ascii="Cambria Math" w:hAnsi="Cambria Math" w:hint="eastAsia"/>
+                  </w:rPr>
+                  <m:t>∞</m:t>
+                </m:r>
+              </m:oMath>
+            </m:oMathPara>
           </w:p>
         </w:tc>
         <w:tc>
@@ -3004,9 +4029,17 @@
             <w:pPr>
               <w:jc w:val="center"/>
               <w:rPr>
-                <w:b/>
-              </w:rPr>
-            </w:pPr>
+                <w:rFonts w:hint="eastAsia"/>
+                <w:b/>
+              </w:rPr>
+            </w:pPr>
+            <w:r>
+              <w:rPr>
+                <w:rFonts w:hint="eastAsia"/>
+                <w:b/>
+              </w:rPr>
+              <w:t>6</w:t>
+            </w:r>
           </w:p>
         </w:tc>
         <w:tc>
@@ -3020,6 +4053,19 @@
                 <w:b/>
               </w:rPr>
             </w:pPr>
+            <w:r>
+              <w:rPr>
+                <w:rFonts w:hint="eastAsia"/>
+                <w:b/>
+              </w:rPr>
+              <w:t>6</w:t>
+            </w:r>
+            <w:r>
+              <w:rPr>
+                <w:b/>
+              </w:rPr>
+              <w:t>.93</w:t>
+            </w:r>
           </w:p>
         </w:tc>
         <w:tc>
@@ -3033,6 +4079,19 @@
                 <w:b/>
               </w:rPr>
             </w:pPr>
+            <w:r>
+              <w:rPr>
+                <w:rFonts w:hint="eastAsia"/>
+                <w:b/>
+              </w:rPr>
+              <w:t>0</w:t>
+            </w:r>
+            <w:r>
+              <w:rPr>
+                <w:b/>
+              </w:rPr>
+              <w:t>.88</w:t>
+            </w:r>
           </w:p>
         </w:tc>
         <w:tc>
@@ -3046,6 +4105,19 @@
                 <w:b/>
               </w:rPr>
             </w:pPr>
+            <w:r>
+              <w:rPr>
+                <w:rFonts w:hint="eastAsia"/>
+                <w:b/>
+              </w:rPr>
+              <w:t>-</w:t>
+            </w:r>
+            <w:r>
+              <w:rPr>
+                <w:b/>
+              </w:rPr>
+              <w:t>2.72</w:t>
+            </w:r>
           </w:p>
         </w:tc>
       </w:tr>
@@ -3075,50 +4147,13 @@
               <w:rFonts w:ascii="Gungsuh" w:eastAsia="Gungsuh" w:hAnsi="Gungsuh" w:cs="Gungsuh"/>
               <w:color w:val="FF0000"/>
             </w:rPr>
-            <w:t>(一張圖同時呈現</w:t>
-          </w:r>
-          <w:proofErr w:type="gramStart"/>
-          <w:r>
-            <w:rPr>
-              <w:rFonts w:ascii="Gungsuh" w:eastAsia="Gungsuh" w:hAnsi="Gungsuh" w:cs="Gungsuh"/>
-              <w:color w:val="FF0000"/>
-            </w:rPr>
-            <w:t>三</w:t>
-          </w:r>
-          <w:proofErr w:type="gramEnd"/>
-          <w:r>
-            <w:rPr>
-              <w:rFonts w:ascii="Gungsuh" w:eastAsia="Gungsuh" w:hAnsi="Gungsuh" w:cs="Gungsuh"/>
-              <w:color w:val="FF0000"/>
-            </w:rPr>
-            <w:t>通道的波型，用</w:t>
-          </w:r>
-          <w:proofErr w:type="spellStart"/>
-          <w:r>
-            <w:rPr>
-              <w:rFonts w:ascii="Gungsuh" w:eastAsia="Gungsuh" w:hAnsi="Gungsuh" w:cs="Gungsuh"/>
-              <w:color w:val="FF0000"/>
-            </w:rPr>
-            <w:t>Meas</w:t>
-          </w:r>
-          <w:proofErr w:type="spellEnd"/>
-          <w:r>
-            <w:rPr>
-              <w:rFonts w:ascii="Gungsuh" w:eastAsia="Gungsuh" w:hAnsi="Gungsuh" w:cs="Gungsuh"/>
-              <w:color w:val="FF0000"/>
-            </w:rPr>
-            <w:t xml:space="preserve"> 顯示Phase)</w:t>
+            <w:t>(一張圖同時呈現三通道的波型，用Meas 顯示Phase)</w:t>
           </w:r>
         </w:sdtContent>
       </w:sdt>
     </w:p>
     <w:p/>
     <w:p>
-      <w:pPr>
-        <w:rPr>
-          <w:rFonts w:hint="eastAsia"/>
-        </w:rPr>
-      </w:pPr>
       <w:r>
         <w:rPr>
           <w:noProof/>
@@ -3231,11 +4266,7 @@
         </w:rPr>
       </w:pPr>
       <w:r>
-        <w:t>P9_</w:t>
-      </w:r>
-      <w:proofErr w:type="gramStart"/>
-      <w:r>
-        <w:t>v</w:t>
+        <w:t>P9_v</w:t>
       </w:r>
       <w:r>
         <w:rPr>
@@ -3244,11 +4275,7 @@
         <w:t>out</w:t>
       </w:r>
       <w:r>
-        <w:t xml:space="preserve"> ,</w:t>
-      </w:r>
-      <w:proofErr w:type="gramEnd"/>
-      <w:r>
-        <w:t xml:space="preserve"> v2 and v1 simulation waveform</w:t>
+        <w:t xml:space="preserve"> , v2 and v1 simulation waveform</w:t>
       </w:r>
     </w:p>
     <w:p/>
@@ -3325,7 +4352,6 @@
             <w:pPr>
               <w:jc w:val="center"/>
             </w:pPr>
-            <w:proofErr w:type="spellStart"/>
             <w:r>
               <w:t>v</w:t>
             </w:r>
@@ -3336,11 +4362,7 @@
               <w:t>out</w:t>
             </w:r>
             <w:r>
-              <w:t>,pp</w:t>
-            </w:r>
-            <w:proofErr w:type="spellEnd"/>
-            <w:r>
-              <w:t xml:space="preserve"> (V)</w:t>
+              <w:t>,pp (V)</w:t>
             </w:r>
           </w:p>
         </w:tc>
@@ -3368,15 +4390,7 @@
               <w:jc w:val="center"/>
             </w:pPr>
             <w:r>
-              <w:t>Phase (</w:t>
-            </w:r>
-            <w:proofErr w:type="spellStart"/>
-            <w:r>
-              <w:t>vout</w:t>
-            </w:r>
-            <w:proofErr w:type="spellEnd"/>
-            <w:r>
-              <w:t>-&gt;v1)</w:t>
+              <w:t>Phase (vout-&gt;v1)</w:t>
             </w:r>
           </w:p>
           <w:p>
@@ -3419,9 +4433,23 @@
             <w:pPr>
               <w:jc w:val="center"/>
               <w:rPr>
-                <w:b/>
-              </w:rPr>
-            </w:pPr>
+                <w:rFonts w:hint="eastAsia"/>
+                <w:b/>
+              </w:rPr>
+            </w:pPr>
+            <w:r>
+              <w:rPr>
+                <w:rFonts w:hint="eastAsia"/>
+                <w:b/>
+              </w:rPr>
+              <w:t>1</w:t>
+            </w:r>
+            <w:r>
+              <w:rPr>
+                <w:b/>
+              </w:rPr>
+              <w:t>0</w:t>
+            </w:r>
           </w:p>
         </w:tc>
         <w:tc>
@@ -3436,6 +4464,12 @@
                 <w:b/>
               </w:rPr>
             </w:pPr>
+            <w:r>
+              <w:rPr>
+                <w:b/>
+              </w:rPr>
+              <w:t>0</w:t>
+            </w:r>
           </w:p>
         </w:tc>
         <w:tc>
@@ -3450,6 +4484,13 @@
                 <w:b/>
               </w:rPr>
             </w:pPr>
+            <w:r>
+              <w:rPr>
+                <w:rFonts w:hint="eastAsia"/>
+                <w:b/>
+              </w:rPr>
+              <w:t>0</w:t>
+            </w:r>
           </w:p>
         </w:tc>
         <w:tc>
@@ -3464,6 +4505,13 @@
                 <w:b/>
               </w:rPr>
             </w:pPr>
+            <w:r>
+              <w:rPr>
+                <w:rFonts w:hint="eastAsia"/>
+                <w:b/>
+              </w:rPr>
+              <w:t>0</w:t>
+            </w:r>
           </w:p>
         </w:tc>
       </w:tr>
@@ -3499,6 +4547,19 @@
                 <w:b/>
               </w:rPr>
             </w:pPr>
+            <w:r>
+              <w:rPr>
+                <w:rFonts w:hint="eastAsia"/>
+                <w:b/>
+              </w:rPr>
+              <w:t>1</w:t>
+            </w:r>
+            <w:r>
+              <w:rPr>
+                <w:b/>
+              </w:rPr>
+              <w:t>0.2</w:t>
+            </w:r>
           </w:p>
         </w:tc>
         <w:tc>
@@ -3513,6 +4574,19 @@
                 <w:b/>
               </w:rPr>
             </w:pPr>
+            <w:r>
+              <w:rPr>
+                <w:rFonts w:hint="eastAsia"/>
+                <w:b/>
+              </w:rPr>
+              <w:t>1</w:t>
+            </w:r>
+            <w:r>
+              <w:rPr>
+                <w:b/>
+              </w:rPr>
+              <w:t>.4</w:t>
+            </w:r>
           </w:p>
         </w:tc>
         <w:tc>
@@ -3527,6 +4601,19 @@
                 <w:b/>
               </w:rPr>
             </w:pPr>
+            <w:r>
+              <w:rPr>
+                <w:rFonts w:hint="eastAsia"/>
+                <w:b/>
+              </w:rPr>
+              <w:t>0</w:t>
+            </w:r>
+            <w:r>
+              <w:rPr>
+                <w:b/>
+              </w:rPr>
+              <w:t>.14</w:t>
+            </w:r>
           </w:p>
         </w:tc>
         <w:tc>
@@ -3541,6 +4628,19 @@
                 <w:b/>
               </w:rPr>
             </w:pPr>
+            <w:r>
+              <w:rPr>
+                <w:rFonts w:hint="eastAsia"/>
+                <w:b/>
+              </w:rPr>
+              <w:t>1</w:t>
+            </w:r>
+            <w:r>
+              <w:rPr>
+                <w:b/>
+              </w:rPr>
+              <w:t>4.5</w:t>
+            </w:r>
           </w:p>
         </w:tc>
       </w:tr>
@@ -3653,6 +4753,13 @@
                 <w:b/>
               </w:rPr>
             </w:pPr>
+            <w:r>
+              <w:rPr>
+                <w:rFonts w:hint="eastAsia"/>
+                <w:b/>
+              </w:rPr>
+              <w:t>2</w:t>
+            </w:r>
           </w:p>
         </w:tc>
         <w:tc>
@@ -3667,6 +4774,19 @@
                 <w:b/>
               </w:rPr>
             </w:pPr>
+            <m:oMathPara>
+              <m:oMath>
+                <m:r>
+                  <m:rPr>
+                    <m:sty m:val="b"/>
+                  </m:rPr>
+                  <w:rPr>
+                    <w:rFonts w:ascii="Cambria Math" w:hAnsi="Cambria Math" w:hint="eastAsia"/>
+                  </w:rPr>
+                  <m:t>∞</m:t>
+                </m:r>
+              </m:oMath>
+            </m:oMathPara>
           </w:p>
         </w:tc>
         <w:tc>
@@ -3681,6 +4801,19 @@
                 <w:b/>
               </w:rPr>
             </w:pPr>
+            <m:oMathPara>
+              <m:oMath>
+                <m:r>
+                  <m:rPr>
+                    <m:sty m:val="b"/>
+                  </m:rPr>
+                  <w:rPr>
+                    <w:rFonts w:ascii="Cambria Math" w:hAnsi="Cambria Math" w:hint="eastAsia"/>
+                  </w:rPr>
+                  <m:t>∞</m:t>
+                </m:r>
+              </m:oMath>
+            </m:oMathPara>
           </w:p>
         </w:tc>
         <w:tc>
@@ -3695,6 +4828,19 @@
                 <w:b/>
               </w:rPr>
             </w:pPr>
+            <m:oMathPara>
+              <m:oMath>
+                <m:r>
+                  <m:rPr>
+                    <m:sty m:val="b"/>
+                  </m:rPr>
+                  <w:rPr>
+                    <w:rFonts w:ascii="Cambria Math" w:hAnsi="Cambria Math" w:hint="eastAsia"/>
+                  </w:rPr>
+                  <m:t>∞</m:t>
+                </m:r>
+              </m:oMath>
+            </m:oMathPara>
           </w:p>
         </w:tc>
       </w:tr>
@@ -3724,50 +4870,13 @@
               <w:rFonts w:ascii="Gungsuh" w:eastAsia="Gungsuh" w:hAnsi="Gungsuh" w:cs="Gungsuh"/>
               <w:color w:val="FF0000"/>
             </w:rPr>
-            <w:t>(一張圖同時呈現</w:t>
-          </w:r>
-          <w:proofErr w:type="gramStart"/>
-          <w:r>
-            <w:rPr>
-              <w:rFonts w:ascii="Gungsuh" w:eastAsia="Gungsuh" w:hAnsi="Gungsuh" w:cs="Gungsuh"/>
-              <w:color w:val="FF0000"/>
-            </w:rPr>
-            <w:t>三</w:t>
-          </w:r>
-          <w:proofErr w:type="gramEnd"/>
-          <w:r>
-            <w:rPr>
-              <w:rFonts w:ascii="Gungsuh" w:eastAsia="Gungsuh" w:hAnsi="Gungsuh" w:cs="Gungsuh"/>
-              <w:color w:val="FF0000"/>
-            </w:rPr>
-            <w:t>通道的波型，用</w:t>
-          </w:r>
-          <w:proofErr w:type="spellStart"/>
-          <w:r>
-            <w:rPr>
-              <w:rFonts w:ascii="Gungsuh" w:eastAsia="Gungsuh" w:hAnsi="Gungsuh" w:cs="Gungsuh"/>
-              <w:color w:val="FF0000"/>
-            </w:rPr>
-            <w:t>Meas</w:t>
-          </w:r>
-          <w:proofErr w:type="spellEnd"/>
-          <w:r>
-            <w:rPr>
-              <w:rFonts w:ascii="Gungsuh" w:eastAsia="Gungsuh" w:hAnsi="Gungsuh" w:cs="Gungsuh"/>
-              <w:color w:val="FF0000"/>
-            </w:rPr>
-            <w:t xml:space="preserve"> 顯示Phase)</w:t>
+            <w:t>(一張圖同時呈現三通道的波型，用Meas 顯示Phase)</w:t>
           </w:r>
         </w:sdtContent>
       </w:sdt>
     </w:p>
     <w:p/>
     <w:p>
-      <w:pPr>
-        <w:rPr>
-          <w:rFonts w:hint="eastAsia"/>
-        </w:rPr>
-      </w:pPr>
       <w:r>
         <w:rPr>
           <w:noProof/>
@@ -3879,11 +4988,7 @@
         </w:rPr>
       </w:pPr>
       <w:r>
-        <w:t>P12_</w:t>
-      </w:r>
-      <w:proofErr w:type="gramStart"/>
-      <w:r>
-        <w:t>v</w:t>
+        <w:t>P12_v</w:t>
       </w:r>
       <w:r>
         <w:rPr>
@@ -3892,11 +4997,7 @@
         <w:t>out</w:t>
       </w:r>
       <w:r>
-        <w:t xml:space="preserve"> ,</w:t>
-      </w:r>
-      <w:proofErr w:type="gramEnd"/>
-      <w:r>
-        <w:t xml:space="preserve"> v2 and v1 simulation waveform</w:t>
+        <w:t xml:space="preserve"> , v2 and v1 simulation waveform</w:t>
       </w:r>
     </w:p>
     <w:p/>
@@ -4001,14 +5102,80 @@
       <w:r>
         <w:t>=</w:t>
       </w:r>
-      <w:r>
-        <w:rPr>
-          <w:u w:val="single"/>
-        </w:rPr>
-        <w:t xml:space="preserve">       </w:t>
-      </w:r>
+      <m:oMath>
+        <m:d>
+          <m:dPr>
+            <m:begChr m:val="|"/>
+            <m:endChr m:val="|"/>
+            <m:ctrlPr>
+              <w:rPr>
+                <w:rFonts w:ascii="Cambria Math" w:hAnsi="Cambria Math"/>
+              </w:rPr>
+            </m:ctrlPr>
+          </m:dPr>
+          <m:e>
+            <m:f>
+              <m:fPr>
+                <m:ctrlPr>
+                  <w:rPr>
+                    <w:rFonts w:ascii="Cambria Math" w:hAnsi="Cambria Math"/>
+                  </w:rPr>
+                </m:ctrlPr>
+              </m:fPr>
+              <m:num>
+                <m:r>
+                  <w:rPr>
+                    <w:rFonts w:ascii="Cambria Math" w:hAnsi="Cambria Math"/>
+                  </w:rPr>
+                  <m:t>101</m:t>
+                </m:r>
+                <m:ctrlPr>
+                  <w:rPr>
+                    <w:rFonts w:ascii="Cambria Math" w:hAnsi="Cambria Math"/>
+                    <w:i/>
+                  </w:rPr>
+                </m:ctrlPr>
+              </m:num>
+              <m:den>
+                <m:r>
+                  <w:rPr>
+                    <w:rFonts w:ascii="Cambria Math" w:hAnsi="Cambria Math"/>
+                  </w:rPr>
+                  <m:t>0</m:t>
+                </m:r>
+                <m:ctrlPr>
+                  <w:rPr>
+                    <w:rFonts w:ascii="Cambria Math" w:hAnsi="Cambria Math"/>
+                    <w:i/>
+                  </w:rPr>
+                </m:ctrlPr>
+              </m:den>
+            </m:f>
+          </m:e>
+        </m:d>
+        <m:r>
+          <w:rPr>
+            <w:rFonts w:ascii="Cambria Math" w:hAnsi="Cambria Math"/>
+          </w:rPr>
+          <m:t>=</m:t>
+        </m:r>
+        <m:r>
+          <m:rPr>
+            <m:sty m:val="p"/>
+          </m:rPr>
+          <w:rPr>
+            <w:rFonts w:ascii="Cambria Math" w:hAnsi="Cambria Math" w:hint="eastAsia"/>
+          </w:rPr>
+          <m:t>∞</m:t>
+        </m:r>
+      </m:oMath>
     </w:p>
     <w:p>
+      <w:pPr>
+        <w:rPr>
+          <w:i/>
+        </w:rPr>
+      </w:pPr>
       <m:oMath>
         <m:r>
           <w:rPr>
@@ -4096,15 +5263,73 @@
       <w:r>
         <w:t>=</w:t>
       </w:r>
-      <w:r>
-        <w:rPr>
-          <w:u w:val="single"/>
-        </w:rPr>
-        <w:t xml:space="preserve">       </w:t>
-      </w:r>
-      <w:r>
-        <w:t xml:space="preserve"> </w:t>
-      </w:r>
+      <m:oMath>
+        <m:d>
+          <m:dPr>
+            <m:begChr m:val="|"/>
+            <m:endChr m:val="|"/>
+            <m:ctrlPr>
+              <w:rPr>
+                <w:rFonts w:ascii="Cambria Math" w:hAnsi="Cambria Math"/>
+              </w:rPr>
+            </m:ctrlPr>
+          </m:dPr>
+          <m:e>
+            <m:f>
+              <m:fPr>
+                <m:ctrlPr>
+                  <w:rPr>
+                    <w:rFonts w:ascii="Cambria Math" w:hAnsi="Cambria Math"/>
+                  </w:rPr>
+                </m:ctrlPr>
+              </m:fPr>
+              <m:num>
+                <m:r>
+                  <w:rPr>
+                    <w:rFonts w:ascii="Cambria Math" w:hAnsi="Cambria Math"/>
+                  </w:rPr>
+                  <m:t>101.89</m:t>
+                </m:r>
+                <m:ctrlPr>
+                  <w:rPr>
+                    <w:rFonts w:ascii="Cambria Math" w:hAnsi="Cambria Math"/>
+                    <w:i/>
+                  </w:rPr>
+                </m:ctrlPr>
+              </m:num>
+              <m:den>
+                <m:r>
+                  <w:rPr>
+                    <w:rFonts w:ascii="Cambria Math" w:hAnsi="Cambria Math"/>
+                  </w:rPr>
+                  <m:t>0.14</m:t>
+                </m:r>
+                <m:ctrlPr>
+                  <w:rPr>
+                    <w:rFonts w:ascii="Cambria Math" w:hAnsi="Cambria Math"/>
+                    <w:i/>
+                  </w:rPr>
+                </m:ctrlPr>
+              </m:den>
+            </m:f>
+          </m:e>
+        </m:d>
+        <m:r>
+          <w:rPr>
+            <w:rFonts w:ascii="Cambria Math" w:hAnsi="Cambria Math"/>
+          </w:rPr>
+          <m:t>=</m:t>
+        </m:r>
+        <m:r>
+          <m:rPr>
+            <m:sty m:val="p"/>
+          </m:rPr>
+          <w:rPr>
+            <w:rFonts w:ascii="Cambria Math" w:hAnsi="Cambria Math"/>
+          </w:rPr>
+          <m:t>727.79</m:t>
+        </m:r>
+      </m:oMath>
     </w:p>
     <w:p>
       <w:pPr>
@@ -4197,12 +5422,6 @@
       <w:r>
         <w:t>=</w:t>
       </w:r>
-      <w:r>
-        <w:rPr>
-          <w:u w:val="single"/>
-        </w:rPr>
-        <w:t xml:space="preserve">       </w:t>
-      </w:r>
     </w:p>
     <w:p>
       <w:pPr>
@@ -4228,7 +5447,174 @@
         <w:t>5.Discuss:</w:t>
       </w:r>
     </w:p>
+    <w:p>
+      <w:r>
+        <w:rPr>
+          <w:rFonts w:hint="eastAsia"/>
+        </w:rPr>
+        <w:t>T</w:t>
+      </w:r>
+      <w:r>
+        <w:t xml:space="preserve">he theoretical result is similar to experiment 1, except the differential mode amplitude is 101.Also, the experiment result is approximately equal to the theoretical result, except </w:t>
+      </w:r>
+      <m:oMath>
+        <m:sSub>
+          <m:sSubPr>
+            <m:ctrlPr>
+              <w:rPr>
+                <w:rFonts w:ascii="Cambria Math" w:hAnsi="Cambria Math"/>
+                <w:i/>
+              </w:rPr>
+            </m:ctrlPr>
+          </m:sSubPr>
+          <m:e>
+            <m:r>
+              <w:rPr>
+                <w:rFonts w:ascii="Cambria Math" w:hAnsi="Cambria Math"/>
+              </w:rPr>
+              <m:t>v</m:t>
+            </m:r>
+          </m:e>
+          <m:sub>
+            <m:r>
+              <w:rPr>
+                <w:rFonts w:ascii="Cambria Math" w:hAnsi="Cambria Math"/>
+              </w:rPr>
+              <m:t>1</m:t>
+            </m:r>
+          </m:sub>
+        </m:sSub>
+      </m:oMath>
+      <w:r>
+        <w:rPr>
+          <w:rFonts w:hint="eastAsia"/>
+        </w:rPr>
+        <w:t xml:space="preserve"> </w:t>
+      </w:r>
+      <w:r>
+        <w:t xml:space="preserve">of first figure. This is because the input wave has </w:t>
+      </w:r>
+      <m:oMath>
+        <m:sSub>
+          <m:sSubPr>
+            <m:ctrlPr>
+              <w:rPr>
+                <w:rFonts w:ascii="Cambria Math" w:hAnsi="Cambria Math"/>
+                <w:i/>
+              </w:rPr>
+            </m:ctrlPr>
+          </m:sSubPr>
+          <m:e>
+            <m:r>
+              <w:rPr>
+                <w:rFonts w:ascii="Cambria Math" w:hAnsi="Cambria Math"/>
+              </w:rPr>
+              <m:t>v</m:t>
+            </m:r>
+          </m:e>
+          <m:sub>
+            <m:r>
+              <w:rPr>
+                <w:rFonts w:ascii="Cambria Math" w:hAnsi="Cambria Math"/>
+              </w:rPr>
+              <m:t>pp</m:t>
+            </m:r>
+          </m:sub>
+        </m:sSub>
+        <m:r>
+          <w:rPr>
+            <w:rFonts w:ascii="Cambria Math" w:hAnsi="Cambria Math"/>
+          </w:rPr>
+          <m:t>=20</m:t>
+        </m:r>
+        <m:r>
+          <m:rPr>
+            <m:nor/>
+          </m:rPr>
+          <w:rPr>
+            <w:rFonts w:ascii="Cambria Math" w:hAnsi="Cambria Math"/>
+          </w:rPr>
+          <m:t xml:space="preserve"> mV</m:t>
+        </m:r>
+      </m:oMath>
+      <w:r>
+        <w:rPr>
+          <w:rFonts w:hint="eastAsia"/>
+        </w:rPr>
+        <w:t>,</w:t>
+      </w:r>
+      <w:r>
+        <w:t xml:space="preserve"> and our wave generator cannot generate a precise waveform of this small.</w:t>
+      </w:r>
+    </w:p>
     <w:p/>
+    <w:p>
+      <w:pPr>
+        <w:rPr>
+          <w:rFonts w:hint="eastAsia"/>
+        </w:rPr>
+      </w:pPr>
+      <w:r>
+        <w:rPr>
+          <w:rFonts w:hint="eastAsia"/>
+        </w:rPr>
+        <w:t>A</w:t>
+      </w:r>
+      <w:r>
+        <w:t xml:space="preserve">lthough we cannot generate the small precise waveform, we still obtain </w:t>
+      </w:r>
+      <m:oMath>
+        <m:sSub>
+          <m:sSubPr>
+            <m:ctrlPr>
+              <w:rPr>
+                <w:rFonts w:ascii="Cambria Math" w:hAnsi="Cambria Math"/>
+                <w:i/>
+              </w:rPr>
+            </m:ctrlPr>
+          </m:sSubPr>
+          <m:e>
+            <m:r>
+              <w:rPr>
+                <w:rFonts w:ascii="Cambria Math" w:hAnsi="Cambria Math"/>
+              </w:rPr>
+              <m:t>A</m:t>
+            </m:r>
+          </m:e>
+          <m:sub>
+            <m:r>
+              <w:rPr>
+                <w:rFonts w:ascii="Cambria Math" w:hAnsi="Cambria Math"/>
+              </w:rPr>
+              <m:t>DM</m:t>
+            </m:r>
+          </m:sub>
+        </m:sSub>
+      </m:oMath>
+      <w:r>
+        <w:rPr>
+          <w:rFonts w:hint="eastAsia"/>
+        </w:rPr>
+        <w:t xml:space="preserve"> </w:t>
+      </w:r>
+      <w:r>
+        <w:t xml:space="preserve">with an error of </w:t>
+      </w:r>
+      <m:oMath>
+        <m:r>
+          <w:rPr>
+            <w:rFonts w:ascii="Cambria Math" w:hAnsi="Cambria Math"/>
+          </w:rPr>
+          <m:t>0.88%</m:t>
+        </m:r>
+      </m:oMath>
+      <w:r>
+        <w:rPr>
+          <w:rFonts w:hint="eastAsia"/>
+        </w:rPr>
+        <w:t>.</w:t>
+      </w:r>
+    </w:p>
     <w:p>
       <w:pPr>
         <w:adjustRightInd/>
@@ -4511,19 +5897,101 @@
               <w:jc w:val="center"/>
             </w:pPr>
             <w:r>
+              <w:t>v1</w:t>
+            </w:r>
+            <w:r>
+              <w:rPr>
+                <w:vertAlign w:val="subscript"/>
+              </w:rPr>
+              <w:t>,pp</w:t>
+            </w:r>
+          </w:p>
+          <w:p>
+            <w:pPr>
+              <w:jc w:val="center"/>
+            </w:pPr>
+            <w:r>
+              <w:t>(V)</w:t>
+            </w:r>
+          </w:p>
+        </w:tc>
+        <w:tc>
+          <w:tcPr>
+            <w:tcW w:w="1205" w:type="dxa"/>
+            <w:vAlign w:val="center"/>
+          </w:tcPr>
+          <w:p>
+            <w:pPr>
+              <w:jc w:val="center"/>
+            </w:pPr>
+            <w:r>
+              <w:t>v2</w:t>
+            </w:r>
+            <w:r>
+              <w:rPr>
+                <w:vertAlign w:val="subscript"/>
+              </w:rPr>
+              <w:t>,pp</w:t>
+            </w:r>
+          </w:p>
+          <w:p>
+            <w:pPr>
+              <w:jc w:val="center"/>
+            </w:pPr>
+            <w:r>
+              <w:t>(V)</w:t>
+            </w:r>
+          </w:p>
+        </w:tc>
+        <w:tc>
+          <w:tcPr>
+            <w:tcW w:w="1450" w:type="dxa"/>
+            <w:vAlign w:val="center"/>
+          </w:tcPr>
+          <w:p>
+            <w:pPr>
+              <w:jc w:val="center"/>
+            </w:pPr>
+            <w:r>
+              <w:t>vd</w:t>
+            </w:r>
+            <w:r>
+              <w:rPr>
+                <w:vertAlign w:val="subscript"/>
+              </w:rPr>
+              <w:t>,pp</w:t>
+            </w:r>
+            <w:r>
+              <w:t>=v2-v1</w:t>
+            </w:r>
+          </w:p>
+          <w:p>
+            <w:pPr>
+              <w:jc w:val="center"/>
+            </w:pPr>
+            <w:r>
+              <w:t>(V)</w:t>
+            </w:r>
+          </w:p>
+        </w:tc>
+        <w:tc>
+          <w:tcPr>
+            <w:tcW w:w="1529" w:type="dxa"/>
+            <w:vAlign w:val="center"/>
+          </w:tcPr>
+          <w:p>
+            <w:pPr>
+              <w:jc w:val="center"/>
+            </w:pPr>
+            <w:r>
               <w:t>v</w:t>
             </w:r>
-            <w:proofErr w:type="gramStart"/>
-            <w:r>
-              <w:t>1</w:t>
-            </w:r>
             <w:r>
               <w:rPr>
                 <w:vertAlign w:val="subscript"/>
               </w:rPr>
-              <w:t>,pp</w:t>
-            </w:r>
-            <w:proofErr w:type="gramEnd"/>
+              <w:t>out,pp</w:t>
+            </w:r>
           </w:p>
           <w:p>
             <w:pPr>
@@ -4536,120 +6004,20 @@
         </w:tc>
         <w:tc>
           <w:tcPr>
-            <w:tcW w:w="1205" w:type="dxa"/>
-            <w:vAlign w:val="center"/>
-          </w:tcPr>
-          <w:p>
-            <w:pPr>
-              <w:jc w:val="center"/>
-            </w:pPr>
-            <w:r>
-              <w:t>v</w:t>
-            </w:r>
-            <w:proofErr w:type="gramStart"/>
-            <w:r>
-              <w:t>2</w:t>
+            <w:tcW w:w="1529" w:type="dxa"/>
+            <w:vAlign w:val="center"/>
+          </w:tcPr>
+          <w:p>
+            <w:pPr>
+              <w:jc w:val="center"/>
+            </w:pPr>
+            <w:r>
+              <w:t>A</w:t>
             </w:r>
             <w:r>
               <w:rPr>
                 <w:vertAlign w:val="subscript"/>
               </w:rPr>
-              <w:t>,pp</w:t>
-            </w:r>
-            <w:proofErr w:type="gramEnd"/>
-          </w:p>
-          <w:p>
-            <w:pPr>
-              <w:jc w:val="center"/>
-            </w:pPr>
-            <w:r>
-              <w:t>(V)</w:t>
-            </w:r>
-          </w:p>
-        </w:tc>
-        <w:tc>
-          <w:tcPr>
-            <w:tcW w:w="1450" w:type="dxa"/>
-            <w:vAlign w:val="center"/>
-          </w:tcPr>
-          <w:p>
-            <w:pPr>
-              <w:jc w:val="center"/>
-            </w:pPr>
-            <w:proofErr w:type="spellStart"/>
-            <w:proofErr w:type="gramStart"/>
-            <w:r>
-              <w:t>vd</w:t>
-            </w:r>
-            <w:r>
-              <w:rPr>
-                <w:vertAlign w:val="subscript"/>
-              </w:rPr>
-              <w:t>,pp</w:t>
-            </w:r>
-            <w:proofErr w:type="spellEnd"/>
-            <w:proofErr w:type="gramEnd"/>
-            <w:r>
-              <w:t>=v2-v1</w:t>
-            </w:r>
-          </w:p>
-          <w:p>
-            <w:pPr>
-              <w:jc w:val="center"/>
-            </w:pPr>
-            <w:r>
-              <w:t>(V)</w:t>
-            </w:r>
-          </w:p>
-        </w:tc>
-        <w:tc>
-          <w:tcPr>
-            <w:tcW w:w="1529" w:type="dxa"/>
-            <w:vAlign w:val="center"/>
-          </w:tcPr>
-          <w:p>
-            <w:pPr>
-              <w:jc w:val="center"/>
-            </w:pPr>
-            <w:proofErr w:type="spellStart"/>
-            <w:proofErr w:type="gramStart"/>
-            <w:r>
-              <w:t>v</w:t>
-            </w:r>
-            <w:r>
-              <w:rPr>
-                <w:vertAlign w:val="subscript"/>
-              </w:rPr>
-              <w:t>out,pp</w:t>
-            </w:r>
-            <w:proofErr w:type="spellEnd"/>
-            <w:proofErr w:type="gramEnd"/>
-          </w:p>
-          <w:p>
-            <w:pPr>
-              <w:jc w:val="center"/>
-            </w:pPr>
-            <w:r>
-              <w:t>(V)</w:t>
-            </w:r>
-          </w:p>
-        </w:tc>
-        <w:tc>
-          <w:tcPr>
-            <w:tcW w:w="1529" w:type="dxa"/>
-            <w:vAlign w:val="center"/>
-          </w:tcPr>
-          <w:p>
-            <w:pPr>
-              <w:jc w:val="center"/>
-            </w:pPr>
-            <w:r>
-              <w:t>A</w:t>
-            </w:r>
-            <w:r>
-              <w:rPr>
-                <w:vertAlign w:val="subscript"/>
-              </w:rPr>
               <w:t>DM</w:t>
             </w:r>
           </w:p>
@@ -4672,15 +6040,7 @@
               <w:jc w:val="center"/>
             </w:pPr>
             <w:r>
-              <w:t>Phase (</w:t>
-            </w:r>
-            <w:proofErr w:type="spellStart"/>
-            <w:r>
-              <w:t>vout</w:t>
-            </w:r>
-            <w:proofErr w:type="spellEnd"/>
-            <w:r>
-              <w:t>-&gt;v1)</w:t>
+              <w:t>Phase (vout-&gt;v1)</w:t>
             </w:r>
           </w:p>
           <w:p>
@@ -4726,9 +6086,23 @@
             <w:pPr>
               <w:jc w:val="center"/>
               <w:rPr>
-                <w:b/>
-              </w:rPr>
-            </w:pPr>
+                <w:rFonts w:hint="eastAsia"/>
+                <w:b/>
+              </w:rPr>
+            </w:pPr>
+            <w:r>
+              <w:rPr>
+                <w:rFonts w:hint="eastAsia"/>
+                <w:b/>
+              </w:rPr>
+              <w:t>1</w:t>
+            </w:r>
+            <w:r>
+              <w:rPr>
+                <w:b/>
+              </w:rPr>
+              <w:t>.38</w:t>
+            </w:r>
           </w:p>
         </w:tc>
         <w:tc>
@@ -4743,6 +6117,19 @@
                 <w:b/>
               </w:rPr>
             </w:pPr>
+            <w:r>
+              <w:rPr>
+                <w:rFonts w:hint="eastAsia"/>
+                <w:b/>
+              </w:rPr>
+              <w:t>0</w:t>
+            </w:r>
+            <w:r>
+              <w:rPr>
+                <w:b/>
+              </w:rPr>
+              <w:t>.0096</w:t>
+            </w:r>
           </w:p>
         </w:tc>
         <w:tc>
@@ -4757,6 +6144,19 @@
                 <w:b/>
               </w:rPr>
             </w:pPr>
+            <w:r>
+              <w:rPr>
+                <w:rFonts w:hint="eastAsia"/>
+                <w:b/>
+              </w:rPr>
+              <w:t>-</w:t>
+            </w:r>
+            <w:r>
+              <w:rPr>
+                <w:b/>
+              </w:rPr>
+              <w:t>1.3704</w:t>
+            </w:r>
           </w:p>
         </w:tc>
         <w:tc>
@@ -4771,6 +6171,19 @@
                 <w:b/>
               </w:rPr>
             </w:pPr>
+            <w:r>
+              <w:rPr>
+                <w:rFonts w:hint="eastAsia"/>
+                <w:b/>
+              </w:rPr>
+              <w:t>1</w:t>
+            </w:r>
+            <w:r>
+              <w:rPr>
+                <w:b/>
+              </w:rPr>
+              <w:t>3</w:t>
+            </w:r>
           </w:p>
         </w:tc>
         <w:tc>
@@ -4785,6 +6198,19 @@
                 <w:b/>
               </w:rPr>
             </w:pPr>
+            <w:r>
+              <w:rPr>
+                <w:rFonts w:hint="eastAsia"/>
+                <w:b/>
+              </w:rPr>
+              <w:t>-</w:t>
+            </w:r>
+            <w:r>
+              <w:rPr>
+                <w:b/>
+              </w:rPr>
+              <w:t>9.49</w:t>
+            </w:r>
           </w:p>
         </w:tc>
         <w:tc>
@@ -4799,6 +6225,19 @@
                 <w:b/>
               </w:rPr>
             </w:pPr>
+            <w:r>
+              <w:rPr>
+                <w:rFonts w:hint="eastAsia"/>
+                <w:b/>
+              </w:rPr>
+              <w:t>-</w:t>
+            </w:r>
+            <w:r>
+              <w:rPr>
+                <w:b/>
+              </w:rPr>
+              <w:t>179.3</w:t>
+            </w:r>
           </w:p>
         </w:tc>
       </w:tr>
@@ -4859,13 +6298,7 @@
         </w:drawing>
       </w:r>
     </w:p>
-    <w:p>
-      <w:pPr>
-        <w:rPr>
-          <w:rFonts w:hint="eastAsia"/>
-        </w:rPr>
-      </w:pPr>
-    </w:p>
+    <w:p/>
     <w:p>
       <w:pPr>
         <w:rPr>
@@ -4963,11 +6396,7 @@
               <w:jc w:val="center"/>
             </w:pPr>
             <w:r>
-              <w:t>v</w:t>
-            </w:r>
-            <w:proofErr w:type="gramStart"/>
-            <w:r>
-              <w:t>1</w:t>
+              <w:t>v1</w:t>
             </w:r>
             <w:r>
               <w:rPr>
@@ -4975,7 +6404,6 @@
               </w:rPr>
               <w:t>,pp</w:t>
             </w:r>
-            <w:proofErr w:type="gramEnd"/>
           </w:p>
           <w:p>
             <w:pPr>
@@ -4998,11 +6426,7 @@
             </w:pPr>
             <w:r>
               <w:lastRenderedPageBreak/>
-              <w:t>v</w:t>
-            </w:r>
-            <w:proofErr w:type="gramStart"/>
-            <w:r>
-              <w:t>2</w:t>
+              <w:t>v2</w:t>
             </w:r>
             <w:r>
               <w:rPr>
@@ -5010,7 +6434,6 @@
               </w:rPr>
               <w:t>,pp</w:t>
             </w:r>
-            <w:proofErr w:type="gramEnd"/>
           </w:p>
           <w:p>
             <w:pPr>
@@ -5031,8 +6454,6 @@
             <w:pPr>
               <w:jc w:val="center"/>
             </w:pPr>
-            <w:proofErr w:type="spellStart"/>
-            <w:proofErr w:type="gramStart"/>
             <w:r>
               <w:lastRenderedPageBreak/>
               <w:t>vd</w:t>
@@ -5043,8 +6464,6 @@
               </w:rPr>
               <w:t>,pp</w:t>
             </w:r>
-            <w:proofErr w:type="spellEnd"/>
-            <w:proofErr w:type="gramEnd"/>
             <w:r>
               <w:t>=v2-v1</w:t>
             </w:r>
@@ -5068,8 +6487,6 @@
             <w:pPr>
               <w:jc w:val="center"/>
             </w:pPr>
-            <w:proofErr w:type="spellStart"/>
-            <w:proofErr w:type="gramStart"/>
             <w:r>
               <w:lastRenderedPageBreak/>
               <w:t>v</w:t>
@@ -5080,8 +6497,6 @@
               </w:rPr>
               <w:t>out,pp</w:t>
             </w:r>
-            <w:proofErr w:type="spellEnd"/>
-            <w:proofErr w:type="gramEnd"/>
           </w:p>
           <w:p>
             <w:pPr>
@@ -5134,15 +6549,7 @@
             </w:pPr>
             <w:r>
               <w:lastRenderedPageBreak/>
-              <w:t>Phase (</w:t>
-            </w:r>
-            <w:proofErr w:type="spellStart"/>
-            <w:r>
-              <w:t>vout</w:t>
-            </w:r>
-            <w:proofErr w:type="spellEnd"/>
-            <w:r>
-              <w:t>-</w:t>
+              <w:t>Phase (vout-</w:t>
             </w:r>
             <w:r>
               <w:lastRenderedPageBreak/>
@@ -5196,6 +6603,19 @@
                 <w:b/>
               </w:rPr>
             </w:pPr>
+            <w:r>
+              <w:rPr>
+                <w:rFonts w:hint="eastAsia"/>
+                <w:b/>
+              </w:rPr>
+              <w:t>2</w:t>
+            </w:r>
+            <w:r>
+              <w:rPr>
+                <w:b/>
+              </w:rPr>
+              <w:t>.08</w:t>
+            </w:r>
           </w:p>
         </w:tc>
         <w:tc>
@@ -5210,6 +6630,19 @@
                 <w:b/>
               </w:rPr>
             </w:pPr>
+            <w:r>
+              <w:rPr>
+                <w:rFonts w:hint="eastAsia"/>
+                <w:b/>
+              </w:rPr>
+              <w:t>0</w:t>
+            </w:r>
+            <w:r>
+              <w:rPr>
+                <w:b/>
+              </w:rPr>
+              <w:t>.0056</w:t>
+            </w:r>
           </w:p>
         </w:tc>
         <w:tc>
@@ -5224,6 +6657,19 @@
                 <w:b/>
               </w:rPr>
             </w:pPr>
+            <w:r>
+              <w:rPr>
+                <w:rFonts w:hint="eastAsia"/>
+                <w:b/>
+              </w:rPr>
+              <w:t>-</w:t>
+            </w:r>
+            <w:r>
+              <w:rPr>
+                <w:b/>
+              </w:rPr>
+              <w:t>2.0744</w:t>
+            </w:r>
           </w:p>
         </w:tc>
         <w:tc>
@@ -5238,6 +6684,19 @@
                 <w:b/>
               </w:rPr>
             </w:pPr>
+            <w:r>
+              <w:rPr>
+                <w:rFonts w:hint="eastAsia"/>
+                <w:b/>
+              </w:rPr>
+              <w:t>2</w:t>
+            </w:r>
+            <w:r>
+              <w:rPr>
+                <w:b/>
+              </w:rPr>
+              <w:t>0</w:t>
+            </w:r>
           </w:p>
         </w:tc>
         <w:tc>
@@ -5252,6 +6711,19 @@
                 <w:b/>
               </w:rPr>
             </w:pPr>
+            <w:r>
+              <w:rPr>
+                <w:rFonts w:hint="eastAsia"/>
+                <w:b/>
+              </w:rPr>
+              <w:t>-</w:t>
+            </w:r>
+            <w:r>
+              <w:rPr>
+                <w:b/>
+              </w:rPr>
+              <w:t>9.64</w:t>
+            </w:r>
           </w:p>
         </w:tc>
         <w:tc>
@@ -5266,6 +6738,19 @@
                 <w:b/>
               </w:rPr>
             </w:pPr>
+            <w:r>
+              <w:rPr>
+                <w:rFonts w:hint="eastAsia"/>
+                <w:b/>
+              </w:rPr>
+              <w:t>-</w:t>
+            </w:r>
+            <w:r>
+              <w:rPr>
+                <w:b/>
+              </w:rPr>
+              <w:t>179.1</w:t>
+            </w:r>
           </w:p>
         </w:tc>
       </w:tr>
@@ -5326,30 +6811,45 @@
         </w:drawing>
       </w:r>
     </w:p>
+    <w:p/>
     <w:p>
       <w:pPr>
         <w:rPr>
+          <w:b/>
+        </w:rPr>
+      </w:pPr>
+      <w:r>
+        <w:rPr>
+          <w:b/>
+        </w:rPr>
+        <w:t xml:space="preserve">4. </w:t>
+      </w:r>
+      <w:r>
+        <w:rPr>
+          <w:b/>
+        </w:rPr>
+        <w:t>Compare the difference between the two difference amplifiers, and explain why.</w:t>
+      </w:r>
+    </w:p>
+    <w:p/>
+    <w:p>
+      <w:r>
+        <w:rPr>
           <w:rFonts w:hint="eastAsia"/>
         </w:rPr>
-      </w:pPr>
-    </w:p>
-    <w:p>
-      <w:pPr>
-        <w:rPr>
-          <w:b/>
-        </w:rPr>
-      </w:pPr>
-      <w:r>
-        <w:rPr>
-          <w:b/>
-        </w:rPr>
-        <w:t xml:space="preserve">4. </w:t>
-      </w:r>
-      <w:r>
-        <w:rPr>
-          <w:b/>
-        </w:rPr>
-        <w:t>Compare the difference between the two difference amplifiers, and explain why.</w:t>
+        <w:t>B</w:t>
+      </w:r>
+      <w:r>
+        <w:t>y observing</w:t>
+      </w:r>
+      <w:r>
+        <w:rPr>
+          <w:rFonts w:hint="eastAsia"/>
+        </w:rPr>
+        <w:t>,</w:t>
+      </w:r>
+      <w:r>
+        <w:t xml:space="preserve"> we can find out that the amplitudes of two experiment are similar, but the resistors we used in two experiments are different.</w:t>
       </w:r>
     </w:p>
     <w:p/>
@@ -5359,6 +6859,35 @@
           <w:rFonts w:hint="eastAsia"/>
         </w:rPr>
       </w:pPr>
+      <w:r>
+        <w:t xml:space="preserve">This is because the ratio </w:t>
+      </w:r>
+      <m:oMath>
+        <m:r>
+          <w:rPr>
+            <w:rFonts w:ascii="Cambria Math" w:hAnsi="Cambria Math"/>
+          </w:rPr>
+          <m:t>R_2/R_1</m:t>
+        </m:r>
+      </m:oMath>
+      <w:r>
+        <w:rPr>
+          <w:rFonts w:hint="eastAsia"/>
+        </w:rPr>
+        <w:t xml:space="preserve"> </w:t>
+      </w:r>
+      <w:r>
+        <w:t xml:space="preserve">for both experiment is 10. </w:t>
+      </w:r>
+      <w:r>
+        <w:rPr>
+          <w:rFonts w:hint="eastAsia"/>
+        </w:rPr>
+        <w:t>A</w:t>
+      </w:r>
+      <w:r>
+        <w:t>lthough we have different resistors, as long as the ratio of resistors are the same, we will obtain identical results.</w:t>
+      </w:r>
     </w:p>
     <w:sectPr>
       <w:headerReference w:type="default" r:id="rId18"/>
@@ -5700,6 +7229,7 @@
     <w:lsdException w:name="HTML Sample" w:semiHidden="1" w:unhideWhenUsed="1"/>
     <w:lsdException w:name="HTML Typewriter" w:semiHidden="1" w:unhideWhenUsed="1"/>
     <w:lsdException w:name="HTML Variable" w:semiHidden="1" w:unhideWhenUsed="1"/>
+    <w:lsdException w:name="Normal Table" w:semiHidden="1" w:unhideWhenUsed="1"/>
     <w:lsdException w:name="annotation subject" w:semiHidden="1" w:unhideWhenUsed="1"/>
     <w:lsdException w:name="No List" w:semiHidden="1" w:unhideWhenUsed="1"/>
     <w:lsdException w:name="Outline List 1" w:semiHidden="1" w:unhideWhenUsed="1"/>
@@ -5742,8 +7272,11 @@
     <w:lsdException w:name="Table Contemporary" w:semiHidden="1" w:unhideWhenUsed="1"/>
     <w:lsdException w:name="Table Elegant" w:semiHidden="1" w:unhideWhenUsed="1"/>
     <w:lsdException w:name="Table Professional" w:semiHidden="1" w:unhideWhenUsed="1"/>
+    <w:lsdException w:name="Table Subtle 1" w:semiHidden="1" w:unhideWhenUsed="1"/>
     <w:lsdException w:name="Table Subtle 2" w:semiHidden="1" w:unhideWhenUsed="1"/>
     <w:lsdException w:name="Table Web 1" w:semiHidden="1" w:unhideWhenUsed="1"/>
+    <w:lsdException w:name="Table Web 2" w:semiHidden="1" w:unhideWhenUsed="1"/>
+    <w:lsdException w:name="Table Web 3" w:semiHidden="1" w:unhideWhenUsed="1"/>
     <w:lsdException w:name="Balloon Text" w:semiHidden="1" w:unhideWhenUsed="1"/>
     <w:lsdException w:name="Table Grid" w:uiPriority="39"/>
     <w:lsdException w:name="Table Theme" w:semiHidden="1" w:unhideWhenUsed="1"/>

</xml_diff>

<commit_message>
vault backup: 2022-11-22 23:35:22
</commit_message>
<xml_diff>
--- a/Electrical Engineering Lab/學號_姓名_Lab07_結報.docx
+++ b/Electrical Engineering Lab/學號_姓名_Lab07_結報.docx
@@ -536,22 +536,69 @@
             <w:pPr>
               <w:jc w:val="center"/>
               <w:rPr>
+                <w:b/>
+              </w:rPr>
+            </w:pPr>
+            <w:r>
+              <w:rPr>
                 <w:rFonts w:hint="eastAsia"/>
                 <w:b/>
               </w:rPr>
+              <w:t>2</w:t>
+            </w:r>
+          </w:p>
+        </w:tc>
+        <w:tc>
+          <w:tcPr>
+            <w:tcW w:w="1205" w:type="dxa"/>
+            <w:vAlign w:val="center"/>
+          </w:tcPr>
+          <w:p>
+            <w:pPr>
+              <w:jc w:val="center"/>
+              <w:rPr>
+                <w:b/>
+              </w:rPr>
             </w:pPr>
             <w:r>
               <w:rPr>
                 <w:rFonts w:hint="eastAsia"/>
                 <w:b/>
               </w:rPr>
+              <w:t>0</w:t>
+            </w:r>
+          </w:p>
+        </w:tc>
+        <w:tc>
+          <w:tcPr>
+            <w:tcW w:w="1450" w:type="dxa"/>
+            <w:vAlign w:val="center"/>
+          </w:tcPr>
+          <w:p>
+            <w:pPr>
+              <w:jc w:val="center"/>
+              <w:rPr>
+                <w:b/>
+              </w:rPr>
+            </w:pPr>
+            <w:r>
+              <w:rPr>
+                <w:rFonts w:hint="eastAsia"/>
+                <w:b/>
+              </w:rPr>
+              <w:t>-</w:t>
+            </w:r>
+            <w:r>
+              <w:rPr>
+                <w:b/>
+              </w:rPr>
               <w:t>2</w:t>
             </w:r>
           </w:p>
         </w:tc>
         <w:tc>
           <w:tcPr>
-            <w:tcW w:w="1205" w:type="dxa"/>
+            <w:tcW w:w="1529" w:type="dxa"/>
             <w:vAlign w:val="center"/>
           </w:tcPr>
           <w:p>
@@ -566,13 +613,13 @@
                 <w:rFonts w:hint="eastAsia"/>
                 <w:b/>
               </w:rPr>
-              <w:t>0</w:t>
-            </w:r>
-          </w:p>
-        </w:tc>
-        <w:tc>
-          <w:tcPr>
-            <w:tcW w:w="1450" w:type="dxa"/>
+              <w:t>2</w:t>
+            </w:r>
+          </w:p>
+        </w:tc>
+        <w:tc>
+          <w:tcPr>
+            <w:tcW w:w="1529" w:type="dxa"/>
             <w:vAlign w:val="center"/>
           </w:tcPr>
           <w:p>
@@ -593,54 +640,6 @@
               <w:rPr>
                 <w:b/>
               </w:rPr>
-              <w:t>2</w:t>
-            </w:r>
-          </w:p>
-        </w:tc>
-        <w:tc>
-          <w:tcPr>
-            <w:tcW w:w="1529" w:type="dxa"/>
-            <w:vAlign w:val="center"/>
-          </w:tcPr>
-          <w:p>
-            <w:pPr>
-              <w:jc w:val="center"/>
-              <w:rPr>
-                <w:b/>
-              </w:rPr>
-            </w:pPr>
-            <w:r>
-              <w:rPr>
-                <w:rFonts w:hint="eastAsia"/>
-                <w:b/>
-              </w:rPr>
-              <w:t>2</w:t>
-            </w:r>
-          </w:p>
-        </w:tc>
-        <w:tc>
-          <w:tcPr>
-            <w:tcW w:w="1529" w:type="dxa"/>
-            <w:vAlign w:val="center"/>
-          </w:tcPr>
-          <w:p>
-            <w:pPr>
-              <w:jc w:val="center"/>
-              <w:rPr>
-                <w:b/>
-              </w:rPr>
-            </w:pPr>
-            <w:r>
-              <w:rPr>
-                <w:rFonts w:hint="eastAsia"/>
-                <w:b/>
-              </w:rPr>
-              <w:t>-</w:t>
-            </w:r>
-            <w:r>
-              <w:rPr>
-                <w:b/>
-              </w:rPr>
               <w:t>1</w:t>
             </w:r>
           </w:p>
@@ -654,7 +653,6 @@
             <w:pPr>
               <w:jc w:val="center"/>
               <w:rPr>
-                <w:rFonts w:hint="eastAsia"/>
                 <w:b/>
               </w:rPr>
             </w:pPr>
@@ -1052,7 +1050,6 @@
             <w:pPr>
               <w:jc w:val="center"/>
               <w:rPr>
-                <w:rFonts w:hint="eastAsia"/>
                 <w:b/>
               </w:rPr>
             </w:pPr>
@@ -1276,6 +1273,59 @@
           <w:tab w:val="left" w:pos="1380"/>
         </w:tabs>
       </w:pPr>
+      <w:r>
+        <w:rPr>
+          <w:noProof/>
+        </w:rPr>
+        <w:drawing>
+          <wp:inline distT="0" distB="0" distL="0" distR="0" wp14:anchorId="65C1FFD6" wp14:editId="4009A483">
+            <wp:extent cx="6645910" cy="3738245"/>
+            <wp:effectExtent l="0" t="0" r="2540" b="0"/>
+            <wp:docPr id="1" name="圖片 1" descr="未提供說明。"/>
+            <wp:cNvGraphicFramePr>
+              <a:graphicFrameLocks xmlns:a="http://schemas.openxmlformats.org/drawingml/2006/main" noChangeAspect="1"/>
+            </wp:cNvGraphicFramePr>
+            <a:graphic xmlns:a="http://schemas.openxmlformats.org/drawingml/2006/main">
+              <a:graphicData uri="http://schemas.openxmlformats.org/drawingml/2006/picture">
+                <pic:pic xmlns:pic="http://schemas.openxmlformats.org/drawingml/2006/picture">
+                  <pic:nvPicPr>
+                    <pic:cNvPr id="0" name="Picture 1" descr="未提供說明。"/>
+                    <pic:cNvPicPr>
+                      <a:picLocks noChangeAspect="1" noChangeArrowheads="1"/>
+                    </pic:cNvPicPr>
+                  </pic:nvPicPr>
+                  <pic:blipFill>
+                    <a:blip r:embed="rId11" cstate="print">
+                      <a:extLst>
+                        <a:ext uri="{28A0092B-C50C-407E-A947-70E740481C1C}">
+                          <a14:useLocalDpi xmlns:a14="http://schemas.microsoft.com/office/drawing/2010/main" val="0"/>
+                        </a:ext>
+                      </a:extLst>
+                    </a:blip>
+                    <a:srcRect/>
+                    <a:stretch>
+                      <a:fillRect/>
+                    </a:stretch>
+                  </pic:blipFill>
+                  <pic:spPr bwMode="auto">
+                    <a:xfrm>
+                      <a:off x="0" y="0"/>
+                      <a:ext cx="6645910" cy="3738245"/>
+                    </a:xfrm>
+                    <a:prstGeom prst="rect">
+                      <a:avLst/>
+                    </a:prstGeom>
+                    <a:noFill/>
+                    <a:ln>
+                      <a:noFill/>
+                    </a:ln>
+                  </pic:spPr>
+                </pic:pic>
+              </a:graphicData>
+            </a:graphic>
+          </wp:inline>
+        </w:drawing>
+      </w:r>
     </w:p>
     <w:p>
       <w:pPr>
@@ -1299,7 +1349,62 @@
         <w:t xml:space="preserve"> , v2 and v1 simulation waveform</w:t>
       </w:r>
     </w:p>
-    <w:p/>
+    <w:p>
+      <w:r>
+        <w:rPr>
+          <w:noProof/>
+        </w:rPr>
+        <w:lastRenderedPageBreak/>
+        <w:drawing>
+          <wp:inline distT="0" distB="0" distL="0" distR="0" wp14:anchorId="2E0A6675" wp14:editId="36B2F1F2">
+            <wp:extent cx="6645910" cy="3738245"/>
+            <wp:effectExtent l="0" t="0" r="2540" b="0"/>
+            <wp:docPr id="2" name="圖片 2" descr="未提供說明。"/>
+            <wp:cNvGraphicFramePr>
+              <a:graphicFrameLocks xmlns:a="http://schemas.openxmlformats.org/drawingml/2006/main" noChangeAspect="1"/>
+            </wp:cNvGraphicFramePr>
+            <a:graphic xmlns:a="http://schemas.openxmlformats.org/drawingml/2006/main">
+              <a:graphicData uri="http://schemas.openxmlformats.org/drawingml/2006/picture">
+                <pic:pic xmlns:pic="http://schemas.openxmlformats.org/drawingml/2006/picture">
+                  <pic:nvPicPr>
+                    <pic:cNvPr id="0" name="Picture 3" descr="未提供說明。"/>
+                    <pic:cNvPicPr>
+                      <a:picLocks noChangeAspect="1" noChangeArrowheads="1"/>
+                    </pic:cNvPicPr>
+                  </pic:nvPicPr>
+                  <pic:blipFill>
+                    <a:blip r:embed="rId12" cstate="print">
+                      <a:extLst>
+                        <a:ext uri="{28A0092B-C50C-407E-A947-70E740481C1C}">
+                          <a14:useLocalDpi xmlns:a14="http://schemas.microsoft.com/office/drawing/2010/main" val="0"/>
+                        </a:ext>
+                      </a:extLst>
+                    </a:blip>
+                    <a:srcRect/>
+                    <a:stretch>
+                      <a:fillRect/>
+                    </a:stretch>
+                  </pic:blipFill>
+                  <pic:spPr bwMode="auto">
+                    <a:xfrm>
+                      <a:off x="0" y="0"/>
+                      <a:ext cx="6645910" cy="3738245"/>
+                    </a:xfrm>
+                    <a:prstGeom prst="rect">
+                      <a:avLst/>
+                    </a:prstGeom>
+                    <a:noFill/>
+                    <a:ln>
+                      <a:noFill/>
+                    </a:ln>
+                  </pic:spPr>
+                </pic:pic>
+              </a:graphicData>
+            </a:graphic>
+          </wp:inline>
+        </w:drawing>
+      </w:r>
+    </w:p>
     <w:p>
       <w:pPr>
         <w:widowControl/>
@@ -1462,7 +1567,6 @@
             <w:pPr>
               <w:jc w:val="center"/>
               <w:rPr>
-                <w:rFonts w:hint="eastAsia"/>
                 <w:b/>
               </w:rPr>
             </w:pPr>
@@ -1632,7 +1736,6 @@
             <w:pPr>
               <w:jc w:val="center"/>
               <w:rPr>
-                <w:rFonts w:hint="eastAsia"/>
                 <w:b/>
               </w:rPr>
             </w:pPr>
@@ -1936,7 +2039,7 @@
                     </pic:cNvPicPr>
                   </pic:nvPicPr>
                   <pic:blipFill>
-                    <a:blip r:embed="rId11">
+                    <a:blip r:embed="rId13">
                       <a:extLst>
                         <a:ext uri="{28A0092B-C50C-407E-A947-70E740481C1C}">
                           <a14:useLocalDpi xmlns:a14="http://schemas.microsoft.com/office/drawing/2010/main" val="0"/>
@@ -2014,6 +2117,60 @@
           <w:tab w:val="left" w:pos="1380"/>
         </w:tabs>
       </w:pPr>
+      <w:r>
+        <w:rPr>
+          <w:noProof/>
+        </w:rPr>
+        <w:lastRenderedPageBreak/>
+        <w:drawing>
+          <wp:inline distT="0" distB="0" distL="0" distR="0" wp14:anchorId="64FF763B" wp14:editId="7C4CB11E">
+            <wp:extent cx="6645910" cy="3738245"/>
+            <wp:effectExtent l="0" t="0" r="2540" b="0"/>
+            <wp:docPr id="3" name="圖片 3" descr="未提供說明。"/>
+            <wp:cNvGraphicFramePr>
+              <a:graphicFrameLocks xmlns:a="http://schemas.openxmlformats.org/drawingml/2006/main" noChangeAspect="1"/>
+            </wp:cNvGraphicFramePr>
+            <a:graphic xmlns:a="http://schemas.openxmlformats.org/drawingml/2006/main">
+              <a:graphicData uri="http://schemas.openxmlformats.org/drawingml/2006/picture">
+                <pic:pic xmlns:pic="http://schemas.openxmlformats.org/drawingml/2006/picture">
+                  <pic:nvPicPr>
+                    <pic:cNvPr id="0" name="Picture 5" descr="未提供說明。"/>
+                    <pic:cNvPicPr>
+                      <a:picLocks noChangeAspect="1" noChangeArrowheads="1"/>
+                    </pic:cNvPicPr>
+                  </pic:nvPicPr>
+                  <pic:blipFill>
+                    <a:blip r:embed="rId14" cstate="print">
+                      <a:extLst>
+                        <a:ext uri="{28A0092B-C50C-407E-A947-70E740481C1C}">
+                          <a14:useLocalDpi xmlns:a14="http://schemas.microsoft.com/office/drawing/2010/main" val="0"/>
+                        </a:ext>
+                      </a:extLst>
+                    </a:blip>
+                    <a:srcRect/>
+                    <a:stretch>
+                      <a:fillRect/>
+                    </a:stretch>
+                  </pic:blipFill>
+                  <pic:spPr bwMode="auto">
+                    <a:xfrm>
+                      <a:off x="0" y="0"/>
+                      <a:ext cx="6645910" cy="3738245"/>
+                    </a:xfrm>
+                    <a:prstGeom prst="rect">
+                      <a:avLst/>
+                    </a:prstGeom>
+                    <a:noFill/>
+                    <a:ln>
+                      <a:noFill/>
+                    </a:ln>
+                  </pic:spPr>
+                </pic:pic>
+              </a:graphicData>
+            </a:graphic>
+          </wp:inline>
+        </w:drawing>
+      </w:r>
     </w:p>
     <w:p>
       <w:pPr>
@@ -2037,7 +2194,61 @@
         <w:t xml:space="preserve"> , v2 and v1 simulation waveform</w:t>
       </w:r>
     </w:p>
-    <w:p/>
+    <w:p>
+      <w:r>
+        <w:rPr>
+          <w:noProof/>
+        </w:rPr>
+        <w:drawing>
+          <wp:inline distT="0" distB="0" distL="0" distR="0" wp14:anchorId="3162CAA5" wp14:editId="7BF8D650">
+            <wp:extent cx="6645910" cy="3738245"/>
+            <wp:effectExtent l="0" t="0" r="2540" b="0"/>
+            <wp:docPr id="12" name="圖片 12" descr="未提供說明。"/>
+            <wp:cNvGraphicFramePr>
+              <a:graphicFrameLocks xmlns:a="http://schemas.openxmlformats.org/drawingml/2006/main" noChangeAspect="1"/>
+            </wp:cNvGraphicFramePr>
+            <a:graphic xmlns:a="http://schemas.openxmlformats.org/drawingml/2006/main">
+              <a:graphicData uri="http://schemas.openxmlformats.org/drawingml/2006/picture">
+                <pic:pic xmlns:pic="http://schemas.openxmlformats.org/drawingml/2006/picture">
+                  <pic:nvPicPr>
+                    <pic:cNvPr id="0" name="Picture 9" descr="未提供說明。"/>
+                    <pic:cNvPicPr>
+                      <a:picLocks noChangeAspect="1" noChangeArrowheads="1"/>
+                    </pic:cNvPicPr>
+                  </pic:nvPicPr>
+                  <pic:blipFill>
+                    <a:blip r:embed="rId15" cstate="print">
+                      <a:extLst>
+                        <a:ext uri="{28A0092B-C50C-407E-A947-70E740481C1C}">
+                          <a14:useLocalDpi xmlns:a14="http://schemas.microsoft.com/office/drawing/2010/main" val="0"/>
+                        </a:ext>
+                      </a:extLst>
+                    </a:blip>
+                    <a:srcRect/>
+                    <a:stretch>
+                      <a:fillRect/>
+                    </a:stretch>
+                  </pic:blipFill>
+                  <pic:spPr bwMode="auto">
+                    <a:xfrm>
+                      <a:off x="0" y="0"/>
+                      <a:ext cx="6645910" cy="3738245"/>
+                    </a:xfrm>
+                    <a:prstGeom prst="rect">
+                      <a:avLst/>
+                    </a:prstGeom>
+                    <a:noFill/>
+                    <a:ln>
+                      <a:noFill/>
+                    </a:ln>
+                  </pic:spPr>
+                </pic:pic>
+              </a:graphicData>
+            </a:graphic>
+          </wp:inline>
+        </w:drawing>
+      </w:r>
+    </w:p>
     <w:p/>
     <w:p>
       <w:pPr>
@@ -2455,15 +2666,13 @@
           <w:b/>
           <w:color w:val="FF0000"/>
         </w:rPr>
+        <w:lastRenderedPageBreak/>
         <w:t>5.Discuss:</w:t>
       </w:r>
     </w:p>
     <w:p>
       <w:pPr>
         <w:ind w:firstLine="240"/>
-        <w:rPr>
-          <w:rFonts w:hint="eastAsia"/>
-        </w:rPr>
       </w:pPr>
       <w:r>
         <w:t xml:space="preserve">In experiment 1, </w:t>
@@ -2856,9 +3065,6 @@
     <w:p>
       <w:pPr>
         <w:ind w:firstLine="240"/>
-        <w:rPr>
-          <w:rFonts w:hint="eastAsia"/>
-        </w:rPr>
       </w:pPr>
       <w:r>
         <w:rPr>
@@ -3044,9 +3250,6 @@
     <w:p>
       <w:pPr>
         <w:ind w:firstLine="240"/>
-        <w:rPr>
-          <w:rFonts w:hint="eastAsia"/>
-        </w:rPr>
       </w:pPr>
       <w:r>
         <w:t xml:space="preserve">The CMRR is </w:t>
@@ -3244,7 +3447,7 @@
                     <pic:cNvPicPr preferRelativeResize="0"/>
                   </pic:nvPicPr>
                   <pic:blipFill>
-                    <a:blip r:embed="rId12"/>
+                    <a:blip r:embed="rId16"/>
                     <a:srcRect/>
                     <a:stretch>
                       <a:fillRect/>
@@ -3512,9 +3715,35 @@
             <w:pPr>
               <w:jc w:val="center"/>
               <w:rPr>
+                <w:b/>
+              </w:rPr>
+            </w:pPr>
+            <w:r>
+              <w:rPr>
                 <w:rFonts w:hint="eastAsia"/>
                 <w:b/>
               </w:rPr>
+              <w:t>0</w:t>
+            </w:r>
+            <w:r>
+              <w:rPr>
+                <w:b/>
+              </w:rPr>
+              <w:t>.02</w:t>
+            </w:r>
+          </w:p>
+        </w:tc>
+        <w:tc>
+          <w:tcPr>
+            <w:tcW w:w="1205" w:type="dxa"/>
+            <w:vAlign w:val="center"/>
+          </w:tcPr>
+          <w:p>
+            <w:pPr>
+              <w:jc w:val="center"/>
+              <w:rPr>
+                <w:b/>
+              </w:rPr>
             </w:pPr>
             <w:r>
               <w:rPr>
@@ -3523,17 +3752,11 @@
               </w:rPr>
               <w:t>0</w:t>
             </w:r>
-            <w:r>
-              <w:rPr>
-                <w:b/>
-              </w:rPr>
-              <w:t>.02</w:t>
-            </w:r>
-          </w:p>
-        </w:tc>
-        <w:tc>
-          <w:tcPr>
-            <w:tcW w:w="1205" w:type="dxa"/>
+          </w:p>
+        </w:tc>
+        <w:tc>
+          <w:tcPr>
+            <w:tcW w:w="1701" w:type="dxa"/>
             <w:vAlign w:val="center"/>
           </w:tcPr>
           <w:p>
@@ -3548,13 +3771,19 @@
                 <w:rFonts w:hint="eastAsia"/>
                 <w:b/>
               </w:rPr>
-              <w:t>0</w:t>
-            </w:r>
-          </w:p>
-        </w:tc>
-        <w:tc>
-          <w:tcPr>
-            <w:tcW w:w="1701" w:type="dxa"/>
+              <w:t>-</w:t>
+            </w:r>
+            <w:r>
+              <w:rPr>
+                <w:b/>
+              </w:rPr>
+              <w:t>0.02</w:t>
+            </w:r>
+          </w:p>
+        </w:tc>
+        <w:tc>
+          <w:tcPr>
+            <w:tcW w:w="1354" w:type="dxa"/>
             <w:vAlign w:val="center"/>
           </w:tcPr>
           <w:p>
@@ -3575,7 +3804,7 @@
               <w:rPr>
                 <w:b/>
               </w:rPr>
-              <w:t>0.02</w:t>
+              <w:t>2.02</w:t>
             </w:r>
           </w:p>
         </w:tc>
@@ -3596,33 +3825,6 @@
                 <w:rFonts w:hint="eastAsia"/>
                 <w:b/>
               </w:rPr>
-              <w:t>-</w:t>
-            </w:r>
-            <w:r>
-              <w:rPr>
-                <w:b/>
-              </w:rPr>
-              <w:t>2.02</w:t>
-            </w:r>
-          </w:p>
-        </w:tc>
-        <w:tc>
-          <w:tcPr>
-            <w:tcW w:w="1354" w:type="dxa"/>
-            <w:vAlign w:val="center"/>
-          </w:tcPr>
-          <w:p>
-            <w:pPr>
-              <w:jc w:val="center"/>
-              <w:rPr>
-                <w:b/>
-              </w:rPr>
-            </w:pPr>
-            <w:r>
-              <w:rPr>
-                <w:rFonts w:hint="eastAsia"/>
-                <w:b/>
-              </w:rPr>
               <w:t>1</w:t>
             </w:r>
             <w:r>
@@ -3642,7 +3844,6 @@
             <w:pPr>
               <w:jc w:val="center"/>
               <w:rPr>
-                <w:rFonts w:hint="eastAsia"/>
                 <w:b/>
               </w:rPr>
             </w:pPr>
@@ -3747,7 +3948,6 @@
             <w:pPr>
               <w:jc w:val="center"/>
               <w:rPr>
-                <w:rFonts w:hint="eastAsia"/>
                 <w:b/>
               </w:rPr>
             </w:pPr>
@@ -4029,7 +4229,6 @@
             <w:pPr>
               <w:jc w:val="center"/>
               <w:rPr>
-                <w:rFonts w:hint="eastAsia"/>
                 <w:b/>
               </w:rPr>
             </w:pPr>
@@ -4177,7 +4376,7 @@
                     </pic:cNvPicPr>
                   </pic:nvPicPr>
                   <pic:blipFill>
-                    <a:blip r:embed="rId13">
+                    <a:blip r:embed="rId17">
                       <a:extLst>
                         <a:ext uri="{28A0092B-C50C-407E-A947-70E740481C1C}">
                           <a14:useLocalDpi xmlns:a14="http://schemas.microsoft.com/office/drawing/2010/main" val="0"/>
@@ -4255,6 +4454,59 @@
           <w:tab w:val="left" w:pos="1380"/>
         </w:tabs>
       </w:pPr>
+      <w:r>
+        <w:rPr>
+          <w:noProof/>
+        </w:rPr>
+        <w:drawing>
+          <wp:inline distT="0" distB="0" distL="0" distR="0" wp14:anchorId="3B48644A" wp14:editId="5755ACD0">
+            <wp:extent cx="6645910" cy="3738245"/>
+            <wp:effectExtent l="0" t="0" r="2540" b="0"/>
+            <wp:docPr id="13" name="圖片 13" descr="未提供說明。"/>
+            <wp:cNvGraphicFramePr>
+              <a:graphicFrameLocks xmlns:a="http://schemas.openxmlformats.org/drawingml/2006/main" noChangeAspect="1"/>
+            </wp:cNvGraphicFramePr>
+            <a:graphic xmlns:a="http://schemas.openxmlformats.org/drawingml/2006/main">
+              <a:graphicData uri="http://schemas.openxmlformats.org/drawingml/2006/picture">
+                <pic:pic xmlns:pic="http://schemas.openxmlformats.org/drawingml/2006/picture">
+                  <pic:nvPicPr>
+                    <pic:cNvPr id="0" name="Picture 11" descr="未提供說明。"/>
+                    <pic:cNvPicPr>
+                      <a:picLocks noChangeAspect="1" noChangeArrowheads="1"/>
+                    </pic:cNvPicPr>
+                  </pic:nvPicPr>
+                  <pic:blipFill>
+                    <a:blip r:embed="rId18" cstate="print">
+                      <a:extLst>
+                        <a:ext uri="{28A0092B-C50C-407E-A947-70E740481C1C}">
+                          <a14:useLocalDpi xmlns:a14="http://schemas.microsoft.com/office/drawing/2010/main" val="0"/>
+                        </a:ext>
+                      </a:extLst>
+                    </a:blip>
+                    <a:srcRect/>
+                    <a:stretch>
+                      <a:fillRect/>
+                    </a:stretch>
+                  </pic:blipFill>
+                  <pic:spPr bwMode="auto">
+                    <a:xfrm>
+                      <a:off x="0" y="0"/>
+                      <a:ext cx="6645910" cy="3738245"/>
+                    </a:xfrm>
+                    <a:prstGeom prst="rect">
+                      <a:avLst/>
+                    </a:prstGeom>
+                    <a:noFill/>
+                    <a:ln>
+                      <a:noFill/>
+                    </a:ln>
+                  </pic:spPr>
+                </pic:pic>
+              </a:graphicData>
+            </a:graphic>
+          </wp:inline>
+        </w:drawing>
+      </w:r>
     </w:p>
     <w:p>
       <w:pPr>
@@ -4278,7 +4530,122 @@
         <w:t xml:space="preserve"> , v2 and v1 simulation waveform</w:t>
       </w:r>
     </w:p>
-    <w:p/>
+    <w:p>
+      <w:r>
+        <w:rPr>
+          <w:noProof/>
+        </w:rPr>
+        <w:lastRenderedPageBreak/>
+        <w:drawing>
+          <wp:inline distT="0" distB="0" distL="0" distR="0" wp14:anchorId="5AF504AB" wp14:editId="581518D9">
+            <wp:extent cx="6645910" cy="3738245"/>
+            <wp:effectExtent l="0" t="0" r="2540" b="0"/>
+            <wp:docPr id="14" name="圖片 14" descr="未提供說明。"/>
+            <wp:cNvGraphicFramePr>
+              <a:graphicFrameLocks xmlns:a="http://schemas.openxmlformats.org/drawingml/2006/main" noChangeAspect="1"/>
+            </wp:cNvGraphicFramePr>
+            <a:graphic xmlns:a="http://schemas.openxmlformats.org/drawingml/2006/main">
+              <a:graphicData uri="http://schemas.openxmlformats.org/drawingml/2006/picture">
+                <pic:pic xmlns:pic="http://schemas.openxmlformats.org/drawingml/2006/picture">
+                  <pic:nvPicPr>
+                    <pic:cNvPr id="0" name="Picture 13" descr="未提供說明。"/>
+                    <pic:cNvPicPr>
+                      <a:picLocks noChangeAspect="1" noChangeArrowheads="1"/>
+                    </pic:cNvPicPr>
+                  </pic:nvPicPr>
+                  <pic:blipFill>
+                    <a:blip r:embed="rId19" cstate="print">
+                      <a:extLst>
+                        <a:ext uri="{28A0092B-C50C-407E-A947-70E740481C1C}">
+                          <a14:useLocalDpi xmlns:a14="http://schemas.microsoft.com/office/drawing/2010/main" val="0"/>
+                        </a:ext>
+                      </a:extLst>
+                    </a:blip>
+                    <a:srcRect/>
+                    <a:stretch>
+                      <a:fillRect/>
+                    </a:stretch>
+                  </pic:blipFill>
+                  <pic:spPr bwMode="auto">
+                    <a:xfrm>
+                      <a:off x="0" y="0"/>
+                      <a:ext cx="6645910" cy="3738245"/>
+                    </a:xfrm>
+                    <a:prstGeom prst="rect">
+                      <a:avLst/>
+                    </a:prstGeom>
+                    <a:noFill/>
+                    <a:ln>
+                      <a:noFill/>
+                    </a:ln>
+                  </pic:spPr>
+                </pic:pic>
+              </a:graphicData>
+            </a:graphic>
+          </wp:inline>
+        </w:drawing>
+      </w:r>
+    </w:p>
+    <w:p>
+      <w:pPr>
+        <w:rPr>
+          <w:rFonts w:hint="eastAsia"/>
+        </w:rPr>
+      </w:pPr>
+      <w:r>
+        <w:rPr>
+          <w:noProof/>
+        </w:rPr>
+        <w:drawing>
+          <wp:inline distT="0" distB="0" distL="0" distR="0" wp14:anchorId="299E30CD" wp14:editId="6A27C346">
+            <wp:extent cx="6645910" cy="3738245"/>
+            <wp:effectExtent l="0" t="0" r="2540" b="0"/>
+            <wp:docPr id="15" name="圖片 15" descr="未提供說明。"/>
+            <wp:cNvGraphicFramePr>
+              <a:graphicFrameLocks xmlns:a="http://schemas.openxmlformats.org/drawingml/2006/main" noChangeAspect="1"/>
+            </wp:cNvGraphicFramePr>
+            <a:graphic xmlns:a="http://schemas.openxmlformats.org/drawingml/2006/main">
+              <a:graphicData uri="http://schemas.openxmlformats.org/drawingml/2006/picture">
+                <pic:pic xmlns:pic="http://schemas.openxmlformats.org/drawingml/2006/picture">
+                  <pic:nvPicPr>
+                    <pic:cNvPr id="0" name="Picture 15" descr="未提供說明。"/>
+                    <pic:cNvPicPr>
+                      <a:picLocks noChangeAspect="1" noChangeArrowheads="1"/>
+                    </pic:cNvPicPr>
+                  </pic:nvPicPr>
+                  <pic:blipFill>
+                    <a:blip r:embed="rId20" cstate="print">
+                      <a:extLst>
+                        <a:ext uri="{28A0092B-C50C-407E-A947-70E740481C1C}">
+                          <a14:useLocalDpi xmlns:a14="http://schemas.microsoft.com/office/drawing/2010/main" val="0"/>
+                        </a:ext>
+                      </a:extLst>
+                    </a:blip>
+                    <a:srcRect/>
+                    <a:stretch>
+                      <a:fillRect/>
+                    </a:stretch>
+                  </pic:blipFill>
+                  <pic:spPr bwMode="auto">
+                    <a:xfrm>
+                      <a:off x="0" y="0"/>
+                      <a:ext cx="6645910" cy="3738245"/>
+                    </a:xfrm>
+                    <a:prstGeom prst="rect">
+                      <a:avLst/>
+                    </a:prstGeom>
+                    <a:noFill/>
+                    <a:ln>
+                      <a:noFill/>
+                    </a:ln>
+                  </pic:spPr>
+                </pic:pic>
+              </a:graphicData>
+            </a:graphic>
+          </wp:inline>
+        </w:drawing>
+      </w:r>
+    </w:p>
     <w:p>
       <w:pPr>
         <w:widowControl/>
@@ -4433,7 +4800,6 @@
             <w:pPr>
               <w:jc w:val="center"/>
               <w:rPr>
-                <w:rFonts w:hint="eastAsia"/>
                 <w:b/>
               </w:rPr>
             </w:pPr>
@@ -4899,7 +5265,7 @@
                     </pic:cNvPicPr>
                   </pic:nvPicPr>
                   <pic:blipFill>
-                    <a:blip r:embed="rId14">
+                    <a:blip r:embed="rId21">
                       <a:extLst>
                         <a:ext uri="{28A0092B-C50C-407E-A947-70E740481C1C}">
                           <a14:useLocalDpi xmlns:a14="http://schemas.microsoft.com/office/drawing/2010/main" val="0"/>
@@ -4977,6 +5343,60 @@
           <w:tab w:val="left" w:pos="1380"/>
         </w:tabs>
       </w:pPr>
+      <w:r>
+        <w:rPr>
+          <w:noProof/>
+        </w:rPr>
+        <w:lastRenderedPageBreak/>
+        <w:drawing>
+          <wp:inline distT="0" distB="0" distL="0" distR="0" wp14:anchorId="254FDDEB" wp14:editId="0EA42F29">
+            <wp:extent cx="6645910" cy="3738245"/>
+            <wp:effectExtent l="0" t="0" r="2540" b="0"/>
+            <wp:docPr id="16" name="圖片 16" descr="未提供說明。"/>
+            <wp:cNvGraphicFramePr>
+              <a:graphicFrameLocks xmlns:a="http://schemas.openxmlformats.org/drawingml/2006/main" noChangeAspect="1"/>
+            </wp:cNvGraphicFramePr>
+            <a:graphic xmlns:a="http://schemas.openxmlformats.org/drawingml/2006/main">
+              <a:graphicData uri="http://schemas.openxmlformats.org/drawingml/2006/picture">
+                <pic:pic xmlns:pic="http://schemas.openxmlformats.org/drawingml/2006/picture">
+                  <pic:nvPicPr>
+                    <pic:cNvPr id="0" name="Picture 17" descr="未提供說明。"/>
+                    <pic:cNvPicPr>
+                      <a:picLocks noChangeAspect="1" noChangeArrowheads="1"/>
+                    </pic:cNvPicPr>
+                  </pic:nvPicPr>
+                  <pic:blipFill>
+                    <a:blip r:embed="rId22" cstate="print">
+                      <a:extLst>
+                        <a:ext uri="{28A0092B-C50C-407E-A947-70E740481C1C}">
+                          <a14:useLocalDpi xmlns:a14="http://schemas.microsoft.com/office/drawing/2010/main" val="0"/>
+                        </a:ext>
+                      </a:extLst>
+                    </a:blip>
+                    <a:srcRect/>
+                    <a:stretch>
+                      <a:fillRect/>
+                    </a:stretch>
+                  </pic:blipFill>
+                  <pic:spPr bwMode="auto">
+                    <a:xfrm>
+                      <a:off x="0" y="0"/>
+                      <a:ext cx="6645910" cy="3738245"/>
+                    </a:xfrm>
+                    <a:prstGeom prst="rect">
+                      <a:avLst/>
+                    </a:prstGeom>
+                    <a:noFill/>
+                    <a:ln>
+                      <a:noFill/>
+                    </a:ln>
+                  </pic:spPr>
+                </pic:pic>
+              </a:graphicData>
+            </a:graphic>
+          </wp:inline>
+        </w:drawing>
+      </w:r>
     </w:p>
     <w:p>
       <w:pPr>
@@ -5000,7 +5420,61 @@
         <w:t xml:space="preserve"> , v2 and v1 simulation waveform</w:t>
       </w:r>
     </w:p>
-    <w:p/>
+    <w:p>
+      <w:r>
+        <w:rPr>
+          <w:noProof/>
+        </w:rPr>
+        <w:drawing>
+          <wp:inline distT="0" distB="0" distL="0" distR="0" wp14:anchorId="195DB686" wp14:editId="1358C96D">
+            <wp:extent cx="6645910" cy="3738245"/>
+            <wp:effectExtent l="0" t="0" r="2540" b="0"/>
+            <wp:docPr id="17" name="圖片 17" descr="未提供說明。"/>
+            <wp:cNvGraphicFramePr>
+              <a:graphicFrameLocks xmlns:a="http://schemas.openxmlformats.org/drawingml/2006/main" noChangeAspect="1"/>
+            </wp:cNvGraphicFramePr>
+            <a:graphic xmlns:a="http://schemas.openxmlformats.org/drawingml/2006/main">
+              <a:graphicData uri="http://schemas.openxmlformats.org/drawingml/2006/picture">
+                <pic:pic xmlns:pic="http://schemas.openxmlformats.org/drawingml/2006/picture">
+                  <pic:nvPicPr>
+                    <pic:cNvPr id="0" name="Picture 19" descr="未提供說明。"/>
+                    <pic:cNvPicPr>
+                      <a:picLocks noChangeAspect="1" noChangeArrowheads="1"/>
+                    </pic:cNvPicPr>
+                  </pic:nvPicPr>
+                  <pic:blipFill>
+                    <a:blip r:embed="rId23" cstate="print">
+                      <a:extLst>
+                        <a:ext uri="{28A0092B-C50C-407E-A947-70E740481C1C}">
+                          <a14:useLocalDpi xmlns:a14="http://schemas.microsoft.com/office/drawing/2010/main" val="0"/>
+                        </a:ext>
+                      </a:extLst>
+                    </a:blip>
+                    <a:srcRect/>
+                    <a:stretch>
+                      <a:fillRect/>
+                    </a:stretch>
+                  </pic:blipFill>
+                  <pic:spPr bwMode="auto">
+                    <a:xfrm>
+                      <a:off x="0" y="0"/>
+                      <a:ext cx="6645910" cy="3738245"/>
+                    </a:xfrm>
+                    <a:prstGeom prst="rect">
+                      <a:avLst/>
+                    </a:prstGeom>
+                    <a:noFill/>
+                    <a:ln>
+                      <a:noFill/>
+                    </a:ln>
+                  </pic:spPr>
+                </pic:pic>
+              </a:graphicData>
+            </a:graphic>
+          </wp:inline>
+        </w:drawing>
+      </w:r>
+    </w:p>
     <w:p>
       <w:pPr>
         <w:rPr>
@@ -5443,7 +5917,6 @@
           <w:b/>
           <w:color w:val="FF0000"/>
         </w:rPr>
-        <w:lastRenderedPageBreak/>
         <w:t>5.Discuss:</w:t>
       </w:r>
     </w:p>
@@ -5452,6 +5925,7 @@
         <w:rPr>
           <w:rFonts w:hint="eastAsia"/>
         </w:rPr>
+        <w:lastRenderedPageBreak/>
         <w:t>T</w:t>
       </w:r>
       <w:r>
@@ -5549,11 +6023,6 @@
     </w:p>
     <w:p/>
     <w:p>
-      <w:pPr>
-        <w:rPr>
-          <w:rFonts w:hint="eastAsia"/>
-        </w:rPr>
-      </w:pPr>
       <w:r>
         <w:rPr>
           <w:rFonts w:hint="eastAsia"/>
@@ -5764,7 +6233,7 @@
                           <pic:cNvPicPr/>
                         </pic:nvPicPr>
                         <pic:blipFill>
-                          <a:blip r:embed="rId15"/>
+                          <a:blip r:embed="rId24"/>
                           <a:stretch>
                             <a:fillRect/>
                           </a:stretch>
@@ -6086,7 +6555,6 @@
             <w:pPr>
               <w:jc w:val="center"/>
               <w:rPr>
-                <w:rFonts w:hint="eastAsia"/>
                 <w:b/>
               </w:rPr>
             </w:pPr>
@@ -6266,7 +6734,7 @@
                     </pic:cNvPicPr>
                   </pic:nvPicPr>
                   <pic:blipFill>
-                    <a:blip r:embed="rId16">
+                    <a:blip r:embed="rId25">
                       <a:extLst>
                         <a:ext uri="{28A0092B-C50C-407E-A947-70E740481C1C}">
                           <a14:useLocalDpi xmlns:a14="http://schemas.microsoft.com/office/drawing/2010/main" val="0"/>
@@ -6779,7 +7247,7 @@
                     </pic:cNvPicPr>
                   </pic:nvPicPr>
                   <pic:blipFill>
-                    <a:blip r:embed="rId17">
+                    <a:blip r:embed="rId26">
                       <a:extLst>
                         <a:ext uri="{28A0092B-C50C-407E-A947-70E740481C1C}">
                           <a14:useLocalDpi xmlns:a14="http://schemas.microsoft.com/office/drawing/2010/main" val="0"/>
@@ -6854,11 +7322,6 @@
     </w:p>
     <w:p/>
     <w:p>
-      <w:pPr>
-        <w:rPr>
-          <w:rFonts w:hint="eastAsia"/>
-        </w:rPr>
-      </w:pPr>
       <w:r>
         <w:t xml:space="preserve">This is because the ratio </w:t>
       </w:r>
@@ -6890,7 +7353,7 @@
       </w:r>
     </w:p>
     <w:sectPr>
-      <w:headerReference w:type="default" r:id="rId18"/>
+      <w:headerReference w:type="default" r:id="rId27"/>
       <w:pgSz w:w="11906" w:h="16838"/>
       <w:pgMar w:top="720" w:right="720" w:bottom="720" w:left="720" w:header="851" w:footer="992" w:gutter="0"/>
       <w:pgNumType w:start="1"/>

</xml_diff>

<commit_message>
vault backup: 2022-11-25 21:05:04
</commit_message>
<xml_diff>
--- a/Electrical Engineering Lab/學號_姓名_Lab07_結報.docx
+++ b/Electrical Engineering Lab/學號_姓名_Lab07_結報.docx
@@ -130,23 +130,7 @@
               <w:rFonts w:ascii="Gungsuh" w:eastAsia="Gungsuh" w:hAnsi="Gungsuh" w:cs="Gungsuh"/>
               <w:shd w:val="clear" w:color="auto" w:fill="D9D9D9"/>
             </w:rPr>
-            <w:t xml:space="preserve">請參考講義 “109電工學實驗 Lab07 </w:t>
-          </w:r>
-          <w:proofErr w:type="spellStart"/>
-          <w:r>
-            <w:rPr>
-              <w:rFonts w:ascii="Gungsuh" w:eastAsia="Gungsuh" w:hAnsi="Gungsuh" w:cs="Gungsuh"/>
-              <w:shd w:val="clear" w:color="auto" w:fill="D9D9D9"/>
-            </w:rPr>
-            <w:t>ver</w:t>
-          </w:r>
-          <w:proofErr w:type="spellEnd"/>
-          <w:r>
-            <w:rPr>
-              <w:rFonts w:ascii="Gungsuh" w:eastAsia="Gungsuh" w:hAnsi="Gungsuh" w:cs="Gungsuh"/>
-              <w:shd w:val="clear" w:color="auto" w:fill="D9D9D9"/>
-            </w:rPr>
-            <w:t xml:space="preserve"> 1.pdf” 第8頁</w:t>
+            <w:t>請參考講義 “109電工學實驗 Lab07 ver 1.pdf” 第8頁</w:t>
           </w:r>
         </w:sdtContent>
       </w:sdt>
@@ -418,7 +402,6 @@
             <w:pPr>
               <w:jc w:val="center"/>
             </w:pPr>
-            <w:proofErr w:type="spellStart"/>
             <w:r>
               <w:t>vd</w:t>
             </w:r>
@@ -428,7 +411,6 @@
               </w:rPr>
               <w:t>,pp</w:t>
             </w:r>
-            <w:proofErr w:type="spellEnd"/>
             <w:r>
               <w:t>=v2-v1</w:t>
             </w:r>
@@ -451,7 +433,6 @@
             <w:pPr>
               <w:jc w:val="center"/>
             </w:pPr>
-            <w:proofErr w:type="spellStart"/>
             <w:r>
               <w:t>v</w:t>
             </w:r>
@@ -461,7 +442,6 @@
               </w:rPr>
               <w:t>out,pp</w:t>
             </w:r>
-            <w:proofErr w:type="spellEnd"/>
           </w:p>
           <w:p>
             <w:pPr>
@@ -510,15 +490,7 @@
               <w:jc w:val="center"/>
             </w:pPr>
             <w:r>
-              <w:t>Phase (</w:t>
-            </w:r>
-            <w:proofErr w:type="spellStart"/>
-            <w:r>
-              <w:t>vout</w:t>
-            </w:r>
-            <w:proofErr w:type="spellEnd"/>
-            <w:r>
-              <w:t>-&gt;v1)</w:t>
+              <w:t>Phase (vout-&gt;v1)</w:t>
             </w:r>
           </w:p>
           <w:p>
@@ -1187,23 +1159,7 @@
               <w:rFonts w:ascii="Gungsuh" w:eastAsia="Gungsuh" w:hAnsi="Gungsuh" w:cs="Gungsuh"/>
               <w:color w:val="FF0000"/>
             </w:rPr>
-            <w:t>(一張圖同時呈現三通道的波型，用</w:t>
-          </w:r>
-          <w:proofErr w:type="spellStart"/>
-          <w:r>
-            <w:rPr>
-              <w:rFonts w:ascii="Gungsuh" w:eastAsia="Gungsuh" w:hAnsi="Gungsuh" w:cs="Gungsuh"/>
-              <w:color w:val="FF0000"/>
-            </w:rPr>
-            <w:t>Meas</w:t>
-          </w:r>
-          <w:proofErr w:type="spellEnd"/>
-          <w:r>
-            <w:rPr>
-              <w:rFonts w:ascii="Gungsuh" w:eastAsia="Gungsuh" w:hAnsi="Gungsuh" w:cs="Gungsuh"/>
-              <w:color w:val="FF0000"/>
-            </w:rPr>
-            <w:t xml:space="preserve"> 顯示Phase)</w:t>
+            <w:t>(一張圖同時呈現三通道的波型，用Meas 顯示Phase)</w:t>
           </w:r>
         </w:sdtContent>
       </w:sdt>
@@ -1317,6 +1273,59 @@
           <w:tab w:val="left" w:pos="1380"/>
         </w:tabs>
       </w:pPr>
+      <w:r>
+        <w:rPr>
+          <w:noProof/>
+        </w:rPr>
+        <w:drawing>
+          <wp:inline distT="0" distB="0" distL="0" distR="0" wp14:anchorId="6B332EB1" wp14:editId="134BD157">
+            <wp:extent cx="6645910" cy="3738245"/>
+            <wp:effectExtent l="0" t="0" r="2540" b="0"/>
+            <wp:docPr id="1" name="圖片 1" descr="未提供說明。"/>
+            <wp:cNvGraphicFramePr>
+              <a:graphicFrameLocks xmlns:a="http://schemas.openxmlformats.org/drawingml/2006/main" noChangeAspect="1"/>
+            </wp:cNvGraphicFramePr>
+            <a:graphic xmlns:a="http://schemas.openxmlformats.org/drawingml/2006/main">
+              <a:graphicData uri="http://schemas.openxmlformats.org/drawingml/2006/picture">
+                <pic:pic xmlns:pic="http://schemas.openxmlformats.org/drawingml/2006/picture">
+                  <pic:nvPicPr>
+                    <pic:cNvPr id="0" name="Picture 1" descr="未提供說明。"/>
+                    <pic:cNvPicPr>
+                      <a:picLocks noChangeAspect="1" noChangeArrowheads="1"/>
+                    </pic:cNvPicPr>
+                  </pic:nvPicPr>
+                  <pic:blipFill>
+                    <a:blip r:embed="rId11" cstate="print">
+                      <a:extLst>
+                        <a:ext uri="{28A0092B-C50C-407E-A947-70E740481C1C}">
+                          <a14:useLocalDpi xmlns:a14="http://schemas.microsoft.com/office/drawing/2010/main" val="0"/>
+                        </a:ext>
+                      </a:extLst>
+                    </a:blip>
+                    <a:srcRect/>
+                    <a:stretch>
+                      <a:fillRect/>
+                    </a:stretch>
+                  </pic:blipFill>
+                  <pic:spPr bwMode="auto">
+                    <a:xfrm>
+                      <a:off x="0" y="0"/>
+                      <a:ext cx="6645910" cy="3738245"/>
+                    </a:xfrm>
+                    <a:prstGeom prst="rect">
+                      <a:avLst/>
+                    </a:prstGeom>
+                    <a:noFill/>
+                    <a:ln>
+                      <a:noFill/>
+                    </a:ln>
+                  </pic:spPr>
+                </pic:pic>
+              </a:graphicData>
+            </a:graphic>
+          </wp:inline>
+        </w:drawing>
+      </w:r>
     </w:p>
     <w:p>
       <w:pPr>
@@ -1340,7 +1349,62 @@
         <w:t xml:space="preserve"> , v2 and v1 simulation waveform</w:t>
       </w:r>
     </w:p>
-    <w:p/>
+    <w:p>
+      <w:r>
+        <w:rPr>
+          <w:noProof/>
+        </w:rPr>
+        <w:lastRenderedPageBreak/>
+        <w:drawing>
+          <wp:inline distT="0" distB="0" distL="0" distR="0" wp14:anchorId="71DEC324" wp14:editId="1B58C8BE">
+            <wp:extent cx="6645910" cy="3738245"/>
+            <wp:effectExtent l="0" t="0" r="2540" b="0"/>
+            <wp:docPr id="2" name="圖片 2" descr="未提供說明。"/>
+            <wp:cNvGraphicFramePr>
+              <a:graphicFrameLocks xmlns:a="http://schemas.openxmlformats.org/drawingml/2006/main" noChangeAspect="1"/>
+            </wp:cNvGraphicFramePr>
+            <a:graphic xmlns:a="http://schemas.openxmlformats.org/drawingml/2006/main">
+              <a:graphicData uri="http://schemas.openxmlformats.org/drawingml/2006/picture">
+                <pic:pic xmlns:pic="http://schemas.openxmlformats.org/drawingml/2006/picture">
+                  <pic:nvPicPr>
+                    <pic:cNvPr id="0" name="Picture 3" descr="未提供說明。"/>
+                    <pic:cNvPicPr>
+                      <a:picLocks noChangeAspect="1" noChangeArrowheads="1"/>
+                    </pic:cNvPicPr>
+                  </pic:nvPicPr>
+                  <pic:blipFill>
+                    <a:blip r:embed="rId12" cstate="print">
+                      <a:extLst>
+                        <a:ext uri="{28A0092B-C50C-407E-A947-70E740481C1C}">
+                          <a14:useLocalDpi xmlns:a14="http://schemas.microsoft.com/office/drawing/2010/main" val="0"/>
+                        </a:ext>
+                      </a:extLst>
+                    </a:blip>
+                    <a:srcRect/>
+                    <a:stretch>
+                      <a:fillRect/>
+                    </a:stretch>
+                  </pic:blipFill>
+                  <pic:spPr bwMode="auto">
+                    <a:xfrm>
+                      <a:off x="0" y="0"/>
+                      <a:ext cx="6645910" cy="3738245"/>
+                    </a:xfrm>
+                    <a:prstGeom prst="rect">
+                      <a:avLst/>
+                    </a:prstGeom>
+                    <a:noFill/>
+                    <a:ln>
+                      <a:noFill/>
+                    </a:ln>
+                  </pic:spPr>
+                </pic:pic>
+              </a:graphicData>
+            </a:graphic>
+          </wp:inline>
+        </w:drawing>
+      </w:r>
+    </w:p>
     <w:p>
       <w:pPr>
         <w:widowControl/>
@@ -1422,7 +1486,6 @@
             <w:pPr>
               <w:jc w:val="center"/>
             </w:pPr>
-            <w:proofErr w:type="spellStart"/>
             <w:r>
               <w:t>v</w:t>
             </w:r>
@@ -1433,11 +1496,7 @@
               <w:t>out</w:t>
             </w:r>
             <w:r>
-              <w:t>,pp</w:t>
-            </w:r>
-            <w:proofErr w:type="spellEnd"/>
-            <w:r>
-              <w:t xml:space="preserve"> (V)</w:t>
+              <w:t>,pp (V)</w:t>
             </w:r>
           </w:p>
         </w:tc>
@@ -1465,15 +1524,7 @@
               <w:jc w:val="center"/>
             </w:pPr>
             <w:r>
-              <w:t>Phase (</w:t>
-            </w:r>
-            <w:proofErr w:type="spellStart"/>
-            <w:r>
-              <w:t>vout</w:t>
-            </w:r>
-            <w:proofErr w:type="spellEnd"/>
-            <w:r>
-              <w:t>-&gt;v1)</w:t>
+              <w:t>Phase (vout-&gt;v1)</w:t>
             </w:r>
           </w:p>
           <w:p>
@@ -1959,23 +2010,7 @@
               <w:rFonts w:ascii="Gungsuh" w:eastAsia="Gungsuh" w:hAnsi="Gungsuh" w:cs="Gungsuh"/>
               <w:color w:val="FF0000"/>
             </w:rPr>
-            <w:t>(一張圖同時呈現三通道的波型，用</w:t>
-          </w:r>
-          <w:proofErr w:type="spellStart"/>
-          <w:r>
-            <w:rPr>
-              <w:rFonts w:ascii="Gungsuh" w:eastAsia="Gungsuh" w:hAnsi="Gungsuh" w:cs="Gungsuh"/>
-              <w:color w:val="FF0000"/>
-            </w:rPr>
-            <w:t>Meas</w:t>
-          </w:r>
-          <w:proofErr w:type="spellEnd"/>
-          <w:r>
-            <w:rPr>
-              <w:rFonts w:ascii="Gungsuh" w:eastAsia="Gungsuh" w:hAnsi="Gungsuh" w:cs="Gungsuh"/>
-              <w:color w:val="FF0000"/>
-            </w:rPr>
-            <w:t xml:space="preserve"> 顯示Phase)</w:t>
+            <w:t>(一張圖同時呈現三通道的波型，用Meas 顯示Phase)</w:t>
           </w:r>
         </w:sdtContent>
       </w:sdt>
@@ -2004,7 +2039,7 @@
                     </pic:cNvPicPr>
                   </pic:nvPicPr>
                   <pic:blipFill>
-                    <a:blip r:embed="rId11">
+                    <a:blip r:embed="rId13">
                       <a:extLst>
                         <a:ext uri="{28A0092B-C50C-407E-A947-70E740481C1C}">
                           <a14:useLocalDpi xmlns:a14="http://schemas.microsoft.com/office/drawing/2010/main" val="0"/>
@@ -2082,6 +2117,60 @@
           <w:tab w:val="left" w:pos="1380"/>
         </w:tabs>
       </w:pPr>
+      <w:r>
+        <w:rPr>
+          <w:noProof/>
+        </w:rPr>
+        <w:lastRenderedPageBreak/>
+        <w:drawing>
+          <wp:inline distT="0" distB="0" distL="0" distR="0" wp14:anchorId="7E98834C" wp14:editId="268E0FDF">
+            <wp:extent cx="6645910" cy="3738245"/>
+            <wp:effectExtent l="0" t="0" r="2540" b="0"/>
+            <wp:docPr id="3" name="圖片 3" descr="未提供說明。"/>
+            <wp:cNvGraphicFramePr>
+              <a:graphicFrameLocks xmlns:a="http://schemas.openxmlformats.org/drawingml/2006/main" noChangeAspect="1"/>
+            </wp:cNvGraphicFramePr>
+            <a:graphic xmlns:a="http://schemas.openxmlformats.org/drawingml/2006/main">
+              <a:graphicData uri="http://schemas.openxmlformats.org/drawingml/2006/picture">
+                <pic:pic xmlns:pic="http://schemas.openxmlformats.org/drawingml/2006/picture">
+                  <pic:nvPicPr>
+                    <pic:cNvPr id="0" name="Picture 5" descr="未提供說明。"/>
+                    <pic:cNvPicPr>
+                      <a:picLocks noChangeAspect="1" noChangeArrowheads="1"/>
+                    </pic:cNvPicPr>
+                  </pic:nvPicPr>
+                  <pic:blipFill>
+                    <a:blip r:embed="rId14" cstate="print">
+                      <a:extLst>
+                        <a:ext uri="{28A0092B-C50C-407E-A947-70E740481C1C}">
+                          <a14:useLocalDpi xmlns:a14="http://schemas.microsoft.com/office/drawing/2010/main" val="0"/>
+                        </a:ext>
+                      </a:extLst>
+                    </a:blip>
+                    <a:srcRect/>
+                    <a:stretch>
+                      <a:fillRect/>
+                    </a:stretch>
+                  </pic:blipFill>
+                  <pic:spPr bwMode="auto">
+                    <a:xfrm>
+                      <a:off x="0" y="0"/>
+                      <a:ext cx="6645910" cy="3738245"/>
+                    </a:xfrm>
+                    <a:prstGeom prst="rect">
+                      <a:avLst/>
+                    </a:prstGeom>
+                    <a:noFill/>
+                    <a:ln>
+                      <a:noFill/>
+                    </a:ln>
+                  </pic:spPr>
+                </pic:pic>
+              </a:graphicData>
+            </a:graphic>
+          </wp:inline>
+        </w:drawing>
+      </w:r>
     </w:p>
     <w:p>
       <w:pPr>
@@ -2105,7 +2194,61 @@
         <w:t xml:space="preserve"> , v2 and v1 simulation waveform</w:t>
       </w:r>
     </w:p>
-    <w:p/>
+    <w:p>
+      <w:r>
+        <w:rPr>
+          <w:noProof/>
+        </w:rPr>
+        <w:drawing>
+          <wp:inline distT="0" distB="0" distL="0" distR="0" wp14:anchorId="6B33A5D2" wp14:editId="149B6B94">
+            <wp:extent cx="6645910" cy="3738245"/>
+            <wp:effectExtent l="0" t="0" r="2540" b="0"/>
+            <wp:docPr id="11" name="圖片 11" descr="未提供說明。"/>
+            <wp:cNvGraphicFramePr>
+              <a:graphicFrameLocks xmlns:a="http://schemas.openxmlformats.org/drawingml/2006/main" noChangeAspect="1"/>
+            </wp:cNvGraphicFramePr>
+            <a:graphic xmlns:a="http://schemas.openxmlformats.org/drawingml/2006/main">
+              <a:graphicData uri="http://schemas.openxmlformats.org/drawingml/2006/picture">
+                <pic:pic xmlns:pic="http://schemas.openxmlformats.org/drawingml/2006/picture">
+                  <pic:nvPicPr>
+                    <pic:cNvPr id="0" name="Picture 7" descr="未提供說明。"/>
+                    <pic:cNvPicPr>
+                      <a:picLocks noChangeAspect="1" noChangeArrowheads="1"/>
+                    </pic:cNvPicPr>
+                  </pic:nvPicPr>
+                  <pic:blipFill>
+                    <a:blip r:embed="rId15" cstate="print">
+                      <a:extLst>
+                        <a:ext uri="{28A0092B-C50C-407E-A947-70E740481C1C}">
+                          <a14:useLocalDpi xmlns:a14="http://schemas.microsoft.com/office/drawing/2010/main" val="0"/>
+                        </a:ext>
+                      </a:extLst>
+                    </a:blip>
+                    <a:srcRect/>
+                    <a:stretch>
+                      <a:fillRect/>
+                    </a:stretch>
+                  </pic:blipFill>
+                  <pic:spPr bwMode="auto">
+                    <a:xfrm>
+                      <a:off x="0" y="0"/>
+                      <a:ext cx="6645910" cy="3738245"/>
+                    </a:xfrm>
+                    <a:prstGeom prst="rect">
+                      <a:avLst/>
+                    </a:prstGeom>
+                    <a:noFill/>
+                    <a:ln>
+                      <a:noFill/>
+                    </a:ln>
+                  </pic:spPr>
+                </pic:pic>
+              </a:graphicData>
+            </a:graphic>
+          </wp:inline>
+        </w:drawing>
+      </w:r>
+    </w:p>
     <w:p/>
     <w:p>
       <w:pPr>
@@ -2523,6 +2666,7 @@
           <w:b/>
           <w:color w:val="FF0000"/>
         </w:rPr>
+        <w:lastRenderedPageBreak/>
         <w:t>5.Discuss:</w:t>
       </w:r>
     </w:p>
@@ -3254,23 +3398,7 @@
               <w:rFonts w:ascii="Gungsuh" w:eastAsia="Gungsuh" w:hAnsi="Gungsuh" w:cs="Gungsuh"/>
               <w:shd w:val="clear" w:color="auto" w:fill="D9D9D9"/>
             </w:rPr>
-            <w:t xml:space="preserve">請參考講義 “109電工學實驗 Lab07 </w:t>
-          </w:r>
-          <w:proofErr w:type="spellStart"/>
-          <w:r>
-            <w:rPr>
-              <w:rFonts w:ascii="Gungsuh" w:eastAsia="Gungsuh" w:hAnsi="Gungsuh" w:cs="Gungsuh"/>
-              <w:shd w:val="clear" w:color="auto" w:fill="D9D9D9"/>
-            </w:rPr>
-            <w:t>ver</w:t>
-          </w:r>
-          <w:proofErr w:type="spellEnd"/>
-          <w:r>
-            <w:rPr>
-              <w:rFonts w:ascii="Gungsuh" w:eastAsia="Gungsuh" w:hAnsi="Gungsuh" w:cs="Gungsuh"/>
-              <w:shd w:val="clear" w:color="auto" w:fill="D9D9D9"/>
-            </w:rPr>
-            <w:t xml:space="preserve"> 1.pdf” 第14頁</w:t>
+            <w:t>請參考講義 “109電工學實驗 Lab07 ver 1.pdf” 第14頁</w:t>
           </w:r>
         </w:sdtContent>
       </w:sdt>
@@ -3319,7 +3447,7 @@
                     <pic:cNvPicPr preferRelativeResize="0"/>
                   </pic:nvPicPr>
                   <pic:blipFill>
-                    <a:blip r:embed="rId12"/>
+                    <a:blip r:embed="rId16"/>
                     <a:srcRect/>
                     <a:stretch>
                       <a:fillRect/>
@@ -3453,7 +3581,6 @@
             <w:pPr>
               <w:jc w:val="center"/>
             </w:pPr>
-            <w:proofErr w:type="spellStart"/>
             <w:r>
               <w:t>vd</w:t>
             </w:r>
@@ -3463,7 +3590,6 @@
               </w:rPr>
               <w:t>,pp</w:t>
             </w:r>
-            <w:proofErr w:type="spellEnd"/>
             <w:r>
               <w:t>=v2-v1</w:t>
             </w:r>
@@ -3486,7 +3612,6 @@
             <w:pPr>
               <w:jc w:val="center"/>
             </w:pPr>
-            <w:proofErr w:type="spellStart"/>
             <w:r>
               <w:t>v</w:t>
             </w:r>
@@ -3496,7 +3621,6 @@
               </w:rPr>
               <w:t>out,pp</w:t>
             </w:r>
-            <w:proofErr w:type="spellEnd"/>
           </w:p>
           <w:p>
             <w:pPr>
@@ -3545,15 +3669,7 @@
               <w:jc w:val="center"/>
             </w:pPr>
             <w:r>
-              <w:t>Phase (</w:t>
-            </w:r>
-            <w:proofErr w:type="spellStart"/>
-            <w:r>
-              <w:t>vout</w:t>
-            </w:r>
-            <w:proofErr w:type="spellEnd"/>
-            <w:r>
-              <w:t>-&gt;v1)</w:t>
+              <w:t>Phase (vout-&gt;v1)</w:t>
             </w:r>
           </w:p>
           <w:p>
@@ -4230,23 +4346,7 @@
               <w:rFonts w:ascii="Gungsuh" w:eastAsia="Gungsuh" w:hAnsi="Gungsuh" w:cs="Gungsuh"/>
               <w:color w:val="FF0000"/>
             </w:rPr>
-            <w:t>(一張圖同時呈現三通道的波型，用</w:t>
-          </w:r>
-          <w:proofErr w:type="spellStart"/>
-          <w:r>
-            <w:rPr>
-              <w:rFonts w:ascii="Gungsuh" w:eastAsia="Gungsuh" w:hAnsi="Gungsuh" w:cs="Gungsuh"/>
-              <w:color w:val="FF0000"/>
-            </w:rPr>
-            <w:t>Meas</w:t>
-          </w:r>
-          <w:proofErr w:type="spellEnd"/>
-          <w:r>
-            <w:rPr>
-              <w:rFonts w:ascii="Gungsuh" w:eastAsia="Gungsuh" w:hAnsi="Gungsuh" w:cs="Gungsuh"/>
-              <w:color w:val="FF0000"/>
-            </w:rPr>
-            <w:t xml:space="preserve"> 顯示Phase)</w:t>
+            <w:t>(一張圖同時呈現三通道的波型，用Meas 顯示Phase)</w:t>
           </w:r>
         </w:sdtContent>
       </w:sdt>
@@ -4276,7 +4376,7 @@
                     </pic:cNvPicPr>
                   </pic:nvPicPr>
                   <pic:blipFill>
-                    <a:blip r:embed="rId13">
+                    <a:blip r:embed="rId17">
                       <a:extLst>
                         <a:ext uri="{28A0092B-C50C-407E-A947-70E740481C1C}">
                           <a14:useLocalDpi xmlns:a14="http://schemas.microsoft.com/office/drawing/2010/main" val="0"/>
@@ -4354,6 +4454,59 @@
           <w:tab w:val="left" w:pos="1380"/>
         </w:tabs>
       </w:pPr>
+      <w:r>
+        <w:rPr>
+          <w:noProof/>
+        </w:rPr>
+        <w:drawing>
+          <wp:inline distT="0" distB="0" distL="0" distR="0" wp14:anchorId="094B16F7" wp14:editId="3A3843C2">
+            <wp:extent cx="6645910" cy="3738245"/>
+            <wp:effectExtent l="0" t="0" r="2540" b="0"/>
+            <wp:docPr id="12" name="圖片 12" descr="未提供說明。"/>
+            <wp:cNvGraphicFramePr>
+              <a:graphicFrameLocks xmlns:a="http://schemas.openxmlformats.org/drawingml/2006/main" noChangeAspect="1"/>
+            </wp:cNvGraphicFramePr>
+            <a:graphic xmlns:a="http://schemas.openxmlformats.org/drawingml/2006/main">
+              <a:graphicData uri="http://schemas.openxmlformats.org/drawingml/2006/picture">
+                <pic:pic xmlns:pic="http://schemas.openxmlformats.org/drawingml/2006/picture">
+                  <pic:nvPicPr>
+                    <pic:cNvPr id="0" name="Picture 9" descr="未提供說明。"/>
+                    <pic:cNvPicPr>
+                      <a:picLocks noChangeAspect="1" noChangeArrowheads="1"/>
+                    </pic:cNvPicPr>
+                  </pic:nvPicPr>
+                  <pic:blipFill>
+                    <a:blip r:embed="rId18" cstate="print">
+                      <a:extLst>
+                        <a:ext uri="{28A0092B-C50C-407E-A947-70E740481C1C}">
+                          <a14:useLocalDpi xmlns:a14="http://schemas.microsoft.com/office/drawing/2010/main" val="0"/>
+                        </a:ext>
+                      </a:extLst>
+                    </a:blip>
+                    <a:srcRect/>
+                    <a:stretch>
+                      <a:fillRect/>
+                    </a:stretch>
+                  </pic:blipFill>
+                  <pic:spPr bwMode="auto">
+                    <a:xfrm>
+                      <a:off x="0" y="0"/>
+                      <a:ext cx="6645910" cy="3738245"/>
+                    </a:xfrm>
+                    <a:prstGeom prst="rect">
+                      <a:avLst/>
+                    </a:prstGeom>
+                    <a:noFill/>
+                    <a:ln>
+                      <a:noFill/>
+                    </a:ln>
+                  </pic:spPr>
+                </pic:pic>
+              </a:graphicData>
+            </a:graphic>
+          </wp:inline>
+        </w:drawing>
+      </w:r>
     </w:p>
     <w:p>
       <w:pPr>
@@ -4374,7 +4527,62 @@
         <w:t xml:space="preserve"> , v2 and v1 simulation waveform</w:t>
       </w:r>
     </w:p>
-    <w:p/>
+    <w:p>
+      <w:r>
+        <w:rPr>
+          <w:noProof/>
+        </w:rPr>
+        <w:lastRenderedPageBreak/>
+        <w:drawing>
+          <wp:inline distT="0" distB="0" distL="0" distR="0" wp14:anchorId="3B38FD1C" wp14:editId="5F66C627">
+            <wp:extent cx="6645910" cy="3738245"/>
+            <wp:effectExtent l="0" t="0" r="2540" b="0"/>
+            <wp:docPr id="13" name="圖片 13" descr="未提供說明。"/>
+            <wp:cNvGraphicFramePr>
+              <a:graphicFrameLocks xmlns:a="http://schemas.openxmlformats.org/drawingml/2006/main" noChangeAspect="1"/>
+            </wp:cNvGraphicFramePr>
+            <a:graphic xmlns:a="http://schemas.openxmlformats.org/drawingml/2006/main">
+              <a:graphicData uri="http://schemas.openxmlformats.org/drawingml/2006/picture">
+                <pic:pic xmlns:pic="http://schemas.openxmlformats.org/drawingml/2006/picture">
+                  <pic:nvPicPr>
+                    <pic:cNvPr id="0" name="Picture 11" descr="未提供說明。"/>
+                    <pic:cNvPicPr>
+                      <a:picLocks noChangeAspect="1" noChangeArrowheads="1"/>
+                    </pic:cNvPicPr>
+                  </pic:nvPicPr>
+                  <pic:blipFill>
+                    <a:blip r:embed="rId19" cstate="print">
+                      <a:extLst>
+                        <a:ext uri="{28A0092B-C50C-407E-A947-70E740481C1C}">
+                          <a14:useLocalDpi xmlns:a14="http://schemas.microsoft.com/office/drawing/2010/main" val="0"/>
+                        </a:ext>
+                      </a:extLst>
+                    </a:blip>
+                    <a:srcRect/>
+                    <a:stretch>
+                      <a:fillRect/>
+                    </a:stretch>
+                  </pic:blipFill>
+                  <pic:spPr bwMode="auto">
+                    <a:xfrm>
+                      <a:off x="0" y="0"/>
+                      <a:ext cx="6645910" cy="3738245"/>
+                    </a:xfrm>
+                    <a:prstGeom prst="rect">
+                      <a:avLst/>
+                    </a:prstGeom>
+                    <a:noFill/>
+                    <a:ln>
+                      <a:noFill/>
+                    </a:ln>
+                  </pic:spPr>
+                </pic:pic>
+              </a:graphicData>
+            </a:graphic>
+          </wp:inline>
+        </w:drawing>
+      </w:r>
+    </w:p>
     <w:p>
       <w:pPr>
         <w:widowControl/>
@@ -4448,7 +4656,6 @@
             <w:pPr>
               <w:jc w:val="center"/>
             </w:pPr>
-            <w:proofErr w:type="spellStart"/>
             <w:r>
               <w:t>v</w:t>
             </w:r>
@@ -4459,11 +4666,7 @@
               <w:t>out</w:t>
             </w:r>
             <w:r>
-              <w:t>,pp</w:t>
-            </w:r>
-            <w:proofErr w:type="spellEnd"/>
-            <w:r>
-              <w:t xml:space="preserve"> (V)</w:t>
+              <w:t>,pp (V)</w:t>
             </w:r>
           </w:p>
         </w:tc>
@@ -4491,15 +4694,7 @@
               <w:jc w:val="center"/>
             </w:pPr>
             <w:r>
-              <w:t>Phase (</w:t>
-            </w:r>
-            <w:proofErr w:type="spellStart"/>
-            <w:r>
-              <w:t>vout</w:t>
-            </w:r>
-            <w:proofErr w:type="spellEnd"/>
-            <w:r>
-              <w:t>-&gt;v1)</w:t>
+              <w:t>Phase (vout-&gt;v1)</w:t>
             </w:r>
           </w:p>
           <w:p>
@@ -4978,23 +5173,7 @@
               <w:rFonts w:ascii="Gungsuh" w:eastAsia="Gungsuh" w:hAnsi="Gungsuh" w:cs="Gungsuh"/>
               <w:color w:val="FF0000"/>
             </w:rPr>
-            <w:t>(一張圖同時呈現三通道的波型，用</w:t>
-          </w:r>
-          <w:proofErr w:type="spellStart"/>
-          <w:r>
-            <w:rPr>
-              <w:rFonts w:ascii="Gungsuh" w:eastAsia="Gungsuh" w:hAnsi="Gungsuh" w:cs="Gungsuh"/>
-              <w:color w:val="FF0000"/>
-            </w:rPr>
-            <w:t>Meas</w:t>
-          </w:r>
-          <w:proofErr w:type="spellEnd"/>
-          <w:r>
-            <w:rPr>
-              <w:rFonts w:ascii="Gungsuh" w:eastAsia="Gungsuh" w:hAnsi="Gungsuh" w:cs="Gungsuh"/>
-              <w:color w:val="FF0000"/>
-            </w:rPr>
-            <w:t xml:space="preserve"> 顯示Phase)</w:t>
+            <w:t>(一張圖同時呈現三通道的波型，用Meas 顯示Phase)</w:t>
           </w:r>
         </w:sdtContent>
       </w:sdt>
@@ -5023,7 +5202,7 @@
                     </pic:cNvPicPr>
                   </pic:nvPicPr>
                   <pic:blipFill>
-                    <a:blip r:embed="rId14">
+                    <a:blip r:embed="rId20">
                       <a:extLst>
                         <a:ext uri="{28A0092B-C50C-407E-A947-70E740481C1C}">
                           <a14:useLocalDpi xmlns:a14="http://schemas.microsoft.com/office/drawing/2010/main" val="0"/>
@@ -5101,6 +5280,60 @@
           <w:tab w:val="left" w:pos="1380"/>
         </w:tabs>
       </w:pPr>
+      <w:r>
+        <w:rPr>
+          <w:noProof/>
+        </w:rPr>
+        <w:lastRenderedPageBreak/>
+        <w:drawing>
+          <wp:inline distT="0" distB="0" distL="0" distR="0" wp14:anchorId="5E735F45" wp14:editId="1202340B">
+            <wp:extent cx="6645910" cy="3738245"/>
+            <wp:effectExtent l="0" t="0" r="2540" b="0"/>
+            <wp:docPr id="14" name="圖片 14" descr="未提供說明。"/>
+            <wp:cNvGraphicFramePr>
+              <a:graphicFrameLocks xmlns:a="http://schemas.openxmlformats.org/drawingml/2006/main" noChangeAspect="1"/>
+            </wp:cNvGraphicFramePr>
+            <a:graphic xmlns:a="http://schemas.openxmlformats.org/drawingml/2006/main">
+              <a:graphicData uri="http://schemas.openxmlformats.org/drawingml/2006/picture">
+                <pic:pic xmlns:pic="http://schemas.openxmlformats.org/drawingml/2006/picture">
+                  <pic:nvPicPr>
+                    <pic:cNvPr id="0" name="Picture 13" descr="未提供說明。"/>
+                    <pic:cNvPicPr>
+                      <a:picLocks noChangeAspect="1" noChangeArrowheads="1"/>
+                    </pic:cNvPicPr>
+                  </pic:nvPicPr>
+                  <pic:blipFill>
+                    <a:blip r:embed="rId21" cstate="print">
+                      <a:extLst>
+                        <a:ext uri="{28A0092B-C50C-407E-A947-70E740481C1C}">
+                          <a14:useLocalDpi xmlns:a14="http://schemas.microsoft.com/office/drawing/2010/main" val="0"/>
+                        </a:ext>
+                      </a:extLst>
+                    </a:blip>
+                    <a:srcRect/>
+                    <a:stretch>
+                      <a:fillRect/>
+                    </a:stretch>
+                  </pic:blipFill>
+                  <pic:spPr bwMode="auto">
+                    <a:xfrm>
+                      <a:off x="0" y="0"/>
+                      <a:ext cx="6645910" cy="3738245"/>
+                    </a:xfrm>
+                    <a:prstGeom prst="rect">
+                      <a:avLst/>
+                    </a:prstGeom>
+                    <a:noFill/>
+                    <a:ln>
+                      <a:noFill/>
+                    </a:ln>
+                  </pic:spPr>
+                </pic:pic>
+              </a:graphicData>
+            </a:graphic>
+          </wp:inline>
+        </w:drawing>
+      </w:r>
     </w:p>
     <w:p>
       <w:pPr>
@@ -5124,7 +5357,61 @@
         <w:t xml:space="preserve"> , v2 and v1 simulation waveform</w:t>
       </w:r>
     </w:p>
-    <w:p/>
+    <w:p>
+      <w:r>
+        <w:rPr>
+          <w:noProof/>
+        </w:rPr>
+        <w:drawing>
+          <wp:inline distT="0" distB="0" distL="0" distR="0" wp14:anchorId="4682FC89" wp14:editId="19917637">
+            <wp:extent cx="6645910" cy="3738245"/>
+            <wp:effectExtent l="0" t="0" r="2540" b="0"/>
+            <wp:docPr id="15" name="圖片 15" descr="未提供說明。"/>
+            <wp:cNvGraphicFramePr>
+              <a:graphicFrameLocks xmlns:a="http://schemas.openxmlformats.org/drawingml/2006/main" noChangeAspect="1"/>
+            </wp:cNvGraphicFramePr>
+            <a:graphic xmlns:a="http://schemas.openxmlformats.org/drawingml/2006/main">
+              <a:graphicData uri="http://schemas.openxmlformats.org/drawingml/2006/picture">
+                <pic:pic xmlns:pic="http://schemas.openxmlformats.org/drawingml/2006/picture">
+                  <pic:nvPicPr>
+                    <pic:cNvPr id="0" name="Picture 15" descr="未提供說明。"/>
+                    <pic:cNvPicPr>
+                      <a:picLocks noChangeAspect="1" noChangeArrowheads="1"/>
+                    </pic:cNvPicPr>
+                  </pic:nvPicPr>
+                  <pic:blipFill>
+                    <a:blip r:embed="rId22" cstate="print">
+                      <a:extLst>
+                        <a:ext uri="{28A0092B-C50C-407E-A947-70E740481C1C}">
+                          <a14:useLocalDpi xmlns:a14="http://schemas.microsoft.com/office/drawing/2010/main" val="0"/>
+                        </a:ext>
+                      </a:extLst>
+                    </a:blip>
+                    <a:srcRect/>
+                    <a:stretch>
+                      <a:fillRect/>
+                    </a:stretch>
+                  </pic:blipFill>
+                  <pic:spPr bwMode="auto">
+                    <a:xfrm>
+                      <a:off x="0" y="0"/>
+                      <a:ext cx="6645910" cy="3738245"/>
+                    </a:xfrm>
+                    <a:prstGeom prst="rect">
+                      <a:avLst/>
+                    </a:prstGeom>
+                    <a:noFill/>
+                    <a:ln>
+                      <a:noFill/>
+                    </a:ln>
+                  </pic:spPr>
+                </pic:pic>
+              </a:graphicData>
+            </a:graphic>
+          </wp:inline>
+        </w:drawing>
+      </w:r>
+    </w:p>
     <w:p>
       <w:pPr>
         <w:rPr>
@@ -5567,7 +5854,6 @@
           <w:b/>
           <w:color w:val="FF0000"/>
         </w:rPr>
-        <w:lastRenderedPageBreak/>
         <w:t>5.Discuss:</w:t>
       </w:r>
     </w:p>
@@ -5576,6 +5862,7 @@
         <w:rPr>
           <w:rFonts w:hint="eastAsia"/>
         </w:rPr>
+        <w:lastRenderedPageBreak/>
         <w:t>T</w:t>
       </w:r>
       <w:r>
@@ -5883,7 +6170,7 @@
                           <pic:cNvPicPr/>
                         </pic:nvPicPr>
                         <pic:blipFill>
-                          <a:blip r:embed="rId15"/>
+                          <a:blip r:embed="rId23"/>
                           <a:stretch>
                             <a:fillRect/>
                           </a:stretch>
@@ -6071,7 +6358,6 @@
             <w:pPr>
               <w:jc w:val="center"/>
             </w:pPr>
-            <w:proofErr w:type="spellStart"/>
             <w:r>
               <w:t>vd</w:t>
             </w:r>
@@ -6081,7 +6367,6 @@
               </w:rPr>
               <w:t>,pp</w:t>
             </w:r>
-            <w:proofErr w:type="spellEnd"/>
             <w:r>
               <w:t>=v2-v1</w:t>
             </w:r>
@@ -6104,7 +6389,6 @@
             <w:pPr>
               <w:jc w:val="center"/>
             </w:pPr>
-            <w:proofErr w:type="spellStart"/>
             <w:r>
               <w:t>v</w:t>
             </w:r>
@@ -6114,7 +6398,6 @@
               </w:rPr>
               <w:t>out,pp</w:t>
             </w:r>
-            <w:proofErr w:type="spellEnd"/>
           </w:p>
           <w:p>
             <w:pPr>
@@ -6163,15 +6446,7 @@
               <w:jc w:val="center"/>
             </w:pPr>
             <w:r>
-              <w:t>Phase (</w:t>
-            </w:r>
-            <w:proofErr w:type="spellStart"/>
-            <w:r>
-              <w:t>vout</w:t>
-            </w:r>
-            <w:proofErr w:type="spellEnd"/>
-            <w:r>
-              <w:t>-&gt;v1)</w:t>
+              <w:t>Phase (vout-&gt;v1)</w:t>
             </w:r>
           </w:p>
           <w:p>
@@ -6396,7 +6671,7 @@
                     </pic:cNvPicPr>
                   </pic:nvPicPr>
                   <pic:blipFill>
-                    <a:blip r:embed="rId16">
+                    <a:blip r:embed="rId24">
                       <a:extLst>
                         <a:ext uri="{28A0092B-C50C-407E-A947-70E740481C1C}">
                           <a14:useLocalDpi xmlns:a14="http://schemas.microsoft.com/office/drawing/2010/main" val="0"/>
@@ -6584,7 +6859,6 @@
             <w:pPr>
               <w:jc w:val="center"/>
             </w:pPr>
-            <w:proofErr w:type="spellStart"/>
             <w:r>
               <w:lastRenderedPageBreak/>
               <w:t>vd</w:t>
@@ -6595,7 +6869,6 @@
               </w:rPr>
               <w:t>,pp</w:t>
             </w:r>
-            <w:proofErr w:type="spellEnd"/>
             <w:r>
               <w:t>=v2-v1</w:t>
             </w:r>
@@ -6619,7 +6892,6 @@
             <w:pPr>
               <w:jc w:val="center"/>
             </w:pPr>
-            <w:proofErr w:type="spellStart"/>
             <w:r>
               <w:lastRenderedPageBreak/>
               <w:t>v</w:t>
@@ -6630,7 +6902,6 @@
               </w:rPr>
               <w:t>out,pp</w:t>
             </w:r>
-            <w:proofErr w:type="spellEnd"/>
           </w:p>
           <w:p>
             <w:pPr>
@@ -6683,15 +6954,7 @@
             </w:pPr>
             <w:r>
               <w:lastRenderedPageBreak/>
-              <w:t>Phase (</w:t>
-            </w:r>
-            <w:proofErr w:type="spellStart"/>
-            <w:r>
-              <w:t>vout</w:t>
-            </w:r>
-            <w:proofErr w:type="spellEnd"/>
-            <w:r>
-              <w:t>-</w:t>
+              <w:t>Phase (vout-</w:t>
             </w:r>
             <w:r>
               <w:lastRenderedPageBreak/>
@@ -6728,6 +6991,7 @@
               <w:rPr>
                 <w:b/>
               </w:rPr>
+              <w:lastRenderedPageBreak/>
               <w:t>Experiment Result</w:t>
             </w:r>
           </w:p>
@@ -6920,7 +7184,7 @@
                     </pic:cNvPicPr>
                   </pic:nvPicPr>
                   <pic:blipFill>
-                    <a:blip r:embed="rId17">
+                    <a:blip r:embed="rId25">
                       <a:extLst>
                         <a:ext uri="{28A0092B-C50C-407E-A947-70E740481C1C}">
                           <a14:useLocalDpi xmlns:a14="http://schemas.microsoft.com/office/drawing/2010/main" val="0"/>
@@ -7026,7 +7290,7 @@
       </w:r>
     </w:p>
     <w:sectPr>
-      <w:headerReference w:type="default" r:id="rId18"/>
+      <w:headerReference w:type="default" r:id="rId26"/>
       <w:pgSz w:w="11906" w:h="16838"/>
       <w:pgMar w:top="720" w:right="720" w:bottom="720" w:left="720" w:header="851" w:footer="992" w:gutter="0"/>
       <w:pgNumType w:start="1"/>

</xml_diff>